<commit_message>
Crear template de personajes
</commit_message>
<xml_diff>
--- a/CursoSinglePageApplication/Curso_SinglePageApplication.docx
+++ b/CursoSinglePageApplication/Curso_SinglePageApplication.docx
@@ -986,8 +986,6 @@
         <w:lastRenderedPageBreak/>
         <w:t>Crear el HomE</w:t>
       </w:r>
-      <w:bookmarkStart w:id="0" w:name="_GoBack"/>
-      <w:bookmarkEnd w:id="0"/>
     </w:p>
     <w:p>
       <w:pPr>
@@ -999,8 +997,9 @@
       </w:pPr>
       <w:r>
         <w:rPr>
+          <w:noProof/>
           <w:u w:val="single"/>
-          <w:lang w:val="es-MX"/>
+          <w:lang w:val="es-MX" w:eastAsia="es-MX"/>
         </w:rPr>
         <w:drawing>
           <wp:inline distT="0" distB="0" distL="0" distR="0" wp14:anchorId="11621959" wp14:editId="0AB3D9E6">
@@ -1039,8 +1038,83 @@
         </w:drawing>
       </w:r>
     </w:p>
+    <w:p>
+      <w:pPr>
+        <w:jc w:val="center"/>
+        <w:rPr>
+          <w:u w:val="single"/>
+          <w:lang w:val="es-MX"/>
+        </w:rPr>
+      </w:pPr>
+    </w:p>
+    <w:p>
+      <w:pPr>
+        <w:pStyle w:val="Ttulo1"/>
+        <w:rPr>
+          <w:lang w:val="en-US"/>
+        </w:rPr>
+      </w:pPr>
+      <w:r>
+        <w:rPr>
+          <w:lang w:val="en-US"/>
+        </w:rPr>
+        <w:t>Crear template de personajes</w:t>
+      </w:r>
+    </w:p>
+    <w:p>
+      <w:pPr>
+        <w:jc w:val="center"/>
+        <w:rPr>
+          <w:u w:val="single"/>
+          <w:lang w:val="es-MX"/>
+        </w:rPr>
+      </w:pPr>
+      <w:r>
+        <w:rPr>
+          <w:u w:val="single"/>
+          <w:lang w:val="es-MX"/>
+        </w:rPr>
+        <w:drawing>
+          <wp:inline distT="0" distB="0" distL="0" distR="0" wp14:anchorId="09E69B1E" wp14:editId="0A72CA8D">
+            <wp:extent cx="5732145" cy="2185670"/>
+            <wp:effectExtent l="0" t="0" r="1905" b="5080"/>
+            <wp:docPr id="4" name="Imagen 4"/>
+            <wp:cNvGraphicFramePr>
+              <a:graphicFrameLocks xmlns:a="http://schemas.openxmlformats.org/drawingml/2006/main" noChangeAspect="1"/>
+            </wp:cNvGraphicFramePr>
+            <a:graphic xmlns:a="http://schemas.openxmlformats.org/drawingml/2006/main">
+              <a:graphicData uri="http://schemas.openxmlformats.org/drawingml/2006/picture">
+                <pic:pic xmlns:pic="http://schemas.openxmlformats.org/drawingml/2006/picture">
+                  <pic:nvPicPr>
+                    <pic:cNvPr id="1" name=""/>
+                    <pic:cNvPicPr/>
+                  </pic:nvPicPr>
+                  <pic:blipFill>
+                    <a:blip r:embed="rId14"/>
+                    <a:stretch>
+                      <a:fillRect/>
+                    </a:stretch>
+                  </pic:blipFill>
+                  <pic:spPr>
+                    <a:xfrm>
+                      <a:off x="0" y="0"/>
+                      <a:ext cx="5732145" cy="2185670"/>
+                    </a:xfrm>
+                    <a:prstGeom prst="rect">
+                      <a:avLst/>
+                    </a:prstGeom>
+                  </pic:spPr>
+                </pic:pic>
+              </a:graphicData>
+            </a:graphic>
+          </wp:inline>
+        </w:drawing>
+      </w:r>
+      <w:bookmarkStart w:id="0" w:name="_GoBack"/>
+      <w:bookmarkEnd w:id="0"/>
+    </w:p>
     <w:sectPr>
-      <w:footerReference w:type="default" r:id="rId14"/>
+      <w:footerReference w:type="default" r:id="rId15"/>
       <w:pgSz w:w="11907" w:h="16839" w:code="9"/>
       <w:pgMar w:top="1440" w:right="1440" w:bottom="1440" w:left="1440" w:header="720" w:footer="720" w:gutter="0"/>
       <w:cols w:space="720"/>
@@ -4079,6 +4153,132 @@
 </file>
 
 <file path=customXml/item1.xml><?xml version="1.0" encoding="utf-8"?>
+<p:properties xmlns:p="http://schemas.microsoft.com/office/2006/metadata/properties" xmlns:xsi="http://www.w3.org/2001/XMLSchema-instance" xmlns:pc="http://schemas.microsoft.com/office/infopath/2007/PartnerControls">
+  <documentManagement>
+    <APDescription xmlns="4873beb7-5857-4685-be1f-d57550cc96cc" xsi:nil="true"/>
+    <AssetExpire xmlns="4873beb7-5857-4685-be1f-d57550cc96cc">2029-01-01T08:00:00+00:00</AssetExpire>
+    <CampaignTagsTaxHTField0 xmlns="4873beb7-5857-4685-be1f-d57550cc96cc">
+      <Terms xmlns="http://schemas.microsoft.com/office/infopath/2007/PartnerControls"/>
+    </CampaignTagsTaxHTField0>
+    <IntlLangReviewDate xmlns="4873beb7-5857-4685-be1f-d57550cc96cc" xsi:nil="true"/>
+    <TPFriendlyName xmlns="4873beb7-5857-4685-be1f-d57550cc96cc" xsi:nil="true"/>
+    <IntlLangReview xmlns="4873beb7-5857-4685-be1f-d57550cc96cc">false</IntlLangReview>
+    <LocLastLocAttemptVersionLookup xmlns="4873beb7-5857-4685-be1f-d57550cc96cc">864570</LocLastLocAttemptVersionLookup>
+    <PolicheckWords xmlns="4873beb7-5857-4685-be1f-d57550cc96cc" xsi:nil="true"/>
+    <SubmitterId xmlns="4873beb7-5857-4685-be1f-d57550cc96cc" xsi:nil="true"/>
+    <AcquiredFrom xmlns="4873beb7-5857-4685-be1f-d57550cc96cc">Internal MS</AcquiredFrom>
+    <EditorialStatus xmlns="4873beb7-5857-4685-be1f-d57550cc96cc">Complete</EditorialStatus>
+    <Markets xmlns="4873beb7-5857-4685-be1f-d57550cc96cc"/>
+    <OriginAsset xmlns="4873beb7-5857-4685-be1f-d57550cc96cc" xsi:nil="true"/>
+    <AssetStart xmlns="4873beb7-5857-4685-be1f-d57550cc96cc">2012-11-01T04:53:00+00:00</AssetStart>
+    <FriendlyTitle xmlns="4873beb7-5857-4685-be1f-d57550cc96cc" xsi:nil="true"/>
+    <MarketSpecific xmlns="4873beb7-5857-4685-be1f-d57550cc96cc">false</MarketSpecific>
+    <TPNamespace xmlns="4873beb7-5857-4685-be1f-d57550cc96cc" xsi:nil="true"/>
+    <PublishStatusLookup xmlns="4873beb7-5857-4685-be1f-d57550cc96cc">
+      <Value>1655138</Value>
+    </PublishStatusLookup>
+    <APAuthor xmlns="4873beb7-5857-4685-be1f-d57550cc96cc">
+      <UserInfo>
+        <DisplayName>MIDDLEEAST\v-keerth</DisplayName>
+        <AccountId>2799</AccountId>
+        <AccountType/>
+      </UserInfo>
+    </APAuthor>
+    <TPCommandLine xmlns="4873beb7-5857-4685-be1f-d57550cc96cc" xsi:nil="true"/>
+    <IntlLangReviewer xmlns="4873beb7-5857-4685-be1f-d57550cc96cc" xsi:nil="true"/>
+    <OpenTemplate xmlns="4873beb7-5857-4685-be1f-d57550cc96cc">true</OpenTemplate>
+    <CSXSubmissionDate xmlns="4873beb7-5857-4685-be1f-d57550cc96cc" xsi:nil="true"/>
+    <TaxCatchAll xmlns="4873beb7-5857-4685-be1f-d57550cc96cc"/>
+    <Manager xmlns="4873beb7-5857-4685-be1f-d57550cc96cc" xsi:nil="true"/>
+    <NumericId xmlns="4873beb7-5857-4685-be1f-d57550cc96cc" xsi:nil="true"/>
+    <ParentAssetId xmlns="4873beb7-5857-4685-be1f-d57550cc96cc" xsi:nil="true"/>
+    <OriginalSourceMarket xmlns="4873beb7-5857-4685-be1f-d57550cc96cc" xsi:nil="true"/>
+    <ApprovalStatus xmlns="4873beb7-5857-4685-be1f-d57550cc96cc">InProgress</ApprovalStatus>
+    <TPComponent xmlns="4873beb7-5857-4685-be1f-d57550cc96cc" xsi:nil="true"/>
+    <EditorialTags xmlns="4873beb7-5857-4685-be1f-d57550cc96cc" xsi:nil="true"/>
+    <TPExecutable xmlns="4873beb7-5857-4685-be1f-d57550cc96cc" xsi:nil="true"/>
+    <TPLaunchHelpLink xmlns="4873beb7-5857-4685-be1f-d57550cc96cc" xsi:nil="true"/>
+    <LocComments xmlns="4873beb7-5857-4685-be1f-d57550cc96cc" xsi:nil="true"/>
+    <LocRecommendedHandoff xmlns="4873beb7-5857-4685-be1f-d57550cc96cc" xsi:nil="true"/>
+    <SourceTitle xmlns="4873beb7-5857-4685-be1f-d57550cc96cc" xsi:nil="true"/>
+    <CSXUpdate xmlns="4873beb7-5857-4685-be1f-d57550cc96cc">false</CSXUpdate>
+    <IntlLocPriority xmlns="4873beb7-5857-4685-be1f-d57550cc96cc" xsi:nil="true"/>
+    <UAProjectedTotalWords xmlns="4873beb7-5857-4685-be1f-d57550cc96cc" xsi:nil="true"/>
+    <AssetType xmlns="4873beb7-5857-4685-be1f-d57550cc96cc">TP</AssetType>
+    <MachineTranslated xmlns="4873beb7-5857-4685-be1f-d57550cc96cc">false</MachineTranslated>
+    <OutputCachingOn xmlns="4873beb7-5857-4685-be1f-d57550cc96cc">false</OutputCachingOn>
+    <TemplateStatus xmlns="4873beb7-5857-4685-be1f-d57550cc96cc">Complete</TemplateStatus>
+    <IsSearchable xmlns="4873beb7-5857-4685-be1f-d57550cc96cc">true</IsSearchable>
+    <ContentItem xmlns="4873beb7-5857-4685-be1f-d57550cc96cc" xsi:nil="true"/>
+    <HandoffToMSDN xmlns="4873beb7-5857-4685-be1f-d57550cc96cc" xsi:nil="true"/>
+    <ShowIn xmlns="4873beb7-5857-4685-be1f-d57550cc96cc">Show everywhere</ShowIn>
+    <ThumbnailAssetId xmlns="4873beb7-5857-4685-be1f-d57550cc96cc" xsi:nil="true"/>
+    <UALocComments xmlns="4873beb7-5857-4685-be1f-d57550cc96cc" xsi:nil="true"/>
+    <UALocRecommendation xmlns="4873beb7-5857-4685-be1f-d57550cc96cc">Localize</UALocRecommendation>
+    <LastModifiedDateTime xmlns="4873beb7-5857-4685-be1f-d57550cc96cc" xsi:nil="true"/>
+    <LegacyData xmlns="4873beb7-5857-4685-be1f-d57550cc96cc" xsi:nil="true"/>
+    <LocManualTestRequired xmlns="4873beb7-5857-4685-be1f-d57550cc96cc">false</LocManualTestRequired>
+    <LocMarketGroupTiers2 xmlns="4873beb7-5857-4685-be1f-d57550cc96cc" xsi:nil="true"/>
+    <ClipArtFilename xmlns="4873beb7-5857-4685-be1f-d57550cc96cc" xsi:nil="true"/>
+    <TPApplication xmlns="4873beb7-5857-4685-be1f-d57550cc96cc" xsi:nil="true"/>
+    <CSXHash xmlns="4873beb7-5857-4685-be1f-d57550cc96cc" xsi:nil="true"/>
+    <DirectSourceMarket xmlns="4873beb7-5857-4685-be1f-d57550cc96cc" xsi:nil="true"/>
+    <PrimaryImageGen xmlns="4873beb7-5857-4685-be1f-d57550cc96cc">true</PrimaryImageGen>
+    <PlannedPubDate xmlns="4873beb7-5857-4685-be1f-d57550cc96cc" xsi:nil="true"/>
+    <CSXSubmissionMarket xmlns="4873beb7-5857-4685-be1f-d57550cc96cc" xsi:nil="true"/>
+    <Downloads xmlns="4873beb7-5857-4685-be1f-d57550cc96cc">0</Downloads>
+    <ArtSampleDocs xmlns="4873beb7-5857-4685-be1f-d57550cc96cc" xsi:nil="true"/>
+    <TrustLevel xmlns="4873beb7-5857-4685-be1f-d57550cc96cc">1 Microsoft Managed Content</TrustLevel>
+    <BlockPublish xmlns="4873beb7-5857-4685-be1f-d57550cc96cc">false</BlockPublish>
+    <TPLaunchHelpLinkType xmlns="4873beb7-5857-4685-be1f-d57550cc96cc">Template</TPLaunchHelpLinkType>
+    <LocalizationTagsTaxHTField0 xmlns="4873beb7-5857-4685-be1f-d57550cc96cc">
+      <Terms xmlns="http://schemas.microsoft.com/office/infopath/2007/PartnerControls"/>
+    </LocalizationTagsTaxHTField0>
+    <BusinessGroup xmlns="4873beb7-5857-4685-be1f-d57550cc96cc" xsi:nil="true"/>
+    <Providers xmlns="4873beb7-5857-4685-be1f-d57550cc96cc" xsi:nil="true"/>
+    <TemplateTemplateType xmlns="4873beb7-5857-4685-be1f-d57550cc96cc">Word Document Template</TemplateTemplateType>
+    <TimesCloned xmlns="4873beb7-5857-4685-be1f-d57550cc96cc" xsi:nil="true"/>
+    <TPAppVersion xmlns="4873beb7-5857-4685-be1f-d57550cc96cc" xsi:nil="true"/>
+    <VoteCount xmlns="4873beb7-5857-4685-be1f-d57550cc96cc" xsi:nil="true"/>
+    <AverageRating xmlns="4873beb7-5857-4685-be1f-d57550cc96cc" xsi:nil="true"/>
+    <FeatureTagsTaxHTField0 xmlns="4873beb7-5857-4685-be1f-d57550cc96cc">
+      <Terms xmlns="http://schemas.microsoft.com/office/infopath/2007/PartnerControls"/>
+    </FeatureTagsTaxHTField0>
+    <Provider xmlns="4873beb7-5857-4685-be1f-d57550cc96cc" xsi:nil="true"/>
+    <UACurrentWords xmlns="4873beb7-5857-4685-be1f-d57550cc96cc" xsi:nil="true"/>
+    <AssetId xmlns="4873beb7-5857-4685-be1f-d57550cc96cc">TP103749966</AssetId>
+    <TPClientViewer xmlns="4873beb7-5857-4685-be1f-d57550cc96cc" xsi:nil="true"/>
+    <DSATActionTaken xmlns="4873beb7-5857-4685-be1f-d57550cc96cc" xsi:nil="true"/>
+    <APEditor xmlns="4873beb7-5857-4685-be1f-d57550cc96cc">
+      <UserInfo>
+        <DisplayName/>
+        <AccountId xsi:nil="true"/>
+        <AccountType/>
+      </UserInfo>
+    </APEditor>
+    <TPInstallLocation xmlns="4873beb7-5857-4685-be1f-d57550cc96cc" xsi:nil="true"/>
+    <OOCacheId xmlns="4873beb7-5857-4685-be1f-d57550cc96cc" xsi:nil="true"/>
+    <IsDeleted xmlns="4873beb7-5857-4685-be1f-d57550cc96cc">false</IsDeleted>
+    <PublishTargets xmlns="4873beb7-5857-4685-be1f-d57550cc96cc">OfficeOnlineVNext</PublishTargets>
+    <ApprovalLog xmlns="4873beb7-5857-4685-be1f-d57550cc96cc" xsi:nil="true"/>
+    <BugNumber xmlns="4873beb7-5857-4685-be1f-d57550cc96cc" xsi:nil="true"/>
+    <CrawlForDependencies xmlns="4873beb7-5857-4685-be1f-d57550cc96cc">false</CrawlForDependencies>
+    <InternalTagsTaxHTField0 xmlns="4873beb7-5857-4685-be1f-d57550cc96cc">
+      <Terms xmlns="http://schemas.microsoft.com/office/infopath/2007/PartnerControls"/>
+    </InternalTagsTaxHTField0>
+    <LastHandOff xmlns="4873beb7-5857-4685-be1f-d57550cc96cc" xsi:nil="true"/>
+    <Milestone xmlns="4873beb7-5857-4685-be1f-d57550cc96cc" xsi:nil="true"/>
+    <OriginalRelease xmlns="4873beb7-5857-4685-be1f-d57550cc96cc">15</OriginalRelease>
+    <RecommendationsModifier xmlns="4873beb7-5857-4685-be1f-d57550cc96cc" xsi:nil="true"/>
+    <ScenarioTagsTaxHTField0 xmlns="4873beb7-5857-4685-be1f-d57550cc96cc">
+      <Terms xmlns="http://schemas.microsoft.com/office/infopath/2007/PartnerControls"/>
+    </ScenarioTagsTaxHTField0>
+    <UANotes xmlns="4873beb7-5857-4685-be1f-d57550cc96cc" xsi:nil="true"/>
+  </documentManagement>
+</p:properties>
+</file>
+
+<file path=customXml/item2.xml><?xml version="1.0" encoding="utf-8"?>
 <ct:contentTypeSchema xmlns:ct="http://schemas.microsoft.com/office/2006/metadata/contentType" xmlns:ma="http://schemas.microsoft.com/office/2006/metadata/properties/metaAttributes" ct:_="" ma:_="" ma:contentTypeName="TemplateFile" ma:contentTypeID="0x0101006EDDDB5EE6D98C44930B742096920B300400F5B6D36B3EF94B4E9A635CDF2A18F5B8" ma:contentTypeVersion="72" ma:contentTypeDescription="Create a new document." ma:contentTypeScope="" ma:versionID="a23e56308344d904b51738559c3d67c9">
   <xsd:schema xmlns:xsd="http://www.w3.org/2001/XMLSchema" xmlns:xs="http://www.w3.org/2001/XMLSchema" xmlns:p="http://schemas.microsoft.com/office/2006/metadata/properties" xmlns:ns2="4873beb7-5857-4685-be1f-d57550cc96cc" targetNamespace="http://schemas.microsoft.com/office/2006/metadata/properties" ma:root="true" ma:fieldsID="cd0908cc4600e77bf5da051303e00c8d" ns2:_="">
     <xsd:import namespace="4873beb7-5857-4685-be1f-d57550cc96cc"/>
@@ -5118,132 +5318,6 @@
 </ct:contentTypeSchema>
 </file>
 
-<file path=customXml/item2.xml><?xml version="1.0" encoding="utf-8"?>
-<p:properties xmlns:p="http://schemas.microsoft.com/office/2006/metadata/properties" xmlns:xsi="http://www.w3.org/2001/XMLSchema-instance" xmlns:pc="http://schemas.microsoft.com/office/infopath/2007/PartnerControls">
-  <documentManagement>
-    <APDescription xmlns="4873beb7-5857-4685-be1f-d57550cc96cc" xsi:nil="true"/>
-    <AssetExpire xmlns="4873beb7-5857-4685-be1f-d57550cc96cc">2029-01-01T08:00:00+00:00</AssetExpire>
-    <CampaignTagsTaxHTField0 xmlns="4873beb7-5857-4685-be1f-d57550cc96cc">
-      <Terms xmlns="http://schemas.microsoft.com/office/infopath/2007/PartnerControls"/>
-    </CampaignTagsTaxHTField0>
-    <IntlLangReviewDate xmlns="4873beb7-5857-4685-be1f-d57550cc96cc" xsi:nil="true"/>
-    <TPFriendlyName xmlns="4873beb7-5857-4685-be1f-d57550cc96cc" xsi:nil="true"/>
-    <IntlLangReview xmlns="4873beb7-5857-4685-be1f-d57550cc96cc">false</IntlLangReview>
-    <LocLastLocAttemptVersionLookup xmlns="4873beb7-5857-4685-be1f-d57550cc96cc">864570</LocLastLocAttemptVersionLookup>
-    <PolicheckWords xmlns="4873beb7-5857-4685-be1f-d57550cc96cc" xsi:nil="true"/>
-    <SubmitterId xmlns="4873beb7-5857-4685-be1f-d57550cc96cc" xsi:nil="true"/>
-    <AcquiredFrom xmlns="4873beb7-5857-4685-be1f-d57550cc96cc">Internal MS</AcquiredFrom>
-    <EditorialStatus xmlns="4873beb7-5857-4685-be1f-d57550cc96cc">Complete</EditorialStatus>
-    <Markets xmlns="4873beb7-5857-4685-be1f-d57550cc96cc"/>
-    <OriginAsset xmlns="4873beb7-5857-4685-be1f-d57550cc96cc" xsi:nil="true"/>
-    <AssetStart xmlns="4873beb7-5857-4685-be1f-d57550cc96cc">2012-11-01T04:53:00+00:00</AssetStart>
-    <FriendlyTitle xmlns="4873beb7-5857-4685-be1f-d57550cc96cc" xsi:nil="true"/>
-    <MarketSpecific xmlns="4873beb7-5857-4685-be1f-d57550cc96cc">false</MarketSpecific>
-    <TPNamespace xmlns="4873beb7-5857-4685-be1f-d57550cc96cc" xsi:nil="true"/>
-    <PublishStatusLookup xmlns="4873beb7-5857-4685-be1f-d57550cc96cc">
-      <Value>1655138</Value>
-    </PublishStatusLookup>
-    <APAuthor xmlns="4873beb7-5857-4685-be1f-d57550cc96cc">
-      <UserInfo>
-        <DisplayName>MIDDLEEAST\v-keerth</DisplayName>
-        <AccountId>2799</AccountId>
-        <AccountType/>
-      </UserInfo>
-    </APAuthor>
-    <TPCommandLine xmlns="4873beb7-5857-4685-be1f-d57550cc96cc" xsi:nil="true"/>
-    <IntlLangReviewer xmlns="4873beb7-5857-4685-be1f-d57550cc96cc" xsi:nil="true"/>
-    <OpenTemplate xmlns="4873beb7-5857-4685-be1f-d57550cc96cc">true</OpenTemplate>
-    <CSXSubmissionDate xmlns="4873beb7-5857-4685-be1f-d57550cc96cc" xsi:nil="true"/>
-    <TaxCatchAll xmlns="4873beb7-5857-4685-be1f-d57550cc96cc"/>
-    <Manager xmlns="4873beb7-5857-4685-be1f-d57550cc96cc" xsi:nil="true"/>
-    <NumericId xmlns="4873beb7-5857-4685-be1f-d57550cc96cc" xsi:nil="true"/>
-    <ParentAssetId xmlns="4873beb7-5857-4685-be1f-d57550cc96cc" xsi:nil="true"/>
-    <OriginalSourceMarket xmlns="4873beb7-5857-4685-be1f-d57550cc96cc" xsi:nil="true"/>
-    <ApprovalStatus xmlns="4873beb7-5857-4685-be1f-d57550cc96cc">InProgress</ApprovalStatus>
-    <TPComponent xmlns="4873beb7-5857-4685-be1f-d57550cc96cc" xsi:nil="true"/>
-    <EditorialTags xmlns="4873beb7-5857-4685-be1f-d57550cc96cc" xsi:nil="true"/>
-    <TPExecutable xmlns="4873beb7-5857-4685-be1f-d57550cc96cc" xsi:nil="true"/>
-    <TPLaunchHelpLink xmlns="4873beb7-5857-4685-be1f-d57550cc96cc" xsi:nil="true"/>
-    <LocComments xmlns="4873beb7-5857-4685-be1f-d57550cc96cc" xsi:nil="true"/>
-    <LocRecommendedHandoff xmlns="4873beb7-5857-4685-be1f-d57550cc96cc" xsi:nil="true"/>
-    <SourceTitle xmlns="4873beb7-5857-4685-be1f-d57550cc96cc" xsi:nil="true"/>
-    <CSXUpdate xmlns="4873beb7-5857-4685-be1f-d57550cc96cc">false</CSXUpdate>
-    <IntlLocPriority xmlns="4873beb7-5857-4685-be1f-d57550cc96cc" xsi:nil="true"/>
-    <UAProjectedTotalWords xmlns="4873beb7-5857-4685-be1f-d57550cc96cc" xsi:nil="true"/>
-    <AssetType xmlns="4873beb7-5857-4685-be1f-d57550cc96cc">TP</AssetType>
-    <MachineTranslated xmlns="4873beb7-5857-4685-be1f-d57550cc96cc">false</MachineTranslated>
-    <OutputCachingOn xmlns="4873beb7-5857-4685-be1f-d57550cc96cc">false</OutputCachingOn>
-    <TemplateStatus xmlns="4873beb7-5857-4685-be1f-d57550cc96cc">Complete</TemplateStatus>
-    <IsSearchable xmlns="4873beb7-5857-4685-be1f-d57550cc96cc">true</IsSearchable>
-    <ContentItem xmlns="4873beb7-5857-4685-be1f-d57550cc96cc" xsi:nil="true"/>
-    <HandoffToMSDN xmlns="4873beb7-5857-4685-be1f-d57550cc96cc" xsi:nil="true"/>
-    <ShowIn xmlns="4873beb7-5857-4685-be1f-d57550cc96cc">Show everywhere</ShowIn>
-    <ThumbnailAssetId xmlns="4873beb7-5857-4685-be1f-d57550cc96cc" xsi:nil="true"/>
-    <UALocComments xmlns="4873beb7-5857-4685-be1f-d57550cc96cc" xsi:nil="true"/>
-    <UALocRecommendation xmlns="4873beb7-5857-4685-be1f-d57550cc96cc">Localize</UALocRecommendation>
-    <LastModifiedDateTime xmlns="4873beb7-5857-4685-be1f-d57550cc96cc" xsi:nil="true"/>
-    <LegacyData xmlns="4873beb7-5857-4685-be1f-d57550cc96cc" xsi:nil="true"/>
-    <LocManualTestRequired xmlns="4873beb7-5857-4685-be1f-d57550cc96cc">false</LocManualTestRequired>
-    <LocMarketGroupTiers2 xmlns="4873beb7-5857-4685-be1f-d57550cc96cc" xsi:nil="true"/>
-    <ClipArtFilename xmlns="4873beb7-5857-4685-be1f-d57550cc96cc" xsi:nil="true"/>
-    <TPApplication xmlns="4873beb7-5857-4685-be1f-d57550cc96cc" xsi:nil="true"/>
-    <CSXHash xmlns="4873beb7-5857-4685-be1f-d57550cc96cc" xsi:nil="true"/>
-    <DirectSourceMarket xmlns="4873beb7-5857-4685-be1f-d57550cc96cc" xsi:nil="true"/>
-    <PrimaryImageGen xmlns="4873beb7-5857-4685-be1f-d57550cc96cc">true</PrimaryImageGen>
-    <PlannedPubDate xmlns="4873beb7-5857-4685-be1f-d57550cc96cc" xsi:nil="true"/>
-    <CSXSubmissionMarket xmlns="4873beb7-5857-4685-be1f-d57550cc96cc" xsi:nil="true"/>
-    <Downloads xmlns="4873beb7-5857-4685-be1f-d57550cc96cc">0</Downloads>
-    <ArtSampleDocs xmlns="4873beb7-5857-4685-be1f-d57550cc96cc" xsi:nil="true"/>
-    <TrustLevel xmlns="4873beb7-5857-4685-be1f-d57550cc96cc">1 Microsoft Managed Content</TrustLevel>
-    <BlockPublish xmlns="4873beb7-5857-4685-be1f-d57550cc96cc">false</BlockPublish>
-    <TPLaunchHelpLinkType xmlns="4873beb7-5857-4685-be1f-d57550cc96cc">Template</TPLaunchHelpLinkType>
-    <LocalizationTagsTaxHTField0 xmlns="4873beb7-5857-4685-be1f-d57550cc96cc">
-      <Terms xmlns="http://schemas.microsoft.com/office/infopath/2007/PartnerControls"/>
-    </LocalizationTagsTaxHTField0>
-    <BusinessGroup xmlns="4873beb7-5857-4685-be1f-d57550cc96cc" xsi:nil="true"/>
-    <Providers xmlns="4873beb7-5857-4685-be1f-d57550cc96cc" xsi:nil="true"/>
-    <TemplateTemplateType xmlns="4873beb7-5857-4685-be1f-d57550cc96cc">Word Document Template</TemplateTemplateType>
-    <TimesCloned xmlns="4873beb7-5857-4685-be1f-d57550cc96cc" xsi:nil="true"/>
-    <TPAppVersion xmlns="4873beb7-5857-4685-be1f-d57550cc96cc" xsi:nil="true"/>
-    <VoteCount xmlns="4873beb7-5857-4685-be1f-d57550cc96cc" xsi:nil="true"/>
-    <AverageRating xmlns="4873beb7-5857-4685-be1f-d57550cc96cc" xsi:nil="true"/>
-    <FeatureTagsTaxHTField0 xmlns="4873beb7-5857-4685-be1f-d57550cc96cc">
-      <Terms xmlns="http://schemas.microsoft.com/office/infopath/2007/PartnerControls"/>
-    </FeatureTagsTaxHTField0>
-    <Provider xmlns="4873beb7-5857-4685-be1f-d57550cc96cc" xsi:nil="true"/>
-    <UACurrentWords xmlns="4873beb7-5857-4685-be1f-d57550cc96cc" xsi:nil="true"/>
-    <AssetId xmlns="4873beb7-5857-4685-be1f-d57550cc96cc">TP103749966</AssetId>
-    <TPClientViewer xmlns="4873beb7-5857-4685-be1f-d57550cc96cc" xsi:nil="true"/>
-    <DSATActionTaken xmlns="4873beb7-5857-4685-be1f-d57550cc96cc" xsi:nil="true"/>
-    <APEditor xmlns="4873beb7-5857-4685-be1f-d57550cc96cc">
-      <UserInfo>
-        <DisplayName/>
-        <AccountId xsi:nil="true"/>
-        <AccountType/>
-      </UserInfo>
-    </APEditor>
-    <TPInstallLocation xmlns="4873beb7-5857-4685-be1f-d57550cc96cc" xsi:nil="true"/>
-    <OOCacheId xmlns="4873beb7-5857-4685-be1f-d57550cc96cc" xsi:nil="true"/>
-    <IsDeleted xmlns="4873beb7-5857-4685-be1f-d57550cc96cc">false</IsDeleted>
-    <PublishTargets xmlns="4873beb7-5857-4685-be1f-d57550cc96cc">OfficeOnlineVNext</PublishTargets>
-    <ApprovalLog xmlns="4873beb7-5857-4685-be1f-d57550cc96cc" xsi:nil="true"/>
-    <BugNumber xmlns="4873beb7-5857-4685-be1f-d57550cc96cc" xsi:nil="true"/>
-    <CrawlForDependencies xmlns="4873beb7-5857-4685-be1f-d57550cc96cc">false</CrawlForDependencies>
-    <InternalTagsTaxHTField0 xmlns="4873beb7-5857-4685-be1f-d57550cc96cc">
-      <Terms xmlns="http://schemas.microsoft.com/office/infopath/2007/PartnerControls"/>
-    </InternalTagsTaxHTField0>
-    <LastHandOff xmlns="4873beb7-5857-4685-be1f-d57550cc96cc" xsi:nil="true"/>
-    <Milestone xmlns="4873beb7-5857-4685-be1f-d57550cc96cc" xsi:nil="true"/>
-    <OriginalRelease xmlns="4873beb7-5857-4685-be1f-d57550cc96cc">15</OriginalRelease>
-    <RecommendationsModifier xmlns="4873beb7-5857-4685-be1f-d57550cc96cc" xsi:nil="true"/>
-    <ScenarioTagsTaxHTField0 xmlns="4873beb7-5857-4685-be1f-d57550cc96cc">
-      <Terms xmlns="http://schemas.microsoft.com/office/infopath/2007/PartnerControls"/>
-    </ScenarioTagsTaxHTField0>
-    <UANotes xmlns="4873beb7-5857-4685-be1f-d57550cc96cc" xsi:nil="true"/>
-  </documentManagement>
-</p:properties>
-</file>
-
 <file path=customXml/item3.xml><?xml version="1.0" encoding="utf-8"?>
 <?mso-contentType ?>
 <FormTemplates xmlns="http://schemas.microsoft.com/sharepoint/v3/contenttype/forms">
@@ -5307,6 +5381,16 @@
 </file>
 
 <file path=customXml/itemProps1.xml><?xml version="1.0" encoding="utf-8"?>
+<ds:datastoreItem xmlns:ds="http://schemas.openxmlformats.org/officeDocument/2006/customXml" ds:itemID="{83AE4ADC-D632-40A7-A0C1-0481BB069C4F}">
+  <ds:schemaRefs>
+    <ds:schemaRef ds:uri="http://schemas.microsoft.com/office/2006/metadata/properties"/>
+    <ds:schemaRef ds:uri="http://schemas.microsoft.com/office/infopath/2007/PartnerControls"/>
+    <ds:schemaRef ds:uri="4873beb7-5857-4685-be1f-d57550cc96cc"/>
+  </ds:schemaRefs>
+</ds:datastoreItem>
+</file>
+
+<file path=customXml/itemProps2.xml><?xml version="1.0" encoding="utf-8"?>
 <ds:datastoreItem xmlns:ds="http://schemas.openxmlformats.org/officeDocument/2006/customXml" ds:itemID="{88FF2527-3592-4DBF-9FD9-FEA06E5BF9A7}">
   <ds:schemaRefs>
     <ds:schemaRef ds:uri="http://schemas.microsoft.com/office/2006/metadata/contentType"/>
@@ -5324,16 +5408,6 @@
 </ds:datastoreItem>
 </file>
 
-<file path=customXml/itemProps2.xml><?xml version="1.0" encoding="utf-8"?>
-<ds:datastoreItem xmlns:ds="http://schemas.openxmlformats.org/officeDocument/2006/customXml" ds:itemID="{83AE4ADC-D632-40A7-A0C1-0481BB069C4F}">
-  <ds:schemaRefs>
-    <ds:schemaRef ds:uri="http://schemas.microsoft.com/office/2006/metadata/properties"/>
-    <ds:schemaRef ds:uri="http://schemas.microsoft.com/office/infopath/2007/PartnerControls"/>
-    <ds:schemaRef ds:uri="4873beb7-5857-4685-be1f-d57550cc96cc"/>
-  </ds:schemaRefs>
-</ds:datastoreItem>
-</file>
-
 <file path=customXml/itemProps3.xml><?xml version="1.0" encoding="utf-8"?>
 <ds:datastoreItem xmlns:ds="http://schemas.openxmlformats.org/officeDocument/2006/customXml" ds:itemID="{FF740C13-C6A2-43D3-86C5-4CBB969C2CB1}">
   <ds:schemaRefs>
@@ -5343,7 +5417,7 @@
 </file>
 
 <file path=customXml/itemProps4.xml><?xml version="1.0" encoding="utf-8"?>
-<ds:datastoreItem xmlns:ds="http://schemas.openxmlformats.org/officeDocument/2006/customXml" ds:itemID="{2B14C861-70C3-4F4A-B4F1-0408EA500519}">
+<ds:datastoreItem xmlns:ds="http://schemas.openxmlformats.org/officeDocument/2006/customXml" ds:itemID="{3876DC65-8B23-42CE-99FF-1A2398B1E7F6}">
   <ds:schemaRefs>
     <ds:schemaRef ds:uri="http://schemas.openxmlformats.org/officeDocument/2006/bibliography"/>
   </ds:schemaRefs>

</xml_diff>

<commit_message>
Crear página de error 404
</commit_message>
<xml_diff>
--- a/CursoSinglePageApplication/Curso_SinglePageApplication.docx
+++ b/CursoSinglePageApplication/Curso_SinglePageApplication.docx
@@ -1071,8 +1071,9 @@
       </w:pPr>
       <w:r>
         <w:rPr>
+          <w:noProof/>
           <w:u w:val="single"/>
-          <w:lang w:val="es-MX"/>
+          <w:lang w:val="es-MX" w:eastAsia="es-MX"/>
         </w:rPr>
         <w:drawing>
           <wp:inline distT="0" distB="0" distL="0" distR="0" wp14:anchorId="09E69B1E" wp14:editId="0A72CA8D">
@@ -1110,11 +1111,139 @@
           </wp:inline>
         </w:drawing>
       </w:r>
+    </w:p>
+    <w:p>
+      <w:pPr>
+        <w:jc w:val="center"/>
+        <w:rPr>
+          <w:u w:val="single"/>
+          <w:lang w:val="es-MX"/>
+        </w:rPr>
+      </w:pPr>
+    </w:p>
+    <w:p>
+      <w:pPr>
+        <w:jc w:val="center"/>
+        <w:rPr>
+          <w:u w:val="single"/>
+          <w:lang w:val="es-MX"/>
+        </w:rPr>
+      </w:pPr>
+    </w:p>
+    <w:p>
+      <w:pPr>
+        <w:jc w:val="center"/>
+        <w:rPr>
+          <w:u w:val="single"/>
+          <w:lang w:val="es-MX"/>
+        </w:rPr>
+      </w:pPr>
+    </w:p>
+    <w:p>
+      <w:pPr>
+        <w:jc w:val="center"/>
+        <w:rPr>
+          <w:u w:val="single"/>
+          <w:lang w:val="es-MX"/>
+        </w:rPr>
+      </w:pPr>
+    </w:p>
+    <w:p>
+      <w:pPr>
+        <w:jc w:val="center"/>
+        <w:rPr>
+          <w:u w:val="single"/>
+          <w:lang w:val="es-MX"/>
+        </w:rPr>
+      </w:pPr>
+    </w:p>
+    <w:p>
+      <w:pPr>
+        <w:jc w:val="center"/>
+        <w:rPr>
+          <w:u w:val="single"/>
+          <w:lang w:val="es-MX"/>
+        </w:rPr>
+      </w:pPr>
+    </w:p>
+    <w:p>
+      <w:pPr>
+        <w:jc w:val="center"/>
+        <w:rPr>
+          <w:u w:val="single"/>
+          <w:lang w:val="es-MX"/>
+        </w:rPr>
+      </w:pPr>
+    </w:p>
+    <w:p>
+      <w:pPr>
+        <w:pStyle w:val="Ttulo1"/>
+        <w:rPr>
+          <w:lang w:val="en-US"/>
+        </w:rPr>
+      </w:pPr>
+      <w:r>
+        <w:rPr>
+          <w:lang w:val="en-US"/>
+        </w:rPr>
+        <w:lastRenderedPageBreak/>
+        <w:t>Crear página de error 404</w:t>
+      </w:r>
       <w:bookmarkStart w:id="0" w:name="_GoBack"/>
       <w:bookmarkEnd w:id="0"/>
     </w:p>
+    <w:p>
+      <w:pPr>
+        <w:jc w:val="center"/>
+        <w:rPr>
+          <w:u w:val="single"/>
+          <w:lang w:val="es-MX"/>
+        </w:rPr>
+      </w:pPr>
+      <w:r>
+        <w:rPr>
+          <w:u w:val="single"/>
+          <w:lang w:val="es-MX"/>
+        </w:rPr>
+        <w:drawing>
+          <wp:inline distT="0" distB="0" distL="0" distR="0" wp14:anchorId="19BCCD11" wp14:editId="105A7DB9">
+            <wp:extent cx="3459780" cy="2872989"/>
+            <wp:effectExtent l="0" t="0" r="7620" b="3810"/>
+            <wp:docPr id="5" name="Imagen 5"/>
+            <wp:cNvGraphicFramePr>
+              <a:graphicFrameLocks xmlns:a="http://schemas.openxmlformats.org/drawingml/2006/main" noChangeAspect="1"/>
+            </wp:cNvGraphicFramePr>
+            <a:graphic xmlns:a="http://schemas.openxmlformats.org/drawingml/2006/main">
+              <a:graphicData uri="http://schemas.openxmlformats.org/drawingml/2006/picture">
+                <pic:pic xmlns:pic="http://schemas.openxmlformats.org/drawingml/2006/picture">
+                  <pic:nvPicPr>
+                    <pic:cNvPr id="1" name=""/>
+                    <pic:cNvPicPr/>
+                  </pic:nvPicPr>
+                  <pic:blipFill>
+                    <a:blip r:embed="rId15"/>
+                    <a:stretch>
+                      <a:fillRect/>
+                    </a:stretch>
+                  </pic:blipFill>
+                  <pic:spPr>
+                    <a:xfrm>
+                      <a:off x="0" y="0"/>
+                      <a:ext cx="3459780" cy="2872989"/>
+                    </a:xfrm>
+                    <a:prstGeom prst="rect">
+                      <a:avLst/>
+                    </a:prstGeom>
+                  </pic:spPr>
+                </pic:pic>
+              </a:graphicData>
+            </a:graphic>
+          </wp:inline>
+        </w:drawing>
+      </w:r>
+    </w:p>
     <w:sectPr>
-      <w:footerReference w:type="default" r:id="rId15"/>
+      <w:footerReference w:type="default" r:id="rId16"/>
       <w:pgSz w:w="11907" w:h="16839" w:code="9"/>
       <w:pgMar w:top="1440" w:right="1440" w:bottom="1440" w:left="1440" w:header="720" w:footer="720" w:gutter="0"/>
       <w:cols w:space="720"/>
@@ -1193,7 +1322,7 @@
             <w:noProof/>
             <w:lang w:bidi="es-ES"/>
           </w:rPr>
-          <w:t>3</w:t>
+          <w:t>4</w:t>
         </w:r>
         <w:r>
           <w:rPr>
@@ -4153,132 +4282,6 @@
 </file>
 
 <file path=customXml/item1.xml><?xml version="1.0" encoding="utf-8"?>
-<p:properties xmlns:p="http://schemas.microsoft.com/office/2006/metadata/properties" xmlns:xsi="http://www.w3.org/2001/XMLSchema-instance" xmlns:pc="http://schemas.microsoft.com/office/infopath/2007/PartnerControls">
-  <documentManagement>
-    <APDescription xmlns="4873beb7-5857-4685-be1f-d57550cc96cc" xsi:nil="true"/>
-    <AssetExpire xmlns="4873beb7-5857-4685-be1f-d57550cc96cc">2029-01-01T08:00:00+00:00</AssetExpire>
-    <CampaignTagsTaxHTField0 xmlns="4873beb7-5857-4685-be1f-d57550cc96cc">
-      <Terms xmlns="http://schemas.microsoft.com/office/infopath/2007/PartnerControls"/>
-    </CampaignTagsTaxHTField0>
-    <IntlLangReviewDate xmlns="4873beb7-5857-4685-be1f-d57550cc96cc" xsi:nil="true"/>
-    <TPFriendlyName xmlns="4873beb7-5857-4685-be1f-d57550cc96cc" xsi:nil="true"/>
-    <IntlLangReview xmlns="4873beb7-5857-4685-be1f-d57550cc96cc">false</IntlLangReview>
-    <LocLastLocAttemptVersionLookup xmlns="4873beb7-5857-4685-be1f-d57550cc96cc">864570</LocLastLocAttemptVersionLookup>
-    <PolicheckWords xmlns="4873beb7-5857-4685-be1f-d57550cc96cc" xsi:nil="true"/>
-    <SubmitterId xmlns="4873beb7-5857-4685-be1f-d57550cc96cc" xsi:nil="true"/>
-    <AcquiredFrom xmlns="4873beb7-5857-4685-be1f-d57550cc96cc">Internal MS</AcquiredFrom>
-    <EditorialStatus xmlns="4873beb7-5857-4685-be1f-d57550cc96cc">Complete</EditorialStatus>
-    <Markets xmlns="4873beb7-5857-4685-be1f-d57550cc96cc"/>
-    <OriginAsset xmlns="4873beb7-5857-4685-be1f-d57550cc96cc" xsi:nil="true"/>
-    <AssetStart xmlns="4873beb7-5857-4685-be1f-d57550cc96cc">2012-11-01T04:53:00+00:00</AssetStart>
-    <FriendlyTitle xmlns="4873beb7-5857-4685-be1f-d57550cc96cc" xsi:nil="true"/>
-    <MarketSpecific xmlns="4873beb7-5857-4685-be1f-d57550cc96cc">false</MarketSpecific>
-    <TPNamespace xmlns="4873beb7-5857-4685-be1f-d57550cc96cc" xsi:nil="true"/>
-    <PublishStatusLookup xmlns="4873beb7-5857-4685-be1f-d57550cc96cc">
-      <Value>1655138</Value>
-    </PublishStatusLookup>
-    <APAuthor xmlns="4873beb7-5857-4685-be1f-d57550cc96cc">
-      <UserInfo>
-        <DisplayName>MIDDLEEAST\v-keerth</DisplayName>
-        <AccountId>2799</AccountId>
-        <AccountType/>
-      </UserInfo>
-    </APAuthor>
-    <TPCommandLine xmlns="4873beb7-5857-4685-be1f-d57550cc96cc" xsi:nil="true"/>
-    <IntlLangReviewer xmlns="4873beb7-5857-4685-be1f-d57550cc96cc" xsi:nil="true"/>
-    <OpenTemplate xmlns="4873beb7-5857-4685-be1f-d57550cc96cc">true</OpenTemplate>
-    <CSXSubmissionDate xmlns="4873beb7-5857-4685-be1f-d57550cc96cc" xsi:nil="true"/>
-    <TaxCatchAll xmlns="4873beb7-5857-4685-be1f-d57550cc96cc"/>
-    <Manager xmlns="4873beb7-5857-4685-be1f-d57550cc96cc" xsi:nil="true"/>
-    <NumericId xmlns="4873beb7-5857-4685-be1f-d57550cc96cc" xsi:nil="true"/>
-    <ParentAssetId xmlns="4873beb7-5857-4685-be1f-d57550cc96cc" xsi:nil="true"/>
-    <OriginalSourceMarket xmlns="4873beb7-5857-4685-be1f-d57550cc96cc" xsi:nil="true"/>
-    <ApprovalStatus xmlns="4873beb7-5857-4685-be1f-d57550cc96cc">InProgress</ApprovalStatus>
-    <TPComponent xmlns="4873beb7-5857-4685-be1f-d57550cc96cc" xsi:nil="true"/>
-    <EditorialTags xmlns="4873beb7-5857-4685-be1f-d57550cc96cc" xsi:nil="true"/>
-    <TPExecutable xmlns="4873beb7-5857-4685-be1f-d57550cc96cc" xsi:nil="true"/>
-    <TPLaunchHelpLink xmlns="4873beb7-5857-4685-be1f-d57550cc96cc" xsi:nil="true"/>
-    <LocComments xmlns="4873beb7-5857-4685-be1f-d57550cc96cc" xsi:nil="true"/>
-    <LocRecommendedHandoff xmlns="4873beb7-5857-4685-be1f-d57550cc96cc" xsi:nil="true"/>
-    <SourceTitle xmlns="4873beb7-5857-4685-be1f-d57550cc96cc" xsi:nil="true"/>
-    <CSXUpdate xmlns="4873beb7-5857-4685-be1f-d57550cc96cc">false</CSXUpdate>
-    <IntlLocPriority xmlns="4873beb7-5857-4685-be1f-d57550cc96cc" xsi:nil="true"/>
-    <UAProjectedTotalWords xmlns="4873beb7-5857-4685-be1f-d57550cc96cc" xsi:nil="true"/>
-    <AssetType xmlns="4873beb7-5857-4685-be1f-d57550cc96cc">TP</AssetType>
-    <MachineTranslated xmlns="4873beb7-5857-4685-be1f-d57550cc96cc">false</MachineTranslated>
-    <OutputCachingOn xmlns="4873beb7-5857-4685-be1f-d57550cc96cc">false</OutputCachingOn>
-    <TemplateStatus xmlns="4873beb7-5857-4685-be1f-d57550cc96cc">Complete</TemplateStatus>
-    <IsSearchable xmlns="4873beb7-5857-4685-be1f-d57550cc96cc">true</IsSearchable>
-    <ContentItem xmlns="4873beb7-5857-4685-be1f-d57550cc96cc" xsi:nil="true"/>
-    <HandoffToMSDN xmlns="4873beb7-5857-4685-be1f-d57550cc96cc" xsi:nil="true"/>
-    <ShowIn xmlns="4873beb7-5857-4685-be1f-d57550cc96cc">Show everywhere</ShowIn>
-    <ThumbnailAssetId xmlns="4873beb7-5857-4685-be1f-d57550cc96cc" xsi:nil="true"/>
-    <UALocComments xmlns="4873beb7-5857-4685-be1f-d57550cc96cc" xsi:nil="true"/>
-    <UALocRecommendation xmlns="4873beb7-5857-4685-be1f-d57550cc96cc">Localize</UALocRecommendation>
-    <LastModifiedDateTime xmlns="4873beb7-5857-4685-be1f-d57550cc96cc" xsi:nil="true"/>
-    <LegacyData xmlns="4873beb7-5857-4685-be1f-d57550cc96cc" xsi:nil="true"/>
-    <LocManualTestRequired xmlns="4873beb7-5857-4685-be1f-d57550cc96cc">false</LocManualTestRequired>
-    <LocMarketGroupTiers2 xmlns="4873beb7-5857-4685-be1f-d57550cc96cc" xsi:nil="true"/>
-    <ClipArtFilename xmlns="4873beb7-5857-4685-be1f-d57550cc96cc" xsi:nil="true"/>
-    <TPApplication xmlns="4873beb7-5857-4685-be1f-d57550cc96cc" xsi:nil="true"/>
-    <CSXHash xmlns="4873beb7-5857-4685-be1f-d57550cc96cc" xsi:nil="true"/>
-    <DirectSourceMarket xmlns="4873beb7-5857-4685-be1f-d57550cc96cc" xsi:nil="true"/>
-    <PrimaryImageGen xmlns="4873beb7-5857-4685-be1f-d57550cc96cc">true</PrimaryImageGen>
-    <PlannedPubDate xmlns="4873beb7-5857-4685-be1f-d57550cc96cc" xsi:nil="true"/>
-    <CSXSubmissionMarket xmlns="4873beb7-5857-4685-be1f-d57550cc96cc" xsi:nil="true"/>
-    <Downloads xmlns="4873beb7-5857-4685-be1f-d57550cc96cc">0</Downloads>
-    <ArtSampleDocs xmlns="4873beb7-5857-4685-be1f-d57550cc96cc" xsi:nil="true"/>
-    <TrustLevel xmlns="4873beb7-5857-4685-be1f-d57550cc96cc">1 Microsoft Managed Content</TrustLevel>
-    <BlockPublish xmlns="4873beb7-5857-4685-be1f-d57550cc96cc">false</BlockPublish>
-    <TPLaunchHelpLinkType xmlns="4873beb7-5857-4685-be1f-d57550cc96cc">Template</TPLaunchHelpLinkType>
-    <LocalizationTagsTaxHTField0 xmlns="4873beb7-5857-4685-be1f-d57550cc96cc">
-      <Terms xmlns="http://schemas.microsoft.com/office/infopath/2007/PartnerControls"/>
-    </LocalizationTagsTaxHTField0>
-    <BusinessGroup xmlns="4873beb7-5857-4685-be1f-d57550cc96cc" xsi:nil="true"/>
-    <Providers xmlns="4873beb7-5857-4685-be1f-d57550cc96cc" xsi:nil="true"/>
-    <TemplateTemplateType xmlns="4873beb7-5857-4685-be1f-d57550cc96cc">Word Document Template</TemplateTemplateType>
-    <TimesCloned xmlns="4873beb7-5857-4685-be1f-d57550cc96cc" xsi:nil="true"/>
-    <TPAppVersion xmlns="4873beb7-5857-4685-be1f-d57550cc96cc" xsi:nil="true"/>
-    <VoteCount xmlns="4873beb7-5857-4685-be1f-d57550cc96cc" xsi:nil="true"/>
-    <AverageRating xmlns="4873beb7-5857-4685-be1f-d57550cc96cc" xsi:nil="true"/>
-    <FeatureTagsTaxHTField0 xmlns="4873beb7-5857-4685-be1f-d57550cc96cc">
-      <Terms xmlns="http://schemas.microsoft.com/office/infopath/2007/PartnerControls"/>
-    </FeatureTagsTaxHTField0>
-    <Provider xmlns="4873beb7-5857-4685-be1f-d57550cc96cc" xsi:nil="true"/>
-    <UACurrentWords xmlns="4873beb7-5857-4685-be1f-d57550cc96cc" xsi:nil="true"/>
-    <AssetId xmlns="4873beb7-5857-4685-be1f-d57550cc96cc">TP103749966</AssetId>
-    <TPClientViewer xmlns="4873beb7-5857-4685-be1f-d57550cc96cc" xsi:nil="true"/>
-    <DSATActionTaken xmlns="4873beb7-5857-4685-be1f-d57550cc96cc" xsi:nil="true"/>
-    <APEditor xmlns="4873beb7-5857-4685-be1f-d57550cc96cc">
-      <UserInfo>
-        <DisplayName/>
-        <AccountId xsi:nil="true"/>
-        <AccountType/>
-      </UserInfo>
-    </APEditor>
-    <TPInstallLocation xmlns="4873beb7-5857-4685-be1f-d57550cc96cc" xsi:nil="true"/>
-    <OOCacheId xmlns="4873beb7-5857-4685-be1f-d57550cc96cc" xsi:nil="true"/>
-    <IsDeleted xmlns="4873beb7-5857-4685-be1f-d57550cc96cc">false</IsDeleted>
-    <PublishTargets xmlns="4873beb7-5857-4685-be1f-d57550cc96cc">OfficeOnlineVNext</PublishTargets>
-    <ApprovalLog xmlns="4873beb7-5857-4685-be1f-d57550cc96cc" xsi:nil="true"/>
-    <BugNumber xmlns="4873beb7-5857-4685-be1f-d57550cc96cc" xsi:nil="true"/>
-    <CrawlForDependencies xmlns="4873beb7-5857-4685-be1f-d57550cc96cc">false</CrawlForDependencies>
-    <InternalTagsTaxHTField0 xmlns="4873beb7-5857-4685-be1f-d57550cc96cc">
-      <Terms xmlns="http://schemas.microsoft.com/office/infopath/2007/PartnerControls"/>
-    </InternalTagsTaxHTField0>
-    <LastHandOff xmlns="4873beb7-5857-4685-be1f-d57550cc96cc" xsi:nil="true"/>
-    <Milestone xmlns="4873beb7-5857-4685-be1f-d57550cc96cc" xsi:nil="true"/>
-    <OriginalRelease xmlns="4873beb7-5857-4685-be1f-d57550cc96cc">15</OriginalRelease>
-    <RecommendationsModifier xmlns="4873beb7-5857-4685-be1f-d57550cc96cc" xsi:nil="true"/>
-    <ScenarioTagsTaxHTField0 xmlns="4873beb7-5857-4685-be1f-d57550cc96cc">
-      <Terms xmlns="http://schemas.microsoft.com/office/infopath/2007/PartnerControls"/>
-    </ScenarioTagsTaxHTField0>
-    <UANotes xmlns="4873beb7-5857-4685-be1f-d57550cc96cc" xsi:nil="true"/>
-  </documentManagement>
-</p:properties>
-</file>
-
-<file path=customXml/item2.xml><?xml version="1.0" encoding="utf-8"?>
 <ct:contentTypeSchema xmlns:ct="http://schemas.microsoft.com/office/2006/metadata/contentType" xmlns:ma="http://schemas.microsoft.com/office/2006/metadata/properties/metaAttributes" ct:_="" ma:_="" ma:contentTypeName="TemplateFile" ma:contentTypeID="0x0101006EDDDB5EE6D98C44930B742096920B300400F5B6D36B3EF94B4E9A635CDF2A18F5B8" ma:contentTypeVersion="72" ma:contentTypeDescription="Create a new document." ma:contentTypeScope="" ma:versionID="a23e56308344d904b51738559c3d67c9">
   <xsd:schema xmlns:xsd="http://www.w3.org/2001/XMLSchema" xmlns:xs="http://www.w3.org/2001/XMLSchema" xmlns:p="http://schemas.microsoft.com/office/2006/metadata/properties" xmlns:ns2="4873beb7-5857-4685-be1f-d57550cc96cc" targetNamespace="http://schemas.microsoft.com/office/2006/metadata/properties" ma:root="true" ma:fieldsID="cd0908cc4600e77bf5da051303e00c8d" ns2:_="">
     <xsd:import namespace="4873beb7-5857-4685-be1f-d57550cc96cc"/>
@@ -5318,6 +5321,132 @@
 </ct:contentTypeSchema>
 </file>
 
+<file path=customXml/item2.xml><?xml version="1.0" encoding="utf-8"?>
+<p:properties xmlns:p="http://schemas.microsoft.com/office/2006/metadata/properties" xmlns:xsi="http://www.w3.org/2001/XMLSchema-instance" xmlns:pc="http://schemas.microsoft.com/office/infopath/2007/PartnerControls">
+  <documentManagement>
+    <APDescription xmlns="4873beb7-5857-4685-be1f-d57550cc96cc" xsi:nil="true"/>
+    <AssetExpire xmlns="4873beb7-5857-4685-be1f-d57550cc96cc">2029-01-01T08:00:00+00:00</AssetExpire>
+    <CampaignTagsTaxHTField0 xmlns="4873beb7-5857-4685-be1f-d57550cc96cc">
+      <Terms xmlns="http://schemas.microsoft.com/office/infopath/2007/PartnerControls"/>
+    </CampaignTagsTaxHTField0>
+    <IntlLangReviewDate xmlns="4873beb7-5857-4685-be1f-d57550cc96cc" xsi:nil="true"/>
+    <TPFriendlyName xmlns="4873beb7-5857-4685-be1f-d57550cc96cc" xsi:nil="true"/>
+    <IntlLangReview xmlns="4873beb7-5857-4685-be1f-d57550cc96cc">false</IntlLangReview>
+    <LocLastLocAttemptVersionLookup xmlns="4873beb7-5857-4685-be1f-d57550cc96cc">864570</LocLastLocAttemptVersionLookup>
+    <PolicheckWords xmlns="4873beb7-5857-4685-be1f-d57550cc96cc" xsi:nil="true"/>
+    <SubmitterId xmlns="4873beb7-5857-4685-be1f-d57550cc96cc" xsi:nil="true"/>
+    <AcquiredFrom xmlns="4873beb7-5857-4685-be1f-d57550cc96cc">Internal MS</AcquiredFrom>
+    <EditorialStatus xmlns="4873beb7-5857-4685-be1f-d57550cc96cc">Complete</EditorialStatus>
+    <Markets xmlns="4873beb7-5857-4685-be1f-d57550cc96cc"/>
+    <OriginAsset xmlns="4873beb7-5857-4685-be1f-d57550cc96cc" xsi:nil="true"/>
+    <AssetStart xmlns="4873beb7-5857-4685-be1f-d57550cc96cc">2012-11-01T04:53:00+00:00</AssetStart>
+    <FriendlyTitle xmlns="4873beb7-5857-4685-be1f-d57550cc96cc" xsi:nil="true"/>
+    <MarketSpecific xmlns="4873beb7-5857-4685-be1f-d57550cc96cc">false</MarketSpecific>
+    <TPNamespace xmlns="4873beb7-5857-4685-be1f-d57550cc96cc" xsi:nil="true"/>
+    <PublishStatusLookup xmlns="4873beb7-5857-4685-be1f-d57550cc96cc">
+      <Value>1655138</Value>
+    </PublishStatusLookup>
+    <APAuthor xmlns="4873beb7-5857-4685-be1f-d57550cc96cc">
+      <UserInfo>
+        <DisplayName>MIDDLEEAST\v-keerth</DisplayName>
+        <AccountId>2799</AccountId>
+        <AccountType/>
+      </UserInfo>
+    </APAuthor>
+    <TPCommandLine xmlns="4873beb7-5857-4685-be1f-d57550cc96cc" xsi:nil="true"/>
+    <IntlLangReviewer xmlns="4873beb7-5857-4685-be1f-d57550cc96cc" xsi:nil="true"/>
+    <OpenTemplate xmlns="4873beb7-5857-4685-be1f-d57550cc96cc">true</OpenTemplate>
+    <CSXSubmissionDate xmlns="4873beb7-5857-4685-be1f-d57550cc96cc" xsi:nil="true"/>
+    <TaxCatchAll xmlns="4873beb7-5857-4685-be1f-d57550cc96cc"/>
+    <Manager xmlns="4873beb7-5857-4685-be1f-d57550cc96cc" xsi:nil="true"/>
+    <NumericId xmlns="4873beb7-5857-4685-be1f-d57550cc96cc" xsi:nil="true"/>
+    <ParentAssetId xmlns="4873beb7-5857-4685-be1f-d57550cc96cc" xsi:nil="true"/>
+    <OriginalSourceMarket xmlns="4873beb7-5857-4685-be1f-d57550cc96cc" xsi:nil="true"/>
+    <ApprovalStatus xmlns="4873beb7-5857-4685-be1f-d57550cc96cc">InProgress</ApprovalStatus>
+    <TPComponent xmlns="4873beb7-5857-4685-be1f-d57550cc96cc" xsi:nil="true"/>
+    <EditorialTags xmlns="4873beb7-5857-4685-be1f-d57550cc96cc" xsi:nil="true"/>
+    <TPExecutable xmlns="4873beb7-5857-4685-be1f-d57550cc96cc" xsi:nil="true"/>
+    <TPLaunchHelpLink xmlns="4873beb7-5857-4685-be1f-d57550cc96cc" xsi:nil="true"/>
+    <LocComments xmlns="4873beb7-5857-4685-be1f-d57550cc96cc" xsi:nil="true"/>
+    <LocRecommendedHandoff xmlns="4873beb7-5857-4685-be1f-d57550cc96cc" xsi:nil="true"/>
+    <SourceTitle xmlns="4873beb7-5857-4685-be1f-d57550cc96cc" xsi:nil="true"/>
+    <CSXUpdate xmlns="4873beb7-5857-4685-be1f-d57550cc96cc">false</CSXUpdate>
+    <IntlLocPriority xmlns="4873beb7-5857-4685-be1f-d57550cc96cc" xsi:nil="true"/>
+    <UAProjectedTotalWords xmlns="4873beb7-5857-4685-be1f-d57550cc96cc" xsi:nil="true"/>
+    <AssetType xmlns="4873beb7-5857-4685-be1f-d57550cc96cc">TP</AssetType>
+    <MachineTranslated xmlns="4873beb7-5857-4685-be1f-d57550cc96cc">false</MachineTranslated>
+    <OutputCachingOn xmlns="4873beb7-5857-4685-be1f-d57550cc96cc">false</OutputCachingOn>
+    <TemplateStatus xmlns="4873beb7-5857-4685-be1f-d57550cc96cc">Complete</TemplateStatus>
+    <IsSearchable xmlns="4873beb7-5857-4685-be1f-d57550cc96cc">true</IsSearchable>
+    <ContentItem xmlns="4873beb7-5857-4685-be1f-d57550cc96cc" xsi:nil="true"/>
+    <HandoffToMSDN xmlns="4873beb7-5857-4685-be1f-d57550cc96cc" xsi:nil="true"/>
+    <ShowIn xmlns="4873beb7-5857-4685-be1f-d57550cc96cc">Show everywhere</ShowIn>
+    <ThumbnailAssetId xmlns="4873beb7-5857-4685-be1f-d57550cc96cc" xsi:nil="true"/>
+    <UALocComments xmlns="4873beb7-5857-4685-be1f-d57550cc96cc" xsi:nil="true"/>
+    <UALocRecommendation xmlns="4873beb7-5857-4685-be1f-d57550cc96cc">Localize</UALocRecommendation>
+    <LastModifiedDateTime xmlns="4873beb7-5857-4685-be1f-d57550cc96cc" xsi:nil="true"/>
+    <LegacyData xmlns="4873beb7-5857-4685-be1f-d57550cc96cc" xsi:nil="true"/>
+    <LocManualTestRequired xmlns="4873beb7-5857-4685-be1f-d57550cc96cc">false</LocManualTestRequired>
+    <LocMarketGroupTiers2 xmlns="4873beb7-5857-4685-be1f-d57550cc96cc" xsi:nil="true"/>
+    <ClipArtFilename xmlns="4873beb7-5857-4685-be1f-d57550cc96cc" xsi:nil="true"/>
+    <TPApplication xmlns="4873beb7-5857-4685-be1f-d57550cc96cc" xsi:nil="true"/>
+    <CSXHash xmlns="4873beb7-5857-4685-be1f-d57550cc96cc" xsi:nil="true"/>
+    <DirectSourceMarket xmlns="4873beb7-5857-4685-be1f-d57550cc96cc" xsi:nil="true"/>
+    <PrimaryImageGen xmlns="4873beb7-5857-4685-be1f-d57550cc96cc">true</PrimaryImageGen>
+    <PlannedPubDate xmlns="4873beb7-5857-4685-be1f-d57550cc96cc" xsi:nil="true"/>
+    <CSXSubmissionMarket xmlns="4873beb7-5857-4685-be1f-d57550cc96cc" xsi:nil="true"/>
+    <Downloads xmlns="4873beb7-5857-4685-be1f-d57550cc96cc">0</Downloads>
+    <ArtSampleDocs xmlns="4873beb7-5857-4685-be1f-d57550cc96cc" xsi:nil="true"/>
+    <TrustLevel xmlns="4873beb7-5857-4685-be1f-d57550cc96cc">1 Microsoft Managed Content</TrustLevel>
+    <BlockPublish xmlns="4873beb7-5857-4685-be1f-d57550cc96cc">false</BlockPublish>
+    <TPLaunchHelpLinkType xmlns="4873beb7-5857-4685-be1f-d57550cc96cc">Template</TPLaunchHelpLinkType>
+    <LocalizationTagsTaxHTField0 xmlns="4873beb7-5857-4685-be1f-d57550cc96cc">
+      <Terms xmlns="http://schemas.microsoft.com/office/infopath/2007/PartnerControls"/>
+    </LocalizationTagsTaxHTField0>
+    <BusinessGroup xmlns="4873beb7-5857-4685-be1f-d57550cc96cc" xsi:nil="true"/>
+    <Providers xmlns="4873beb7-5857-4685-be1f-d57550cc96cc" xsi:nil="true"/>
+    <TemplateTemplateType xmlns="4873beb7-5857-4685-be1f-d57550cc96cc">Word Document Template</TemplateTemplateType>
+    <TimesCloned xmlns="4873beb7-5857-4685-be1f-d57550cc96cc" xsi:nil="true"/>
+    <TPAppVersion xmlns="4873beb7-5857-4685-be1f-d57550cc96cc" xsi:nil="true"/>
+    <VoteCount xmlns="4873beb7-5857-4685-be1f-d57550cc96cc" xsi:nil="true"/>
+    <AverageRating xmlns="4873beb7-5857-4685-be1f-d57550cc96cc" xsi:nil="true"/>
+    <FeatureTagsTaxHTField0 xmlns="4873beb7-5857-4685-be1f-d57550cc96cc">
+      <Terms xmlns="http://schemas.microsoft.com/office/infopath/2007/PartnerControls"/>
+    </FeatureTagsTaxHTField0>
+    <Provider xmlns="4873beb7-5857-4685-be1f-d57550cc96cc" xsi:nil="true"/>
+    <UACurrentWords xmlns="4873beb7-5857-4685-be1f-d57550cc96cc" xsi:nil="true"/>
+    <AssetId xmlns="4873beb7-5857-4685-be1f-d57550cc96cc">TP103749966</AssetId>
+    <TPClientViewer xmlns="4873beb7-5857-4685-be1f-d57550cc96cc" xsi:nil="true"/>
+    <DSATActionTaken xmlns="4873beb7-5857-4685-be1f-d57550cc96cc" xsi:nil="true"/>
+    <APEditor xmlns="4873beb7-5857-4685-be1f-d57550cc96cc">
+      <UserInfo>
+        <DisplayName/>
+        <AccountId xsi:nil="true"/>
+        <AccountType/>
+      </UserInfo>
+    </APEditor>
+    <TPInstallLocation xmlns="4873beb7-5857-4685-be1f-d57550cc96cc" xsi:nil="true"/>
+    <OOCacheId xmlns="4873beb7-5857-4685-be1f-d57550cc96cc" xsi:nil="true"/>
+    <IsDeleted xmlns="4873beb7-5857-4685-be1f-d57550cc96cc">false</IsDeleted>
+    <PublishTargets xmlns="4873beb7-5857-4685-be1f-d57550cc96cc">OfficeOnlineVNext</PublishTargets>
+    <ApprovalLog xmlns="4873beb7-5857-4685-be1f-d57550cc96cc" xsi:nil="true"/>
+    <BugNumber xmlns="4873beb7-5857-4685-be1f-d57550cc96cc" xsi:nil="true"/>
+    <CrawlForDependencies xmlns="4873beb7-5857-4685-be1f-d57550cc96cc">false</CrawlForDependencies>
+    <InternalTagsTaxHTField0 xmlns="4873beb7-5857-4685-be1f-d57550cc96cc">
+      <Terms xmlns="http://schemas.microsoft.com/office/infopath/2007/PartnerControls"/>
+    </InternalTagsTaxHTField0>
+    <LastHandOff xmlns="4873beb7-5857-4685-be1f-d57550cc96cc" xsi:nil="true"/>
+    <Milestone xmlns="4873beb7-5857-4685-be1f-d57550cc96cc" xsi:nil="true"/>
+    <OriginalRelease xmlns="4873beb7-5857-4685-be1f-d57550cc96cc">15</OriginalRelease>
+    <RecommendationsModifier xmlns="4873beb7-5857-4685-be1f-d57550cc96cc" xsi:nil="true"/>
+    <ScenarioTagsTaxHTField0 xmlns="4873beb7-5857-4685-be1f-d57550cc96cc">
+      <Terms xmlns="http://schemas.microsoft.com/office/infopath/2007/PartnerControls"/>
+    </ScenarioTagsTaxHTField0>
+    <UANotes xmlns="4873beb7-5857-4685-be1f-d57550cc96cc" xsi:nil="true"/>
+  </documentManagement>
+</p:properties>
+</file>
+
 <file path=customXml/item3.xml><?xml version="1.0" encoding="utf-8"?>
 <?mso-contentType ?>
 <FormTemplates xmlns="http://schemas.microsoft.com/sharepoint/v3/contenttype/forms">
@@ -5381,16 +5510,6 @@
 </file>
 
 <file path=customXml/itemProps1.xml><?xml version="1.0" encoding="utf-8"?>
-<ds:datastoreItem xmlns:ds="http://schemas.openxmlformats.org/officeDocument/2006/customXml" ds:itemID="{83AE4ADC-D632-40A7-A0C1-0481BB069C4F}">
-  <ds:schemaRefs>
-    <ds:schemaRef ds:uri="http://schemas.microsoft.com/office/2006/metadata/properties"/>
-    <ds:schemaRef ds:uri="http://schemas.microsoft.com/office/infopath/2007/PartnerControls"/>
-    <ds:schemaRef ds:uri="4873beb7-5857-4685-be1f-d57550cc96cc"/>
-  </ds:schemaRefs>
-</ds:datastoreItem>
-</file>
-
-<file path=customXml/itemProps2.xml><?xml version="1.0" encoding="utf-8"?>
 <ds:datastoreItem xmlns:ds="http://schemas.openxmlformats.org/officeDocument/2006/customXml" ds:itemID="{88FF2527-3592-4DBF-9FD9-FEA06E5BF9A7}">
   <ds:schemaRefs>
     <ds:schemaRef ds:uri="http://schemas.microsoft.com/office/2006/metadata/contentType"/>
@@ -5408,6 +5527,16 @@
 </ds:datastoreItem>
 </file>
 
+<file path=customXml/itemProps2.xml><?xml version="1.0" encoding="utf-8"?>
+<ds:datastoreItem xmlns:ds="http://schemas.openxmlformats.org/officeDocument/2006/customXml" ds:itemID="{83AE4ADC-D632-40A7-A0C1-0481BB069C4F}">
+  <ds:schemaRefs>
+    <ds:schemaRef ds:uri="http://schemas.microsoft.com/office/2006/metadata/properties"/>
+    <ds:schemaRef ds:uri="http://schemas.microsoft.com/office/infopath/2007/PartnerControls"/>
+    <ds:schemaRef ds:uri="4873beb7-5857-4685-be1f-d57550cc96cc"/>
+  </ds:schemaRefs>
+</ds:datastoreItem>
+</file>
+
 <file path=customXml/itemProps3.xml><?xml version="1.0" encoding="utf-8"?>
 <ds:datastoreItem xmlns:ds="http://schemas.openxmlformats.org/officeDocument/2006/customXml" ds:itemID="{FF740C13-C6A2-43D3-86C5-4CBB969C2CB1}">
   <ds:schemaRefs>
@@ -5417,7 +5546,7 @@
 </file>
 
 <file path=customXml/itemProps4.xml><?xml version="1.0" encoding="utf-8"?>
-<ds:datastoreItem xmlns:ds="http://schemas.openxmlformats.org/officeDocument/2006/customXml" ds:itemID="{3876DC65-8B23-42CE-99FF-1A2398B1E7F6}">
+<ds:datastoreItem xmlns:ds="http://schemas.openxmlformats.org/officeDocument/2006/customXml" ds:itemID="{44C306D6-5175-4333-9146-3B93E2D9976D}">
   <ds:schemaRefs>
     <ds:schemaRef ds:uri="http://schemas.openxmlformats.org/officeDocument/2006/bibliography"/>
   </ds:schemaRefs>

</xml_diff>

<commit_message>
Crear rutas del sitio
</commit_message>
<xml_diff>
--- a/CursoSinglePageApplication/Curso_SinglePageApplication.docx
+++ b/CursoSinglePageApplication/Curso_SinglePageApplication.docx
@@ -1189,8 +1189,6 @@
         <w:lastRenderedPageBreak/>
         <w:t>Crear página de error 404</w:t>
       </w:r>
-      <w:bookmarkStart w:id="0" w:name="_GoBack"/>
-      <w:bookmarkEnd w:id="0"/>
     </w:p>
     <w:p>
       <w:pPr>
@@ -1202,8 +1200,9 @@
       </w:pPr>
       <w:r>
         <w:rPr>
+          <w:noProof/>
           <w:u w:val="single"/>
-          <w:lang w:val="es-MX"/>
+          <w:lang w:val="es-MX" w:eastAsia="es-MX"/>
         </w:rPr>
         <w:drawing>
           <wp:inline distT="0" distB="0" distL="0" distR="0" wp14:anchorId="19BCCD11" wp14:editId="105A7DB9">
@@ -1242,8 +1241,228 @@
         </w:drawing>
       </w:r>
     </w:p>
+    <w:p>
+      <w:pPr>
+        <w:jc w:val="center"/>
+        <w:rPr>
+          <w:u w:val="single"/>
+          <w:lang w:val="es-MX"/>
+        </w:rPr>
+      </w:pPr>
+    </w:p>
+    <w:p>
+      <w:pPr>
+        <w:jc w:val="center"/>
+        <w:rPr>
+          <w:u w:val="single"/>
+          <w:lang w:val="es-MX"/>
+        </w:rPr>
+      </w:pPr>
+    </w:p>
+    <w:p>
+      <w:pPr>
+        <w:pStyle w:val="Puesto"/>
+        <w:rPr>
+          <w:sz w:val="40"/>
+        </w:rPr>
+      </w:pPr>
+      <w:r>
+        <w:rPr>
+          <w:sz w:val="40"/>
+        </w:rPr>
+        <w:t>Router</w:t>
+      </w:r>
+    </w:p>
+    <w:p>
+      <w:pPr>
+        <w:pStyle w:val="Ttulo1"/>
+        <w:rPr>
+          <w:lang w:val="es-MX"/>
+        </w:rPr>
+      </w:pPr>
+      <w:r>
+        <w:rPr>
+          <w:lang w:val="es-MX"/>
+        </w:rPr>
+        <w:t>Crear rutas del sitio</w:t>
+      </w:r>
+    </w:p>
+    <w:p>
+      <w:pPr>
+        <w:jc w:val="center"/>
+        <w:rPr>
+          <w:u w:val="single"/>
+          <w:lang w:val="es-MX"/>
+        </w:rPr>
+      </w:pPr>
+      <w:r>
+        <w:rPr>
+          <w:u w:val="single"/>
+          <w:lang w:val="es-MX"/>
+        </w:rPr>
+        <w:drawing>
+          <wp:inline distT="0" distB="0" distL="0" distR="0" wp14:anchorId="4C560F73" wp14:editId="22DDE20B">
+            <wp:extent cx="5732145" cy="2258695"/>
+            <wp:effectExtent l="0" t="0" r="1905" b="8255"/>
+            <wp:docPr id="6" name="Imagen 6"/>
+            <wp:cNvGraphicFramePr>
+              <a:graphicFrameLocks xmlns:a="http://schemas.openxmlformats.org/drawingml/2006/main" noChangeAspect="1"/>
+            </wp:cNvGraphicFramePr>
+            <a:graphic xmlns:a="http://schemas.openxmlformats.org/drawingml/2006/main">
+              <a:graphicData uri="http://schemas.openxmlformats.org/drawingml/2006/picture">
+                <pic:pic xmlns:pic="http://schemas.openxmlformats.org/drawingml/2006/picture">
+                  <pic:nvPicPr>
+                    <pic:cNvPr id="1" name=""/>
+                    <pic:cNvPicPr/>
+                  </pic:nvPicPr>
+                  <pic:blipFill>
+                    <a:blip r:embed="rId16"/>
+                    <a:stretch>
+                      <a:fillRect/>
+                    </a:stretch>
+                  </pic:blipFill>
+                  <pic:spPr>
+                    <a:xfrm>
+                      <a:off x="0" y="0"/>
+                      <a:ext cx="5732145" cy="2258695"/>
+                    </a:xfrm>
+                    <a:prstGeom prst="rect">
+                      <a:avLst/>
+                    </a:prstGeom>
+                  </pic:spPr>
+                </pic:pic>
+              </a:graphicData>
+            </a:graphic>
+          </wp:inline>
+        </w:drawing>
+      </w:r>
+    </w:p>
+    <w:p>
+      <w:pPr>
+        <w:jc w:val="center"/>
+        <w:rPr>
+          <w:rFonts w:ascii="Arial" w:hAnsi="Arial" w:cs="Arial"/>
+          <w:sz w:val="20"/>
+          <w:lang w:val="es-MX"/>
+        </w:rPr>
+      </w:pPr>
+      <w:proofErr w:type="spellStart"/>
+      <w:r>
+        <w:rPr>
+          <w:rFonts w:ascii="Arial" w:hAnsi="Arial" w:cs="Arial"/>
+          <w:sz w:val="20"/>
+          <w:lang w:val="es-MX"/>
+        </w:rPr>
+        <w:t>Correccion</w:t>
+      </w:r>
+      <w:proofErr w:type="spellEnd"/>
+      <w:r>
+        <w:rPr>
+          <w:rFonts w:ascii="Arial" w:hAnsi="Arial" w:cs="Arial"/>
+          <w:sz w:val="20"/>
+          <w:lang w:val="es-MX"/>
+        </w:rPr>
+        <w:t>, se eliminan [] innecesarios en las llaves interiores {[</w:t>
+      </w:r>
+      <w:proofErr w:type="spellStart"/>
+      <w:r>
+        <w:rPr>
+          <w:rFonts w:ascii="Arial" w:hAnsi="Arial" w:cs="Arial"/>
+          <w:sz w:val="20"/>
+          <w:lang w:val="es-MX"/>
+        </w:rPr>
+        <w:t>inject</w:t>
+      </w:r>
+      <w:proofErr w:type="spellEnd"/>
+      <w:r>
+        <w:rPr>
+          <w:rFonts w:ascii="Arial" w:hAnsi="Arial" w:cs="Arial"/>
+          <w:sz w:val="20"/>
+          <w:lang w:val="es-MX"/>
+        </w:rPr>
+        <w:t xml:space="preserve">, </w:t>
+      </w:r>
+      <w:proofErr w:type="spellStart"/>
+      <w:r>
+        <w:rPr>
+          <w:rFonts w:ascii="Arial" w:hAnsi="Arial" w:cs="Arial"/>
+          <w:sz w:val="20"/>
+          <w:lang w:val="es-MX"/>
+        </w:rPr>
+        <w:t>template</w:t>
+      </w:r>
+      <w:proofErr w:type="spellEnd"/>
+      <w:r>
+        <w:rPr>
+          <w:rFonts w:ascii="Arial" w:hAnsi="Arial" w:cs="Arial"/>
+          <w:sz w:val="20"/>
+          <w:lang w:val="es-MX"/>
+        </w:rPr>
+        <w:t>, filename</w:t>
+      </w:r>
+      <w:bookmarkStart w:id="0" w:name="_GoBack"/>
+      <w:bookmarkEnd w:id="0"/>
+      <w:r>
+        <w:rPr>
+          <w:rFonts w:ascii="Arial" w:hAnsi="Arial" w:cs="Arial"/>
+          <w:sz w:val="20"/>
+          <w:lang w:val="es-MX"/>
+        </w:rPr>
+        <w:t>]}</w:t>
+      </w:r>
+    </w:p>
+    <w:p>
+      <w:pPr>
+        <w:jc w:val="center"/>
+        <w:rPr>
+          <w:u w:val="single"/>
+          <w:lang w:val="es-MX"/>
+        </w:rPr>
+      </w:pPr>
+      <w:r>
+        <w:rPr>
+          <w:u w:val="single"/>
+          <w:lang w:val="es-MX"/>
+        </w:rPr>
+        <w:drawing>
+          <wp:inline distT="0" distB="0" distL="0" distR="0" wp14:anchorId="3A48F810" wp14:editId="36E335F4">
+            <wp:extent cx="2721773" cy="1262743"/>
+            <wp:effectExtent l="0" t="0" r="2540" b="0"/>
+            <wp:docPr id="7" name="Imagen 7"/>
+            <wp:cNvGraphicFramePr>
+              <a:graphicFrameLocks xmlns:a="http://schemas.openxmlformats.org/drawingml/2006/main" noChangeAspect="1"/>
+            </wp:cNvGraphicFramePr>
+            <a:graphic xmlns:a="http://schemas.openxmlformats.org/drawingml/2006/main">
+              <a:graphicData uri="http://schemas.openxmlformats.org/drawingml/2006/picture">
+                <pic:pic xmlns:pic="http://schemas.openxmlformats.org/drawingml/2006/picture">
+                  <pic:nvPicPr>
+                    <pic:cNvPr id="1" name=""/>
+                    <pic:cNvPicPr/>
+                  </pic:nvPicPr>
+                  <pic:blipFill>
+                    <a:blip r:embed="rId17"/>
+                    <a:stretch>
+                      <a:fillRect/>
+                    </a:stretch>
+                  </pic:blipFill>
+                  <pic:spPr>
+                    <a:xfrm>
+                      <a:off x="0" y="0"/>
+                      <a:ext cx="2738819" cy="1270651"/>
+                    </a:xfrm>
+                    <a:prstGeom prst="rect">
+                      <a:avLst/>
+                    </a:prstGeom>
+                  </pic:spPr>
+                </pic:pic>
+              </a:graphicData>
+            </a:graphic>
+          </wp:inline>
+        </w:drawing>
+      </w:r>
+    </w:p>
     <w:sectPr>
-      <w:footerReference w:type="default" r:id="rId16"/>
+      <w:footerReference w:type="default" r:id="rId18"/>
       <w:pgSz w:w="11907" w:h="16839" w:code="9"/>
       <w:pgMar w:top="1440" w:right="1440" w:bottom="1440" w:left="1440" w:header="720" w:footer="720" w:gutter="0"/>
       <w:cols w:space="720"/>
@@ -5546,7 +5765,7 @@
 </file>
 
 <file path=customXml/itemProps4.xml><?xml version="1.0" encoding="utf-8"?>
-<ds:datastoreItem xmlns:ds="http://schemas.openxmlformats.org/officeDocument/2006/customXml" ds:itemID="{44C306D6-5175-4333-9146-3B93E2D9976D}">
+<ds:datastoreItem xmlns:ds="http://schemas.openxmlformats.org/officeDocument/2006/customXml" ds:itemID="{831D0CE7-8A0F-48E6-9A8D-CF410EFE02BF}">
   <ds:schemaRefs>
     <ds:schemaRef ds:uri="http://schemas.openxmlformats.org/officeDocument/2006/bibliography"/>
   </ds:schemaRefs>

</xml_diff>

<commit_message>
Conectar las rutas con los templates
</commit_message>
<xml_diff>
--- a/CursoSinglePageApplication/Curso_SinglePageApplication.docx
+++ b/CursoSinglePageApplication/Curso_SinglePageApplication.docx
@@ -1297,8 +1297,9 @@
       </w:pPr>
       <w:r>
         <w:rPr>
+          <w:noProof/>
           <w:u w:val="single"/>
-          <w:lang w:val="es-MX"/>
+          <w:lang w:val="es-MX" w:eastAsia="es-MX"/>
         </w:rPr>
         <w:drawing>
           <wp:inline distT="0" distB="0" distL="0" distR="0" wp14:anchorId="4C560F73" wp14:editId="22DDE20B">
@@ -1398,16 +1399,24 @@
           <w:sz w:val="20"/>
           <w:lang w:val="es-MX"/>
         </w:rPr>
-        <w:t>, filename</w:t>
-      </w:r>
-      <w:bookmarkStart w:id="0" w:name="_GoBack"/>
-      <w:bookmarkEnd w:id="0"/>
+        <w:t xml:space="preserve">, </w:t>
+      </w:r>
+      <w:proofErr w:type="spellStart"/>
       <w:r>
         <w:rPr>
           <w:rFonts w:ascii="Arial" w:hAnsi="Arial" w:cs="Arial"/>
           <w:sz w:val="20"/>
           <w:lang w:val="es-MX"/>
         </w:rPr>
+        <w:t>filename</w:t>
+      </w:r>
+      <w:proofErr w:type="spellEnd"/>
+      <w:r>
+        <w:rPr>
+          <w:rFonts w:ascii="Arial" w:hAnsi="Arial" w:cs="Arial"/>
+          <w:sz w:val="20"/>
+          <w:lang w:val="es-MX"/>
+        </w:rPr>
         <w:t>]}</w:t>
       </w:r>
     </w:p>
@@ -1421,8 +1430,9 @@
       </w:pPr>
       <w:r>
         <w:rPr>
+          <w:noProof/>
           <w:u w:val="single"/>
-          <w:lang w:val="es-MX"/>
+          <w:lang w:val="es-MX" w:eastAsia="es-MX"/>
         </w:rPr>
         <w:drawing>
           <wp:inline distT="0" distB="0" distL="0" distR="0" wp14:anchorId="3A48F810" wp14:editId="36E335F4">
@@ -1461,8 +1471,130 @@
         </w:drawing>
       </w:r>
     </w:p>
+    <w:p>
+      <w:pPr>
+        <w:pStyle w:val="Ttulo1"/>
+      </w:pPr>
+      <w:r>
+        <w:lastRenderedPageBreak/>
+        <w:t>Conectar las rutas con los templates</w:t>
+      </w:r>
+    </w:p>
+    <w:p>
+      <w:r>
+        <w:drawing>
+          <wp:inline distT="0" distB="0" distL="0" distR="0" wp14:anchorId="392600A2" wp14:editId="02C93529">
+            <wp:extent cx="5732145" cy="2599690"/>
+            <wp:effectExtent l="0" t="0" r="1905" b="0"/>
+            <wp:docPr id="9" name="Imagen 9"/>
+            <wp:cNvGraphicFramePr>
+              <a:graphicFrameLocks xmlns:a="http://schemas.openxmlformats.org/drawingml/2006/main" noChangeAspect="1"/>
+            </wp:cNvGraphicFramePr>
+            <a:graphic xmlns:a="http://schemas.openxmlformats.org/drawingml/2006/main">
+              <a:graphicData uri="http://schemas.openxmlformats.org/drawingml/2006/picture">
+                <pic:pic xmlns:pic="http://schemas.openxmlformats.org/drawingml/2006/picture">
+                  <pic:nvPicPr>
+                    <pic:cNvPr id="1" name=""/>
+                    <pic:cNvPicPr/>
+                  </pic:nvPicPr>
+                  <pic:blipFill>
+                    <a:blip r:embed="rId18"/>
+                    <a:stretch>
+                      <a:fillRect/>
+                    </a:stretch>
+                  </pic:blipFill>
+                  <pic:spPr>
+                    <a:xfrm>
+                      <a:off x="0" y="0"/>
+                      <a:ext cx="5732145" cy="2599690"/>
+                    </a:xfrm>
+                    <a:prstGeom prst="rect">
+                      <a:avLst/>
+                    </a:prstGeom>
+                  </pic:spPr>
+                </pic:pic>
+              </a:graphicData>
+            </a:graphic>
+          </wp:inline>
+        </w:drawing>
+      </w:r>
+      <w:bookmarkStart w:id="0" w:name="_GoBack"/>
+      <w:bookmarkEnd w:id="0"/>
+    </w:p>
+    <w:p>
+      <w:pPr>
+        <w:jc w:val="center"/>
+        <w:rPr>
+          <w:u w:val="single"/>
+          <w:lang w:val="es-MX"/>
+        </w:rPr>
+      </w:pPr>
+      <w:r>
+        <w:rPr>
+          <w:noProof/>
+          <w:lang w:val="es-MX" w:eastAsia="es-MX"/>
+        </w:rPr>
+        <w:drawing>
+          <wp:inline distT="0" distB="0" distL="0" distR="0">
+            <wp:extent cx="5732145" cy="3840904"/>
+            <wp:effectExtent l="0" t="0" r="1905" b="7620"/>
+            <wp:docPr id="8" name="Imagen 8" descr="Screenshot at 14-17-09.png"/>
+            <wp:cNvGraphicFramePr>
+              <a:graphicFrameLocks xmlns:a="http://schemas.openxmlformats.org/drawingml/2006/main" noChangeAspect="1"/>
+            </wp:cNvGraphicFramePr>
+            <a:graphic xmlns:a="http://schemas.openxmlformats.org/drawingml/2006/main">
+              <a:graphicData uri="http://schemas.openxmlformats.org/drawingml/2006/picture">
+                <pic:pic xmlns:pic="http://schemas.openxmlformats.org/drawingml/2006/picture">
+                  <pic:nvPicPr>
+                    <pic:cNvPr id="0" name="Picture 1" descr="Screenshot at 14-17-09.png"/>
+                    <pic:cNvPicPr>
+                      <a:picLocks noChangeAspect="1" noChangeArrowheads="1"/>
+                    </pic:cNvPicPr>
+                  </pic:nvPicPr>
+                  <pic:blipFill>
+                    <a:blip r:embed="rId19">
+                      <a:extLst>
+                        <a:ext uri="{28A0092B-C50C-407E-A947-70E740481C1C}">
+                          <a14:useLocalDpi xmlns:a14="http://schemas.microsoft.com/office/drawing/2010/main" val="0"/>
+                        </a:ext>
+                      </a:extLst>
+                    </a:blip>
+                    <a:srcRect/>
+                    <a:stretch>
+                      <a:fillRect/>
+                    </a:stretch>
+                  </pic:blipFill>
+                  <pic:spPr bwMode="auto">
+                    <a:xfrm>
+                      <a:off x="0" y="0"/>
+                      <a:ext cx="5732145" cy="3840904"/>
+                    </a:xfrm>
+                    <a:prstGeom prst="rect">
+                      <a:avLst/>
+                    </a:prstGeom>
+                    <a:noFill/>
+                    <a:ln>
+                      <a:noFill/>
+                    </a:ln>
+                  </pic:spPr>
+                </pic:pic>
+              </a:graphicData>
+            </a:graphic>
+          </wp:inline>
+        </w:drawing>
+      </w:r>
+    </w:p>
+    <w:p>
+      <w:pPr>
+        <w:jc w:val="center"/>
+        <w:rPr>
+          <w:u w:val="single"/>
+          <w:lang w:val="es-MX"/>
+        </w:rPr>
+      </w:pPr>
+    </w:p>
     <w:sectPr>
-      <w:footerReference w:type="default" r:id="rId18"/>
+      <w:footerReference w:type="default" r:id="rId20"/>
       <w:pgSz w:w="11907" w:h="16839" w:code="9"/>
       <w:pgMar w:top="1440" w:right="1440" w:bottom="1440" w:left="1440" w:header="720" w:footer="720" w:gutter="0"/>
       <w:cols w:space="720"/>
@@ -1541,7 +1673,7 @@
             <w:noProof/>
             <w:lang w:bidi="es-ES"/>
           </w:rPr>
-          <w:t>4</w:t>
+          <w:t>5</w:t>
         </w:r>
         <w:r>
           <w:rPr>
@@ -4501,6 +4633,141 @@
 </file>
 
 <file path=customXml/item1.xml><?xml version="1.0" encoding="utf-8"?>
+<?mso-contentType ?>
+<FormTemplates xmlns="http://schemas.microsoft.com/sharepoint/v3/contenttype/forms">
+  <Display>DocumentLibraryForm</Display>
+  <Edit>AssetEditForm</Edit>
+  <New>DocumentLibraryForm</New>
+</FormTemplates>
+</file>
+
+<file path=customXml/item2.xml><?xml version="1.0" encoding="utf-8"?>
+<p:properties xmlns:p="http://schemas.microsoft.com/office/2006/metadata/properties" xmlns:xsi="http://www.w3.org/2001/XMLSchema-instance" xmlns:pc="http://schemas.microsoft.com/office/infopath/2007/PartnerControls">
+  <documentManagement>
+    <APDescription xmlns="4873beb7-5857-4685-be1f-d57550cc96cc" xsi:nil="true"/>
+    <AssetExpire xmlns="4873beb7-5857-4685-be1f-d57550cc96cc">2029-01-01T08:00:00+00:00</AssetExpire>
+    <CampaignTagsTaxHTField0 xmlns="4873beb7-5857-4685-be1f-d57550cc96cc">
+      <Terms xmlns="http://schemas.microsoft.com/office/infopath/2007/PartnerControls"/>
+    </CampaignTagsTaxHTField0>
+    <IntlLangReviewDate xmlns="4873beb7-5857-4685-be1f-d57550cc96cc" xsi:nil="true"/>
+    <TPFriendlyName xmlns="4873beb7-5857-4685-be1f-d57550cc96cc" xsi:nil="true"/>
+    <IntlLangReview xmlns="4873beb7-5857-4685-be1f-d57550cc96cc">false</IntlLangReview>
+    <LocLastLocAttemptVersionLookup xmlns="4873beb7-5857-4685-be1f-d57550cc96cc">864570</LocLastLocAttemptVersionLookup>
+    <PolicheckWords xmlns="4873beb7-5857-4685-be1f-d57550cc96cc" xsi:nil="true"/>
+    <SubmitterId xmlns="4873beb7-5857-4685-be1f-d57550cc96cc" xsi:nil="true"/>
+    <AcquiredFrom xmlns="4873beb7-5857-4685-be1f-d57550cc96cc">Internal MS</AcquiredFrom>
+    <EditorialStatus xmlns="4873beb7-5857-4685-be1f-d57550cc96cc">Complete</EditorialStatus>
+    <Markets xmlns="4873beb7-5857-4685-be1f-d57550cc96cc"/>
+    <OriginAsset xmlns="4873beb7-5857-4685-be1f-d57550cc96cc" xsi:nil="true"/>
+    <AssetStart xmlns="4873beb7-5857-4685-be1f-d57550cc96cc">2012-11-01T04:53:00+00:00</AssetStart>
+    <FriendlyTitle xmlns="4873beb7-5857-4685-be1f-d57550cc96cc" xsi:nil="true"/>
+    <MarketSpecific xmlns="4873beb7-5857-4685-be1f-d57550cc96cc">false</MarketSpecific>
+    <TPNamespace xmlns="4873beb7-5857-4685-be1f-d57550cc96cc" xsi:nil="true"/>
+    <PublishStatusLookup xmlns="4873beb7-5857-4685-be1f-d57550cc96cc">
+      <Value>1655138</Value>
+    </PublishStatusLookup>
+    <APAuthor xmlns="4873beb7-5857-4685-be1f-d57550cc96cc">
+      <UserInfo>
+        <DisplayName>MIDDLEEAST\v-keerth</DisplayName>
+        <AccountId>2799</AccountId>
+        <AccountType/>
+      </UserInfo>
+    </APAuthor>
+    <TPCommandLine xmlns="4873beb7-5857-4685-be1f-d57550cc96cc" xsi:nil="true"/>
+    <IntlLangReviewer xmlns="4873beb7-5857-4685-be1f-d57550cc96cc" xsi:nil="true"/>
+    <OpenTemplate xmlns="4873beb7-5857-4685-be1f-d57550cc96cc">true</OpenTemplate>
+    <CSXSubmissionDate xmlns="4873beb7-5857-4685-be1f-d57550cc96cc" xsi:nil="true"/>
+    <TaxCatchAll xmlns="4873beb7-5857-4685-be1f-d57550cc96cc"/>
+    <Manager xmlns="4873beb7-5857-4685-be1f-d57550cc96cc" xsi:nil="true"/>
+    <NumericId xmlns="4873beb7-5857-4685-be1f-d57550cc96cc" xsi:nil="true"/>
+    <ParentAssetId xmlns="4873beb7-5857-4685-be1f-d57550cc96cc" xsi:nil="true"/>
+    <OriginalSourceMarket xmlns="4873beb7-5857-4685-be1f-d57550cc96cc" xsi:nil="true"/>
+    <ApprovalStatus xmlns="4873beb7-5857-4685-be1f-d57550cc96cc">InProgress</ApprovalStatus>
+    <TPComponent xmlns="4873beb7-5857-4685-be1f-d57550cc96cc" xsi:nil="true"/>
+    <EditorialTags xmlns="4873beb7-5857-4685-be1f-d57550cc96cc" xsi:nil="true"/>
+    <TPExecutable xmlns="4873beb7-5857-4685-be1f-d57550cc96cc" xsi:nil="true"/>
+    <TPLaunchHelpLink xmlns="4873beb7-5857-4685-be1f-d57550cc96cc" xsi:nil="true"/>
+    <LocComments xmlns="4873beb7-5857-4685-be1f-d57550cc96cc" xsi:nil="true"/>
+    <LocRecommendedHandoff xmlns="4873beb7-5857-4685-be1f-d57550cc96cc" xsi:nil="true"/>
+    <SourceTitle xmlns="4873beb7-5857-4685-be1f-d57550cc96cc" xsi:nil="true"/>
+    <CSXUpdate xmlns="4873beb7-5857-4685-be1f-d57550cc96cc">false</CSXUpdate>
+    <IntlLocPriority xmlns="4873beb7-5857-4685-be1f-d57550cc96cc" xsi:nil="true"/>
+    <UAProjectedTotalWords xmlns="4873beb7-5857-4685-be1f-d57550cc96cc" xsi:nil="true"/>
+    <AssetType xmlns="4873beb7-5857-4685-be1f-d57550cc96cc">TP</AssetType>
+    <MachineTranslated xmlns="4873beb7-5857-4685-be1f-d57550cc96cc">false</MachineTranslated>
+    <OutputCachingOn xmlns="4873beb7-5857-4685-be1f-d57550cc96cc">false</OutputCachingOn>
+    <TemplateStatus xmlns="4873beb7-5857-4685-be1f-d57550cc96cc">Complete</TemplateStatus>
+    <IsSearchable xmlns="4873beb7-5857-4685-be1f-d57550cc96cc">true</IsSearchable>
+    <ContentItem xmlns="4873beb7-5857-4685-be1f-d57550cc96cc" xsi:nil="true"/>
+    <HandoffToMSDN xmlns="4873beb7-5857-4685-be1f-d57550cc96cc" xsi:nil="true"/>
+    <ShowIn xmlns="4873beb7-5857-4685-be1f-d57550cc96cc">Show everywhere</ShowIn>
+    <ThumbnailAssetId xmlns="4873beb7-5857-4685-be1f-d57550cc96cc" xsi:nil="true"/>
+    <UALocComments xmlns="4873beb7-5857-4685-be1f-d57550cc96cc" xsi:nil="true"/>
+    <UALocRecommendation xmlns="4873beb7-5857-4685-be1f-d57550cc96cc">Localize</UALocRecommendation>
+    <LastModifiedDateTime xmlns="4873beb7-5857-4685-be1f-d57550cc96cc" xsi:nil="true"/>
+    <LegacyData xmlns="4873beb7-5857-4685-be1f-d57550cc96cc" xsi:nil="true"/>
+    <LocManualTestRequired xmlns="4873beb7-5857-4685-be1f-d57550cc96cc">false</LocManualTestRequired>
+    <LocMarketGroupTiers2 xmlns="4873beb7-5857-4685-be1f-d57550cc96cc" xsi:nil="true"/>
+    <ClipArtFilename xmlns="4873beb7-5857-4685-be1f-d57550cc96cc" xsi:nil="true"/>
+    <TPApplication xmlns="4873beb7-5857-4685-be1f-d57550cc96cc" xsi:nil="true"/>
+    <CSXHash xmlns="4873beb7-5857-4685-be1f-d57550cc96cc" xsi:nil="true"/>
+    <DirectSourceMarket xmlns="4873beb7-5857-4685-be1f-d57550cc96cc" xsi:nil="true"/>
+    <PrimaryImageGen xmlns="4873beb7-5857-4685-be1f-d57550cc96cc">true</PrimaryImageGen>
+    <PlannedPubDate xmlns="4873beb7-5857-4685-be1f-d57550cc96cc" xsi:nil="true"/>
+    <CSXSubmissionMarket xmlns="4873beb7-5857-4685-be1f-d57550cc96cc" xsi:nil="true"/>
+    <Downloads xmlns="4873beb7-5857-4685-be1f-d57550cc96cc">0</Downloads>
+    <ArtSampleDocs xmlns="4873beb7-5857-4685-be1f-d57550cc96cc" xsi:nil="true"/>
+    <TrustLevel xmlns="4873beb7-5857-4685-be1f-d57550cc96cc">1 Microsoft Managed Content</TrustLevel>
+    <BlockPublish xmlns="4873beb7-5857-4685-be1f-d57550cc96cc">false</BlockPublish>
+    <TPLaunchHelpLinkType xmlns="4873beb7-5857-4685-be1f-d57550cc96cc">Template</TPLaunchHelpLinkType>
+    <LocalizationTagsTaxHTField0 xmlns="4873beb7-5857-4685-be1f-d57550cc96cc">
+      <Terms xmlns="http://schemas.microsoft.com/office/infopath/2007/PartnerControls"/>
+    </LocalizationTagsTaxHTField0>
+    <BusinessGroup xmlns="4873beb7-5857-4685-be1f-d57550cc96cc" xsi:nil="true"/>
+    <Providers xmlns="4873beb7-5857-4685-be1f-d57550cc96cc" xsi:nil="true"/>
+    <TemplateTemplateType xmlns="4873beb7-5857-4685-be1f-d57550cc96cc">Word Document Template</TemplateTemplateType>
+    <TimesCloned xmlns="4873beb7-5857-4685-be1f-d57550cc96cc" xsi:nil="true"/>
+    <TPAppVersion xmlns="4873beb7-5857-4685-be1f-d57550cc96cc" xsi:nil="true"/>
+    <VoteCount xmlns="4873beb7-5857-4685-be1f-d57550cc96cc" xsi:nil="true"/>
+    <AverageRating xmlns="4873beb7-5857-4685-be1f-d57550cc96cc" xsi:nil="true"/>
+    <FeatureTagsTaxHTField0 xmlns="4873beb7-5857-4685-be1f-d57550cc96cc">
+      <Terms xmlns="http://schemas.microsoft.com/office/infopath/2007/PartnerControls"/>
+    </FeatureTagsTaxHTField0>
+    <Provider xmlns="4873beb7-5857-4685-be1f-d57550cc96cc" xsi:nil="true"/>
+    <UACurrentWords xmlns="4873beb7-5857-4685-be1f-d57550cc96cc" xsi:nil="true"/>
+    <AssetId xmlns="4873beb7-5857-4685-be1f-d57550cc96cc">TP103749966</AssetId>
+    <TPClientViewer xmlns="4873beb7-5857-4685-be1f-d57550cc96cc" xsi:nil="true"/>
+    <DSATActionTaken xmlns="4873beb7-5857-4685-be1f-d57550cc96cc" xsi:nil="true"/>
+    <APEditor xmlns="4873beb7-5857-4685-be1f-d57550cc96cc">
+      <UserInfo>
+        <DisplayName/>
+        <AccountId xsi:nil="true"/>
+        <AccountType/>
+      </UserInfo>
+    </APEditor>
+    <TPInstallLocation xmlns="4873beb7-5857-4685-be1f-d57550cc96cc" xsi:nil="true"/>
+    <OOCacheId xmlns="4873beb7-5857-4685-be1f-d57550cc96cc" xsi:nil="true"/>
+    <IsDeleted xmlns="4873beb7-5857-4685-be1f-d57550cc96cc">false</IsDeleted>
+    <PublishTargets xmlns="4873beb7-5857-4685-be1f-d57550cc96cc">OfficeOnlineVNext</PublishTargets>
+    <ApprovalLog xmlns="4873beb7-5857-4685-be1f-d57550cc96cc" xsi:nil="true"/>
+    <BugNumber xmlns="4873beb7-5857-4685-be1f-d57550cc96cc" xsi:nil="true"/>
+    <CrawlForDependencies xmlns="4873beb7-5857-4685-be1f-d57550cc96cc">false</CrawlForDependencies>
+    <InternalTagsTaxHTField0 xmlns="4873beb7-5857-4685-be1f-d57550cc96cc">
+      <Terms xmlns="http://schemas.microsoft.com/office/infopath/2007/PartnerControls"/>
+    </InternalTagsTaxHTField0>
+    <LastHandOff xmlns="4873beb7-5857-4685-be1f-d57550cc96cc" xsi:nil="true"/>
+    <Milestone xmlns="4873beb7-5857-4685-be1f-d57550cc96cc" xsi:nil="true"/>
+    <OriginalRelease xmlns="4873beb7-5857-4685-be1f-d57550cc96cc">15</OriginalRelease>
+    <RecommendationsModifier xmlns="4873beb7-5857-4685-be1f-d57550cc96cc" xsi:nil="true"/>
+    <ScenarioTagsTaxHTField0 xmlns="4873beb7-5857-4685-be1f-d57550cc96cc">
+      <Terms xmlns="http://schemas.microsoft.com/office/infopath/2007/PartnerControls"/>
+    </ScenarioTagsTaxHTField0>
+    <UANotes xmlns="4873beb7-5857-4685-be1f-d57550cc96cc" xsi:nil="true"/>
+  </documentManagement>
+</p:properties>
+</file>
+
+<file path=customXml/item3.xml><?xml version="1.0" encoding="utf-8"?>
 <ct:contentTypeSchema xmlns:ct="http://schemas.microsoft.com/office/2006/metadata/contentType" xmlns:ma="http://schemas.microsoft.com/office/2006/metadata/properties/metaAttributes" ct:_="" ma:_="" ma:contentTypeName="TemplateFile" ma:contentTypeID="0x0101006EDDDB5EE6D98C44930B742096920B300400F5B6D36B3EF94B4E9A635CDF2A18F5B8" ma:contentTypeVersion="72" ma:contentTypeDescription="Create a new document." ma:contentTypeScope="" ma:versionID="a23e56308344d904b51738559c3d67c9">
   <xsd:schema xmlns:xsd="http://www.w3.org/2001/XMLSchema" xmlns:xs="http://www.w3.org/2001/XMLSchema" xmlns:p="http://schemas.microsoft.com/office/2006/metadata/properties" xmlns:ns2="4873beb7-5857-4685-be1f-d57550cc96cc" targetNamespace="http://schemas.microsoft.com/office/2006/metadata/properties" ma:root="true" ma:fieldsID="cd0908cc4600e77bf5da051303e00c8d" ns2:_="">
     <xsd:import namespace="4873beb7-5857-4685-be1f-d57550cc96cc"/>
@@ -5540,141 +5807,6 @@
 </ct:contentTypeSchema>
 </file>
 
-<file path=customXml/item2.xml><?xml version="1.0" encoding="utf-8"?>
-<p:properties xmlns:p="http://schemas.microsoft.com/office/2006/metadata/properties" xmlns:xsi="http://www.w3.org/2001/XMLSchema-instance" xmlns:pc="http://schemas.microsoft.com/office/infopath/2007/PartnerControls">
-  <documentManagement>
-    <APDescription xmlns="4873beb7-5857-4685-be1f-d57550cc96cc" xsi:nil="true"/>
-    <AssetExpire xmlns="4873beb7-5857-4685-be1f-d57550cc96cc">2029-01-01T08:00:00+00:00</AssetExpire>
-    <CampaignTagsTaxHTField0 xmlns="4873beb7-5857-4685-be1f-d57550cc96cc">
-      <Terms xmlns="http://schemas.microsoft.com/office/infopath/2007/PartnerControls"/>
-    </CampaignTagsTaxHTField0>
-    <IntlLangReviewDate xmlns="4873beb7-5857-4685-be1f-d57550cc96cc" xsi:nil="true"/>
-    <TPFriendlyName xmlns="4873beb7-5857-4685-be1f-d57550cc96cc" xsi:nil="true"/>
-    <IntlLangReview xmlns="4873beb7-5857-4685-be1f-d57550cc96cc">false</IntlLangReview>
-    <LocLastLocAttemptVersionLookup xmlns="4873beb7-5857-4685-be1f-d57550cc96cc">864570</LocLastLocAttemptVersionLookup>
-    <PolicheckWords xmlns="4873beb7-5857-4685-be1f-d57550cc96cc" xsi:nil="true"/>
-    <SubmitterId xmlns="4873beb7-5857-4685-be1f-d57550cc96cc" xsi:nil="true"/>
-    <AcquiredFrom xmlns="4873beb7-5857-4685-be1f-d57550cc96cc">Internal MS</AcquiredFrom>
-    <EditorialStatus xmlns="4873beb7-5857-4685-be1f-d57550cc96cc">Complete</EditorialStatus>
-    <Markets xmlns="4873beb7-5857-4685-be1f-d57550cc96cc"/>
-    <OriginAsset xmlns="4873beb7-5857-4685-be1f-d57550cc96cc" xsi:nil="true"/>
-    <AssetStart xmlns="4873beb7-5857-4685-be1f-d57550cc96cc">2012-11-01T04:53:00+00:00</AssetStart>
-    <FriendlyTitle xmlns="4873beb7-5857-4685-be1f-d57550cc96cc" xsi:nil="true"/>
-    <MarketSpecific xmlns="4873beb7-5857-4685-be1f-d57550cc96cc">false</MarketSpecific>
-    <TPNamespace xmlns="4873beb7-5857-4685-be1f-d57550cc96cc" xsi:nil="true"/>
-    <PublishStatusLookup xmlns="4873beb7-5857-4685-be1f-d57550cc96cc">
-      <Value>1655138</Value>
-    </PublishStatusLookup>
-    <APAuthor xmlns="4873beb7-5857-4685-be1f-d57550cc96cc">
-      <UserInfo>
-        <DisplayName>MIDDLEEAST\v-keerth</DisplayName>
-        <AccountId>2799</AccountId>
-        <AccountType/>
-      </UserInfo>
-    </APAuthor>
-    <TPCommandLine xmlns="4873beb7-5857-4685-be1f-d57550cc96cc" xsi:nil="true"/>
-    <IntlLangReviewer xmlns="4873beb7-5857-4685-be1f-d57550cc96cc" xsi:nil="true"/>
-    <OpenTemplate xmlns="4873beb7-5857-4685-be1f-d57550cc96cc">true</OpenTemplate>
-    <CSXSubmissionDate xmlns="4873beb7-5857-4685-be1f-d57550cc96cc" xsi:nil="true"/>
-    <TaxCatchAll xmlns="4873beb7-5857-4685-be1f-d57550cc96cc"/>
-    <Manager xmlns="4873beb7-5857-4685-be1f-d57550cc96cc" xsi:nil="true"/>
-    <NumericId xmlns="4873beb7-5857-4685-be1f-d57550cc96cc" xsi:nil="true"/>
-    <ParentAssetId xmlns="4873beb7-5857-4685-be1f-d57550cc96cc" xsi:nil="true"/>
-    <OriginalSourceMarket xmlns="4873beb7-5857-4685-be1f-d57550cc96cc" xsi:nil="true"/>
-    <ApprovalStatus xmlns="4873beb7-5857-4685-be1f-d57550cc96cc">InProgress</ApprovalStatus>
-    <TPComponent xmlns="4873beb7-5857-4685-be1f-d57550cc96cc" xsi:nil="true"/>
-    <EditorialTags xmlns="4873beb7-5857-4685-be1f-d57550cc96cc" xsi:nil="true"/>
-    <TPExecutable xmlns="4873beb7-5857-4685-be1f-d57550cc96cc" xsi:nil="true"/>
-    <TPLaunchHelpLink xmlns="4873beb7-5857-4685-be1f-d57550cc96cc" xsi:nil="true"/>
-    <LocComments xmlns="4873beb7-5857-4685-be1f-d57550cc96cc" xsi:nil="true"/>
-    <LocRecommendedHandoff xmlns="4873beb7-5857-4685-be1f-d57550cc96cc" xsi:nil="true"/>
-    <SourceTitle xmlns="4873beb7-5857-4685-be1f-d57550cc96cc" xsi:nil="true"/>
-    <CSXUpdate xmlns="4873beb7-5857-4685-be1f-d57550cc96cc">false</CSXUpdate>
-    <IntlLocPriority xmlns="4873beb7-5857-4685-be1f-d57550cc96cc" xsi:nil="true"/>
-    <UAProjectedTotalWords xmlns="4873beb7-5857-4685-be1f-d57550cc96cc" xsi:nil="true"/>
-    <AssetType xmlns="4873beb7-5857-4685-be1f-d57550cc96cc">TP</AssetType>
-    <MachineTranslated xmlns="4873beb7-5857-4685-be1f-d57550cc96cc">false</MachineTranslated>
-    <OutputCachingOn xmlns="4873beb7-5857-4685-be1f-d57550cc96cc">false</OutputCachingOn>
-    <TemplateStatus xmlns="4873beb7-5857-4685-be1f-d57550cc96cc">Complete</TemplateStatus>
-    <IsSearchable xmlns="4873beb7-5857-4685-be1f-d57550cc96cc">true</IsSearchable>
-    <ContentItem xmlns="4873beb7-5857-4685-be1f-d57550cc96cc" xsi:nil="true"/>
-    <HandoffToMSDN xmlns="4873beb7-5857-4685-be1f-d57550cc96cc" xsi:nil="true"/>
-    <ShowIn xmlns="4873beb7-5857-4685-be1f-d57550cc96cc">Show everywhere</ShowIn>
-    <ThumbnailAssetId xmlns="4873beb7-5857-4685-be1f-d57550cc96cc" xsi:nil="true"/>
-    <UALocComments xmlns="4873beb7-5857-4685-be1f-d57550cc96cc" xsi:nil="true"/>
-    <UALocRecommendation xmlns="4873beb7-5857-4685-be1f-d57550cc96cc">Localize</UALocRecommendation>
-    <LastModifiedDateTime xmlns="4873beb7-5857-4685-be1f-d57550cc96cc" xsi:nil="true"/>
-    <LegacyData xmlns="4873beb7-5857-4685-be1f-d57550cc96cc" xsi:nil="true"/>
-    <LocManualTestRequired xmlns="4873beb7-5857-4685-be1f-d57550cc96cc">false</LocManualTestRequired>
-    <LocMarketGroupTiers2 xmlns="4873beb7-5857-4685-be1f-d57550cc96cc" xsi:nil="true"/>
-    <ClipArtFilename xmlns="4873beb7-5857-4685-be1f-d57550cc96cc" xsi:nil="true"/>
-    <TPApplication xmlns="4873beb7-5857-4685-be1f-d57550cc96cc" xsi:nil="true"/>
-    <CSXHash xmlns="4873beb7-5857-4685-be1f-d57550cc96cc" xsi:nil="true"/>
-    <DirectSourceMarket xmlns="4873beb7-5857-4685-be1f-d57550cc96cc" xsi:nil="true"/>
-    <PrimaryImageGen xmlns="4873beb7-5857-4685-be1f-d57550cc96cc">true</PrimaryImageGen>
-    <PlannedPubDate xmlns="4873beb7-5857-4685-be1f-d57550cc96cc" xsi:nil="true"/>
-    <CSXSubmissionMarket xmlns="4873beb7-5857-4685-be1f-d57550cc96cc" xsi:nil="true"/>
-    <Downloads xmlns="4873beb7-5857-4685-be1f-d57550cc96cc">0</Downloads>
-    <ArtSampleDocs xmlns="4873beb7-5857-4685-be1f-d57550cc96cc" xsi:nil="true"/>
-    <TrustLevel xmlns="4873beb7-5857-4685-be1f-d57550cc96cc">1 Microsoft Managed Content</TrustLevel>
-    <BlockPublish xmlns="4873beb7-5857-4685-be1f-d57550cc96cc">false</BlockPublish>
-    <TPLaunchHelpLinkType xmlns="4873beb7-5857-4685-be1f-d57550cc96cc">Template</TPLaunchHelpLinkType>
-    <LocalizationTagsTaxHTField0 xmlns="4873beb7-5857-4685-be1f-d57550cc96cc">
-      <Terms xmlns="http://schemas.microsoft.com/office/infopath/2007/PartnerControls"/>
-    </LocalizationTagsTaxHTField0>
-    <BusinessGroup xmlns="4873beb7-5857-4685-be1f-d57550cc96cc" xsi:nil="true"/>
-    <Providers xmlns="4873beb7-5857-4685-be1f-d57550cc96cc" xsi:nil="true"/>
-    <TemplateTemplateType xmlns="4873beb7-5857-4685-be1f-d57550cc96cc">Word Document Template</TemplateTemplateType>
-    <TimesCloned xmlns="4873beb7-5857-4685-be1f-d57550cc96cc" xsi:nil="true"/>
-    <TPAppVersion xmlns="4873beb7-5857-4685-be1f-d57550cc96cc" xsi:nil="true"/>
-    <VoteCount xmlns="4873beb7-5857-4685-be1f-d57550cc96cc" xsi:nil="true"/>
-    <AverageRating xmlns="4873beb7-5857-4685-be1f-d57550cc96cc" xsi:nil="true"/>
-    <FeatureTagsTaxHTField0 xmlns="4873beb7-5857-4685-be1f-d57550cc96cc">
-      <Terms xmlns="http://schemas.microsoft.com/office/infopath/2007/PartnerControls"/>
-    </FeatureTagsTaxHTField0>
-    <Provider xmlns="4873beb7-5857-4685-be1f-d57550cc96cc" xsi:nil="true"/>
-    <UACurrentWords xmlns="4873beb7-5857-4685-be1f-d57550cc96cc" xsi:nil="true"/>
-    <AssetId xmlns="4873beb7-5857-4685-be1f-d57550cc96cc">TP103749966</AssetId>
-    <TPClientViewer xmlns="4873beb7-5857-4685-be1f-d57550cc96cc" xsi:nil="true"/>
-    <DSATActionTaken xmlns="4873beb7-5857-4685-be1f-d57550cc96cc" xsi:nil="true"/>
-    <APEditor xmlns="4873beb7-5857-4685-be1f-d57550cc96cc">
-      <UserInfo>
-        <DisplayName/>
-        <AccountId xsi:nil="true"/>
-        <AccountType/>
-      </UserInfo>
-    </APEditor>
-    <TPInstallLocation xmlns="4873beb7-5857-4685-be1f-d57550cc96cc" xsi:nil="true"/>
-    <OOCacheId xmlns="4873beb7-5857-4685-be1f-d57550cc96cc" xsi:nil="true"/>
-    <IsDeleted xmlns="4873beb7-5857-4685-be1f-d57550cc96cc">false</IsDeleted>
-    <PublishTargets xmlns="4873beb7-5857-4685-be1f-d57550cc96cc">OfficeOnlineVNext</PublishTargets>
-    <ApprovalLog xmlns="4873beb7-5857-4685-be1f-d57550cc96cc" xsi:nil="true"/>
-    <BugNumber xmlns="4873beb7-5857-4685-be1f-d57550cc96cc" xsi:nil="true"/>
-    <CrawlForDependencies xmlns="4873beb7-5857-4685-be1f-d57550cc96cc">false</CrawlForDependencies>
-    <InternalTagsTaxHTField0 xmlns="4873beb7-5857-4685-be1f-d57550cc96cc">
-      <Terms xmlns="http://schemas.microsoft.com/office/infopath/2007/PartnerControls"/>
-    </InternalTagsTaxHTField0>
-    <LastHandOff xmlns="4873beb7-5857-4685-be1f-d57550cc96cc" xsi:nil="true"/>
-    <Milestone xmlns="4873beb7-5857-4685-be1f-d57550cc96cc" xsi:nil="true"/>
-    <OriginalRelease xmlns="4873beb7-5857-4685-be1f-d57550cc96cc">15</OriginalRelease>
-    <RecommendationsModifier xmlns="4873beb7-5857-4685-be1f-d57550cc96cc" xsi:nil="true"/>
-    <ScenarioTagsTaxHTField0 xmlns="4873beb7-5857-4685-be1f-d57550cc96cc">
-      <Terms xmlns="http://schemas.microsoft.com/office/infopath/2007/PartnerControls"/>
-    </ScenarioTagsTaxHTField0>
-    <UANotes xmlns="4873beb7-5857-4685-be1f-d57550cc96cc" xsi:nil="true"/>
-  </documentManagement>
-</p:properties>
-</file>
-
-<file path=customXml/item3.xml><?xml version="1.0" encoding="utf-8"?>
-<?mso-contentType ?>
-<FormTemplates xmlns="http://schemas.microsoft.com/sharepoint/v3/contenttype/forms">
-  <Display>DocumentLibraryForm</Display>
-  <Edit>AssetEditForm</Edit>
-  <New>DocumentLibraryForm</New>
-</FormTemplates>
-</file>
-
 <file path=customXml/item4.xml><?xml version="1.0" encoding="utf-8"?>
 <b:Sources xmlns:b="http://schemas.openxmlformats.org/officeDocument/2006/bibliography" SelectedStyle="\APA.XSL" StyleName="APA">
   <b:Source>
@@ -5729,6 +5861,24 @@
 </file>
 
 <file path=customXml/itemProps1.xml><?xml version="1.0" encoding="utf-8"?>
+<ds:datastoreItem xmlns:ds="http://schemas.openxmlformats.org/officeDocument/2006/customXml" ds:itemID="{FF740C13-C6A2-43D3-86C5-4CBB969C2CB1}">
+  <ds:schemaRefs>
+    <ds:schemaRef ds:uri="http://schemas.microsoft.com/sharepoint/v3/contenttype/forms"/>
+  </ds:schemaRefs>
+</ds:datastoreItem>
+</file>
+
+<file path=customXml/itemProps2.xml><?xml version="1.0" encoding="utf-8"?>
+<ds:datastoreItem xmlns:ds="http://schemas.openxmlformats.org/officeDocument/2006/customXml" ds:itemID="{83AE4ADC-D632-40A7-A0C1-0481BB069C4F}">
+  <ds:schemaRefs>
+    <ds:schemaRef ds:uri="http://schemas.microsoft.com/office/2006/metadata/properties"/>
+    <ds:schemaRef ds:uri="http://schemas.microsoft.com/office/infopath/2007/PartnerControls"/>
+    <ds:schemaRef ds:uri="4873beb7-5857-4685-be1f-d57550cc96cc"/>
+  </ds:schemaRefs>
+</ds:datastoreItem>
+</file>
+
+<file path=customXml/itemProps3.xml><?xml version="1.0" encoding="utf-8"?>
 <ds:datastoreItem xmlns:ds="http://schemas.openxmlformats.org/officeDocument/2006/customXml" ds:itemID="{88FF2527-3592-4DBF-9FD9-FEA06E5BF9A7}">
   <ds:schemaRefs>
     <ds:schemaRef ds:uri="http://schemas.microsoft.com/office/2006/metadata/contentType"/>
@@ -5746,26 +5896,8 @@
 </ds:datastoreItem>
 </file>
 
-<file path=customXml/itemProps2.xml><?xml version="1.0" encoding="utf-8"?>
-<ds:datastoreItem xmlns:ds="http://schemas.openxmlformats.org/officeDocument/2006/customXml" ds:itemID="{83AE4ADC-D632-40A7-A0C1-0481BB069C4F}">
-  <ds:schemaRefs>
-    <ds:schemaRef ds:uri="http://schemas.microsoft.com/office/2006/metadata/properties"/>
-    <ds:schemaRef ds:uri="http://schemas.microsoft.com/office/infopath/2007/PartnerControls"/>
-    <ds:schemaRef ds:uri="4873beb7-5857-4685-be1f-d57550cc96cc"/>
-  </ds:schemaRefs>
-</ds:datastoreItem>
-</file>
-
-<file path=customXml/itemProps3.xml><?xml version="1.0" encoding="utf-8"?>
-<ds:datastoreItem xmlns:ds="http://schemas.openxmlformats.org/officeDocument/2006/customXml" ds:itemID="{FF740C13-C6A2-43D3-86C5-4CBB969C2CB1}">
-  <ds:schemaRefs>
-    <ds:schemaRef ds:uri="http://schemas.microsoft.com/sharepoint/v3/contenttype/forms"/>
-  </ds:schemaRefs>
-</ds:datastoreItem>
-</file>
-
 <file path=customXml/itemProps4.xml><?xml version="1.0" encoding="utf-8"?>
-<ds:datastoreItem xmlns:ds="http://schemas.openxmlformats.org/officeDocument/2006/customXml" ds:itemID="{831D0CE7-8A0F-48E6-9A8D-CF410EFE02BF}">
+<ds:datastoreItem xmlns:ds="http://schemas.openxmlformats.org/officeDocument/2006/customXml" ds:itemID="{8A841463-91F8-403B-942E-2E42DF2F14FD}">
   <ds:schemaRefs>
     <ds:schemaRef ds:uri="http://schemas.openxmlformats.org/officeDocument/2006/bibliography"/>
   </ds:schemaRefs>

</xml_diff>

<commit_message>
Implementar y probar las conexiones
</commit_message>
<xml_diff>
--- a/CursoSinglePageApplication/Curso_SinglePageApplication.docx
+++ b/CursoSinglePageApplication/Curso_SinglePageApplication.docx
@@ -1482,6 +1482,10 @@
     </w:p>
     <w:p>
       <w:r>
+        <w:rPr>
+          <w:noProof/>
+          <w:lang w:val="es-MX" w:eastAsia="es-MX"/>
+        </w:rPr>
         <w:drawing>
           <wp:inline distT="0" distB="0" distL="0" distR="0" wp14:anchorId="392600A2" wp14:editId="02C93529">
             <wp:extent cx="5732145" cy="2599690"/>
@@ -1518,8 +1522,6 @@
           </wp:inline>
         </w:drawing>
       </w:r>
-      <w:bookmarkStart w:id="0" w:name="_GoBack"/>
-      <w:bookmarkEnd w:id="0"/>
     </w:p>
     <w:p>
       <w:pPr>
@@ -1593,8 +1595,114 @@
         </w:rPr>
       </w:pPr>
     </w:p>
+    <w:p>
+      <w:pPr>
+        <w:jc w:val="center"/>
+        <w:rPr>
+          <w:u w:val="single"/>
+          <w:lang w:val="es-MX"/>
+        </w:rPr>
+      </w:pPr>
+    </w:p>
+    <w:p>
+      <w:pPr>
+        <w:jc w:val="center"/>
+        <w:rPr>
+          <w:u w:val="single"/>
+          <w:lang w:val="es-MX"/>
+        </w:rPr>
+      </w:pPr>
+    </w:p>
+    <w:p>
+      <w:pPr>
+        <w:jc w:val="center"/>
+        <w:rPr>
+          <w:u w:val="single"/>
+          <w:lang w:val="es-MX"/>
+        </w:rPr>
+      </w:pPr>
+    </w:p>
+    <w:p>
+      <w:pPr>
+        <w:jc w:val="center"/>
+        <w:rPr>
+          <w:u w:val="single"/>
+          <w:lang w:val="es-MX"/>
+        </w:rPr>
+      </w:pPr>
+    </w:p>
+    <w:p>
+      <w:pPr>
+        <w:jc w:val="center"/>
+        <w:rPr>
+          <w:u w:val="single"/>
+          <w:lang w:val="es-MX"/>
+        </w:rPr>
+      </w:pPr>
+    </w:p>
+    <w:p>
+      <w:pPr>
+        <w:pStyle w:val="Ttulo1"/>
+      </w:pPr>
+      <w:r>
+        <w:lastRenderedPageBreak/>
+        <w:t>Implementar y probar las conexiones</w:t>
+      </w:r>
+      <w:bookmarkStart w:id="0" w:name="_GoBack"/>
+      <w:bookmarkEnd w:id="0"/>
+    </w:p>
+    <w:p>
+      <w:pPr>
+        <w:jc w:val="center"/>
+        <w:rPr>
+          <w:u w:val="single"/>
+          <w:lang w:val="es-MX"/>
+        </w:rPr>
+      </w:pPr>
+      <w:r>
+        <w:rPr>
+          <w:u w:val="single"/>
+          <w:lang w:val="es-MX"/>
+        </w:rPr>
+        <w:drawing>
+          <wp:inline distT="0" distB="0" distL="0" distR="0" wp14:anchorId="052CDD07" wp14:editId="6A952008">
+            <wp:extent cx="5732145" cy="2860675"/>
+            <wp:effectExtent l="0" t="0" r="1905" b="0"/>
+            <wp:docPr id="10" name="Imagen 10"/>
+            <wp:cNvGraphicFramePr>
+              <a:graphicFrameLocks xmlns:a="http://schemas.openxmlformats.org/drawingml/2006/main" noChangeAspect="1"/>
+            </wp:cNvGraphicFramePr>
+            <a:graphic xmlns:a="http://schemas.openxmlformats.org/drawingml/2006/main">
+              <a:graphicData uri="http://schemas.openxmlformats.org/drawingml/2006/picture">
+                <pic:pic xmlns:pic="http://schemas.openxmlformats.org/drawingml/2006/picture">
+                  <pic:nvPicPr>
+                    <pic:cNvPr id="1" name=""/>
+                    <pic:cNvPicPr/>
+                  </pic:nvPicPr>
+                  <pic:blipFill>
+                    <a:blip r:embed="rId20"/>
+                    <a:stretch>
+                      <a:fillRect/>
+                    </a:stretch>
+                  </pic:blipFill>
+                  <pic:spPr>
+                    <a:xfrm>
+                      <a:off x="0" y="0"/>
+                      <a:ext cx="5732145" cy="2860675"/>
+                    </a:xfrm>
+                    <a:prstGeom prst="rect">
+                      <a:avLst/>
+                    </a:prstGeom>
+                  </pic:spPr>
+                </pic:pic>
+              </a:graphicData>
+            </a:graphic>
+          </wp:inline>
+        </w:drawing>
+      </w:r>
+    </w:p>
     <w:sectPr>
-      <w:footerReference w:type="default" r:id="rId20"/>
+      <w:footerReference w:type="default" r:id="rId21"/>
       <w:pgSz w:w="11907" w:h="16839" w:code="9"/>
       <w:pgMar w:top="1440" w:right="1440" w:bottom="1440" w:left="1440" w:header="720" w:footer="720" w:gutter="0"/>
       <w:cols w:space="720"/>
@@ -1673,7 +1781,7 @@
             <w:noProof/>
             <w:lang w:bidi="es-ES"/>
           </w:rPr>
-          <w:t>5</w:t>
+          <w:t>6</w:t>
         </w:r>
         <w:r>
           <w:rPr>
@@ -4633,141 +4741,6 @@
 </file>
 
 <file path=customXml/item1.xml><?xml version="1.0" encoding="utf-8"?>
-<?mso-contentType ?>
-<FormTemplates xmlns="http://schemas.microsoft.com/sharepoint/v3/contenttype/forms">
-  <Display>DocumentLibraryForm</Display>
-  <Edit>AssetEditForm</Edit>
-  <New>DocumentLibraryForm</New>
-</FormTemplates>
-</file>
-
-<file path=customXml/item2.xml><?xml version="1.0" encoding="utf-8"?>
-<p:properties xmlns:p="http://schemas.microsoft.com/office/2006/metadata/properties" xmlns:xsi="http://www.w3.org/2001/XMLSchema-instance" xmlns:pc="http://schemas.microsoft.com/office/infopath/2007/PartnerControls">
-  <documentManagement>
-    <APDescription xmlns="4873beb7-5857-4685-be1f-d57550cc96cc" xsi:nil="true"/>
-    <AssetExpire xmlns="4873beb7-5857-4685-be1f-d57550cc96cc">2029-01-01T08:00:00+00:00</AssetExpire>
-    <CampaignTagsTaxHTField0 xmlns="4873beb7-5857-4685-be1f-d57550cc96cc">
-      <Terms xmlns="http://schemas.microsoft.com/office/infopath/2007/PartnerControls"/>
-    </CampaignTagsTaxHTField0>
-    <IntlLangReviewDate xmlns="4873beb7-5857-4685-be1f-d57550cc96cc" xsi:nil="true"/>
-    <TPFriendlyName xmlns="4873beb7-5857-4685-be1f-d57550cc96cc" xsi:nil="true"/>
-    <IntlLangReview xmlns="4873beb7-5857-4685-be1f-d57550cc96cc">false</IntlLangReview>
-    <LocLastLocAttemptVersionLookup xmlns="4873beb7-5857-4685-be1f-d57550cc96cc">864570</LocLastLocAttemptVersionLookup>
-    <PolicheckWords xmlns="4873beb7-5857-4685-be1f-d57550cc96cc" xsi:nil="true"/>
-    <SubmitterId xmlns="4873beb7-5857-4685-be1f-d57550cc96cc" xsi:nil="true"/>
-    <AcquiredFrom xmlns="4873beb7-5857-4685-be1f-d57550cc96cc">Internal MS</AcquiredFrom>
-    <EditorialStatus xmlns="4873beb7-5857-4685-be1f-d57550cc96cc">Complete</EditorialStatus>
-    <Markets xmlns="4873beb7-5857-4685-be1f-d57550cc96cc"/>
-    <OriginAsset xmlns="4873beb7-5857-4685-be1f-d57550cc96cc" xsi:nil="true"/>
-    <AssetStart xmlns="4873beb7-5857-4685-be1f-d57550cc96cc">2012-11-01T04:53:00+00:00</AssetStart>
-    <FriendlyTitle xmlns="4873beb7-5857-4685-be1f-d57550cc96cc" xsi:nil="true"/>
-    <MarketSpecific xmlns="4873beb7-5857-4685-be1f-d57550cc96cc">false</MarketSpecific>
-    <TPNamespace xmlns="4873beb7-5857-4685-be1f-d57550cc96cc" xsi:nil="true"/>
-    <PublishStatusLookup xmlns="4873beb7-5857-4685-be1f-d57550cc96cc">
-      <Value>1655138</Value>
-    </PublishStatusLookup>
-    <APAuthor xmlns="4873beb7-5857-4685-be1f-d57550cc96cc">
-      <UserInfo>
-        <DisplayName>MIDDLEEAST\v-keerth</DisplayName>
-        <AccountId>2799</AccountId>
-        <AccountType/>
-      </UserInfo>
-    </APAuthor>
-    <TPCommandLine xmlns="4873beb7-5857-4685-be1f-d57550cc96cc" xsi:nil="true"/>
-    <IntlLangReviewer xmlns="4873beb7-5857-4685-be1f-d57550cc96cc" xsi:nil="true"/>
-    <OpenTemplate xmlns="4873beb7-5857-4685-be1f-d57550cc96cc">true</OpenTemplate>
-    <CSXSubmissionDate xmlns="4873beb7-5857-4685-be1f-d57550cc96cc" xsi:nil="true"/>
-    <TaxCatchAll xmlns="4873beb7-5857-4685-be1f-d57550cc96cc"/>
-    <Manager xmlns="4873beb7-5857-4685-be1f-d57550cc96cc" xsi:nil="true"/>
-    <NumericId xmlns="4873beb7-5857-4685-be1f-d57550cc96cc" xsi:nil="true"/>
-    <ParentAssetId xmlns="4873beb7-5857-4685-be1f-d57550cc96cc" xsi:nil="true"/>
-    <OriginalSourceMarket xmlns="4873beb7-5857-4685-be1f-d57550cc96cc" xsi:nil="true"/>
-    <ApprovalStatus xmlns="4873beb7-5857-4685-be1f-d57550cc96cc">InProgress</ApprovalStatus>
-    <TPComponent xmlns="4873beb7-5857-4685-be1f-d57550cc96cc" xsi:nil="true"/>
-    <EditorialTags xmlns="4873beb7-5857-4685-be1f-d57550cc96cc" xsi:nil="true"/>
-    <TPExecutable xmlns="4873beb7-5857-4685-be1f-d57550cc96cc" xsi:nil="true"/>
-    <TPLaunchHelpLink xmlns="4873beb7-5857-4685-be1f-d57550cc96cc" xsi:nil="true"/>
-    <LocComments xmlns="4873beb7-5857-4685-be1f-d57550cc96cc" xsi:nil="true"/>
-    <LocRecommendedHandoff xmlns="4873beb7-5857-4685-be1f-d57550cc96cc" xsi:nil="true"/>
-    <SourceTitle xmlns="4873beb7-5857-4685-be1f-d57550cc96cc" xsi:nil="true"/>
-    <CSXUpdate xmlns="4873beb7-5857-4685-be1f-d57550cc96cc">false</CSXUpdate>
-    <IntlLocPriority xmlns="4873beb7-5857-4685-be1f-d57550cc96cc" xsi:nil="true"/>
-    <UAProjectedTotalWords xmlns="4873beb7-5857-4685-be1f-d57550cc96cc" xsi:nil="true"/>
-    <AssetType xmlns="4873beb7-5857-4685-be1f-d57550cc96cc">TP</AssetType>
-    <MachineTranslated xmlns="4873beb7-5857-4685-be1f-d57550cc96cc">false</MachineTranslated>
-    <OutputCachingOn xmlns="4873beb7-5857-4685-be1f-d57550cc96cc">false</OutputCachingOn>
-    <TemplateStatus xmlns="4873beb7-5857-4685-be1f-d57550cc96cc">Complete</TemplateStatus>
-    <IsSearchable xmlns="4873beb7-5857-4685-be1f-d57550cc96cc">true</IsSearchable>
-    <ContentItem xmlns="4873beb7-5857-4685-be1f-d57550cc96cc" xsi:nil="true"/>
-    <HandoffToMSDN xmlns="4873beb7-5857-4685-be1f-d57550cc96cc" xsi:nil="true"/>
-    <ShowIn xmlns="4873beb7-5857-4685-be1f-d57550cc96cc">Show everywhere</ShowIn>
-    <ThumbnailAssetId xmlns="4873beb7-5857-4685-be1f-d57550cc96cc" xsi:nil="true"/>
-    <UALocComments xmlns="4873beb7-5857-4685-be1f-d57550cc96cc" xsi:nil="true"/>
-    <UALocRecommendation xmlns="4873beb7-5857-4685-be1f-d57550cc96cc">Localize</UALocRecommendation>
-    <LastModifiedDateTime xmlns="4873beb7-5857-4685-be1f-d57550cc96cc" xsi:nil="true"/>
-    <LegacyData xmlns="4873beb7-5857-4685-be1f-d57550cc96cc" xsi:nil="true"/>
-    <LocManualTestRequired xmlns="4873beb7-5857-4685-be1f-d57550cc96cc">false</LocManualTestRequired>
-    <LocMarketGroupTiers2 xmlns="4873beb7-5857-4685-be1f-d57550cc96cc" xsi:nil="true"/>
-    <ClipArtFilename xmlns="4873beb7-5857-4685-be1f-d57550cc96cc" xsi:nil="true"/>
-    <TPApplication xmlns="4873beb7-5857-4685-be1f-d57550cc96cc" xsi:nil="true"/>
-    <CSXHash xmlns="4873beb7-5857-4685-be1f-d57550cc96cc" xsi:nil="true"/>
-    <DirectSourceMarket xmlns="4873beb7-5857-4685-be1f-d57550cc96cc" xsi:nil="true"/>
-    <PrimaryImageGen xmlns="4873beb7-5857-4685-be1f-d57550cc96cc">true</PrimaryImageGen>
-    <PlannedPubDate xmlns="4873beb7-5857-4685-be1f-d57550cc96cc" xsi:nil="true"/>
-    <CSXSubmissionMarket xmlns="4873beb7-5857-4685-be1f-d57550cc96cc" xsi:nil="true"/>
-    <Downloads xmlns="4873beb7-5857-4685-be1f-d57550cc96cc">0</Downloads>
-    <ArtSampleDocs xmlns="4873beb7-5857-4685-be1f-d57550cc96cc" xsi:nil="true"/>
-    <TrustLevel xmlns="4873beb7-5857-4685-be1f-d57550cc96cc">1 Microsoft Managed Content</TrustLevel>
-    <BlockPublish xmlns="4873beb7-5857-4685-be1f-d57550cc96cc">false</BlockPublish>
-    <TPLaunchHelpLinkType xmlns="4873beb7-5857-4685-be1f-d57550cc96cc">Template</TPLaunchHelpLinkType>
-    <LocalizationTagsTaxHTField0 xmlns="4873beb7-5857-4685-be1f-d57550cc96cc">
-      <Terms xmlns="http://schemas.microsoft.com/office/infopath/2007/PartnerControls"/>
-    </LocalizationTagsTaxHTField0>
-    <BusinessGroup xmlns="4873beb7-5857-4685-be1f-d57550cc96cc" xsi:nil="true"/>
-    <Providers xmlns="4873beb7-5857-4685-be1f-d57550cc96cc" xsi:nil="true"/>
-    <TemplateTemplateType xmlns="4873beb7-5857-4685-be1f-d57550cc96cc">Word Document Template</TemplateTemplateType>
-    <TimesCloned xmlns="4873beb7-5857-4685-be1f-d57550cc96cc" xsi:nil="true"/>
-    <TPAppVersion xmlns="4873beb7-5857-4685-be1f-d57550cc96cc" xsi:nil="true"/>
-    <VoteCount xmlns="4873beb7-5857-4685-be1f-d57550cc96cc" xsi:nil="true"/>
-    <AverageRating xmlns="4873beb7-5857-4685-be1f-d57550cc96cc" xsi:nil="true"/>
-    <FeatureTagsTaxHTField0 xmlns="4873beb7-5857-4685-be1f-d57550cc96cc">
-      <Terms xmlns="http://schemas.microsoft.com/office/infopath/2007/PartnerControls"/>
-    </FeatureTagsTaxHTField0>
-    <Provider xmlns="4873beb7-5857-4685-be1f-d57550cc96cc" xsi:nil="true"/>
-    <UACurrentWords xmlns="4873beb7-5857-4685-be1f-d57550cc96cc" xsi:nil="true"/>
-    <AssetId xmlns="4873beb7-5857-4685-be1f-d57550cc96cc">TP103749966</AssetId>
-    <TPClientViewer xmlns="4873beb7-5857-4685-be1f-d57550cc96cc" xsi:nil="true"/>
-    <DSATActionTaken xmlns="4873beb7-5857-4685-be1f-d57550cc96cc" xsi:nil="true"/>
-    <APEditor xmlns="4873beb7-5857-4685-be1f-d57550cc96cc">
-      <UserInfo>
-        <DisplayName/>
-        <AccountId xsi:nil="true"/>
-        <AccountType/>
-      </UserInfo>
-    </APEditor>
-    <TPInstallLocation xmlns="4873beb7-5857-4685-be1f-d57550cc96cc" xsi:nil="true"/>
-    <OOCacheId xmlns="4873beb7-5857-4685-be1f-d57550cc96cc" xsi:nil="true"/>
-    <IsDeleted xmlns="4873beb7-5857-4685-be1f-d57550cc96cc">false</IsDeleted>
-    <PublishTargets xmlns="4873beb7-5857-4685-be1f-d57550cc96cc">OfficeOnlineVNext</PublishTargets>
-    <ApprovalLog xmlns="4873beb7-5857-4685-be1f-d57550cc96cc" xsi:nil="true"/>
-    <BugNumber xmlns="4873beb7-5857-4685-be1f-d57550cc96cc" xsi:nil="true"/>
-    <CrawlForDependencies xmlns="4873beb7-5857-4685-be1f-d57550cc96cc">false</CrawlForDependencies>
-    <InternalTagsTaxHTField0 xmlns="4873beb7-5857-4685-be1f-d57550cc96cc">
-      <Terms xmlns="http://schemas.microsoft.com/office/infopath/2007/PartnerControls"/>
-    </InternalTagsTaxHTField0>
-    <LastHandOff xmlns="4873beb7-5857-4685-be1f-d57550cc96cc" xsi:nil="true"/>
-    <Milestone xmlns="4873beb7-5857-4685-be1f-d57550cc96cc" xsi:nil="true"/>
-    <OriginalRelease xmlns="4873beb7-5857-4685-be1f-d57550cc96cc">15</OriginalRelease>
-    <RecommendationsModifier xmlns="4873beb7-5857-4685-be1f-d57550cc96cc" xsi:nil="true"/>
-    <ScenarioTagsTaxHTField0 xmlns="4873beb7-5857-4685-be1f-d57550cc96cc">
-      <Terms xmlns="http://schemas.microsoft.com/office/infopath/2007/PartnerControls"/>
-    </ScenarioTagsTaxHTField0>
-    <UANotes xmlns="4873beb7-5857-4685-be1f-d57550cc96cc" xsi:nil="true"/>
-  </documentManagement>
-</p:properties>
-</file>
-
-<file path=customXml/item3.xml><?xml version="1.0" encoding="utf-8"?>
 <ct:contentTypeSchema xmlns:ct="http://schemas.microsoft.com/office/2006/metadata/contentType" xmlns:ma="http://schemas.microsoft.com/office/2006/metadata/properties/metaAttributes" ct:_="" ma:_="" ma:contentTypeName="TemplateFile" ma:contentTypeID="0x0101006EDDDB5EE6D98C44930B742096920B300400F5B6D36B3EF94B4E9A635CDF2A18F5B8" ma:contentTypeVersion="72" ma:contentTypeDescription="Create a new document." ma:contentTypeScope="" ma:versionID="a23e56308344d904b51738559c3d67c9">
   <xsd:schema xmlns:xsd="http://www.w3.org/2001/XMLSchema" xmlns:xs="http://www.w3.org/2001/XMLSchema" xmlns:p="http://schemas.microsoft.com/office/2006/metadata/properties" xmlns:ns2="4873beb7-5857-4685-be1f-d57550cc96cc" targetNamespace="http://schemas.microsoft.com/office/2006/metadata/properties" ma:root="true" ma:fieldsID="cd0908cc4600e77bf5da051303e00c8d" ns2:_="">
     <xsd:import namespace="4873beb7-5857-4685-be1f-d57550cc96cc"/>
@@ -5807,6 +5780,141 @@
 </ct:contentTypeSchema>
 </file>
 
+<file path=customXml/item2.xml><?xml version="1.0" encoding="utf-8"?>
+<p:properties xmlns:p="http://schemas.microsoft.com/office/2006/metadata/properties" xmlns:xsi="http://www.w3.org/2001/XMLSchema-instance" xmlns:pc="http://schemas.microsoft.com/office/infopath/2007/PartnerControls">
+  <documentManagement>
+    <APDescription xmlns="4873beb7-5857-4685-be1f-d57550cc96cc" xsi:nil="true"/>
+    <AssetExpire xmlns="4873beb7-5857-4685-be1f-d57550cc96cc">2029-01-01T08:00:00+00:00</AssetExpire>
+    <CampaignTagsTaxHTField0 xmlns="4873beb7-5857-4685-be1f-d57550cc96cc">
+      <Terms xmlns="http://schemas.microsoft.com/office/infopath/2007/PartnerControls"/>
+    </CampaignTagsTaxHTField0>
+    <IntlLangReviewDate xmlns="4873beb7-5857-4685-be1f-d57550cc96cc" xsi:nil="true"/>
+    <TPFriendlyName xmlns="4873beb7-5857-4685-be1f-d57550cc96cc" xsi:nil="true"/>
+    <IntlLangReview xmlns="4873beb7-5857-4685-be1f-d57550cc96cc">false</IntlLangReview>
+    <LocLastLocAttemptVersionLookup xmlns="4873beb7-5857-4685-be1f-d57550cc96cc">864570</LocLastLocAttemptVersionLookup>
+    <PolicheckWords xmlns="4873beb7-5857-4685-be1f-d57550cc96cc" xsi:nil="true"/>
+    <SubmitterId xmlns="4873beb7-5857-4685-be1f-d57550cc96cc" xsi:nil="true"/>
+    <AcquiredFrom xmlns="4873beb7-5857-4685-be1f-d57550cc96cc">Internal MS</AcquiredFrom>
+    <EditorialStatus xmlns="4873beb7-5857-4685-be1f-d57550cc96cc">Complete</EditorialStatus>
+    <Markets xmlns="4873beb7-5857-4685-be1f-d57550cc96cc"/>
+    <OriginAsset xmlns="4873beb7-5857-4685-be1f-d57550cc96cc" xsi:nil="true"/>
+    <AssetStart xmlns="4873beb7-5857-4685-be1f-d57550cc96cc">2012-11-01T04:53:00+00:00</AssetStart>
+    <FriendlyTitle xmlns="4873beb7-5857-4685-be1f-d57550cc96cc" xsi:nil="true"/>
+    <MarketSpecific xmlns="4873beb7-5857-4685-be1f-d57550cc96cc">false</MarketSpecific>
+    <TPNamespace xmlns="4873beb7-5857-4685-be1f-d57550cc96cc" xsi:nil="true"/>
+    <PublishStatusLookup xmlns="4873beb7-5857-4685-be1f-d57550cc96cc">
+      <Value>1655138</Value>
+    </PublishStatusLookup>
+    <APAuthor xmlns="4873beb7-5857-4685-be1f-d57550cc96cc">
+      <UserInfo>
+        <DisplayName>MIDDLEEAST\v-keerth</DisplayName>
+        <AccountId>2799</AccountId>
+        <AccountType/>
+      </UserInfo>
+    </APAuthor>
+    <TPCommandLine xmlns="4873beb7-5857-4685-be1f-d57550cc96cc" xsi:nil="true"/>
+    <IntlLangReviewer xmlns="4873beb7-5857-4685-be1f-d57550cc96cc" xsi:nil="true"/>
+    <OpenTemplate xmlns="4873beb7-5857-4685-be1f-d57550cc96cc">true</OpenTemplate>
+    <CSXSubmissionDate xmlns="4873beb7-5857-4685-be1f-d57550cc96cc" xsi:nil="true"/>
+    <TaxCatchAll xmlns="4873beb7-5857-4685-be1f-d57550cc96cc"/>
+    <Manager xmlns="4873beb7-5857-4685-be1f-d57550cc96cc" xsi:nil="true"/>
+    <NumericId xmlns="4873beb7-5857-4685-be1f-d57550cc96cc" xsi:nil="true"/>
+    <ParentAssetId xmlns="4873beb7-5857-4685-be1f-d57550cc96cc" xsi:nil="true"/>
+    <OriginalSourceMarket xmlns="4873beb7-5857-4685-be1f-d57550cc96cc" xsi:nil="true"/>
+    <ApprovalStatus xmlns="4873beb7-5857-4685-be1f-d57550cc96cc">InProgress</ApprovalStatus>
+    <TPComponent xmlns="4873beb7-5857-4685-be1f-d57550cc96cc" xsi:nil="true"/>
+    <EditorialTags xmlns="4873beb7-5857-4685-be1f-d57550cc96cc" xsi:nil="true"/>
+    <TPExecutable xmlns="4873beb7-5857-4685-be1f-d57550cc96cc" xsi:nil="true"/>
+    <TPLaunchHelpLink xmlns="4873beb7-5857-4685-be1f-d57550cc96cc" xsi:nil="true"/>
+    <LocComments xmlns="4873beb7-5857-4685-be1f-d57550cc96cc" xsi:nil="true"/>
+    <LocRecommendedHandoff xmlns="4873beb7-5857-4685-be1f-d57550cc96cc" xsi:nil="true"/>
+    <SourceTitle xmlns="4873beb7-5857-4685-be1f-d57550cc96cc" xsi:nil="true"/>
+    <CSXUpdate xmlns="4873beb7-5857-4685-be1f-d57550cc96cc">false</CSXUpdate>
+    <IntlLocPriority xmlns="4873beb7-5857-4685-be1f-d57550cc96cc" xsi:nil="true"/>
+    <UAProjectedTotalWords xmlns="4873beb7-5857-4685-be1f-d57550cc96cc" xsi:nil="true"/>
+    <AssetType xmlns="4873beb7-5857-4685-be1f-d57550cc96cc">TP</AssetType>
+    <MachineTranslated xmlns="4873beb7-5857-4685-be1f-d57550cc96cc">false</MachineTranslated>
+    <OutputCachingOn xmlns="4873beb7-5857-4685-be1f-d57550cc96cc">false</OutputCachingOn>
+    <TemplateStatus xmlns="4873beb7-5857-4685-be1f-d57550cc96cc">Complete</TemplateStatus>
+    <IsSearchable xmlns="4873beb7-5857-4685-be1f-d57550cc96cc">true</IsSearchable>
+    <ContentItem xmlns="4873beb7-5857-4685-be1f-d57550cc96cc" xsi:nil="true"/>
+    <HandoffToMSDN xmlns="4873beb7-5857-4685-be1f-d57550cc96cc" xsi:nil="true"/>
+    <ShowIn xmlns="4873beb7-5857-4685-be1f-d57550cc96cc">Show everywhere</ShowIn>
+    <ThumbnailAssetId xmlns="4873beb7-5857-4685-be1f-d57550cc96cc" xsi:nil="true"/>
+    <UALocComments xmlns="4873beb7-5857-4685-be1f-d57550cc96cc" xsi:nil="true"/>
+    <UALocRecommendation xmlns="4873beb7-5857-4685-be1f-d57550cc96cc">Localize</UALocRecommendation>
+    <LastModifiedDateTime xmlns="4873beb7-5857-4685-be1f-d57550cc96cc" xsi:nil="true"/>
+    <LegacyData xmlns="4873beb7-5857-4685-be1f-d57550cc96cc" xsi:nil="true"/>
+    <LocManualTestRequired xmlns="4873beb7-5857-4685-be1f-d57550cc96cc">false</LocManualTestRequired>
+    <LocMarketGroupTiers2 xmlns="4873beb7-5857-4685-be1f-d57550cc96cc" xsi:nil="true"/>
+    <ClipArtFilename xmlns="4873beb7-5857-4685-be1f-d57550cc96cc" xsi:nil="true"/>
+    <TPApplication xmlns="4873beb7-5857-4685-be1f-d57550cc96cc" xsi:nil="true"/>
+    <CSXHash xmlns="4873beb7-5857-4685-be1f-d57550cc96cc" xsi:nil="true"/>
+    <DirectSourceMarket xmlns="4873beb7-5857-4685-be1f-d57550cc96cc" xsi:nil="true"/>
+    <PrimaryImageGen xmlns="4873beb7-5857-4685-be1f-d57550cc96cc">true</PrimaryImageGen>
+    <PlannedPubDate xmlns="4873beb7-5857-4685-be1f-d57550cc96cc" xsi:nil="true"/>
+    <CSXSubmissionMarket xmlns="4873beb7-5857-4685-be1f-d57550cc96cc" xsi:nil="true"/>
+    <Downloads xmlns="4873beb7-5857-4685-be1f-d57550cc96cc">0</Downloads>
+    <ArtSampleDocs xmlns="4873beb7-5857-4685-be1f-d57550cc96cc" xsi:nil="true"/>
+    <TrustLevel xmlns="4873beb7-5857-4685-be1f-d57550cc96cc">1 Microsoft Managed Content</TrustLevel>
+    <BlockPublish xmlns="4873beb7-5857-4685-be1f-d57550cc96cc">false</BlockPublish>
+    <TPLaunchHelpLinkType xmlns="4873beb7-5857-4685-be1f-d57550cc96cc">Template</TPLaunchHelpLinkType>
+    <LocalizationTagsTaxHTField0 xmlns="4873beb7-5857-4685-be1f-d57550cc96cc">
+      <Terms xmlns="http://schemas.microsoft.com/office/infopath/2007/PartnerControls"/>
+    </LocalizationTagsTaxHTField0>
+    <BusinessGroup xmlns="4873beb7-5857-4685-be1f-d57550cc96cc" xsi:nil="true"/>
+    <Providers xmlns="4873beb7-5857-4685-be1f-d57550cc96cc" xsi:nil="true"/>
+    <TemplateTemplateType xmlns="4873beb7-5857-4685-be1f-d57550cc96cc">Word Document Template</TemplateTemplateType>
+    <TimesCloned xmlns="4873beb7-5857-4685-be1f-d57550cc96cc" xsi:nil="true"/>
+    <TPAppVersion xmlns="4873beb7-5857-4685-be1f-d57550cc96cc" xsi:nil="true"/>
+    <VoteCount xmlns="4873beb7-5857-4685-be1f-d57550cc96cc" xsi:nil="true"/>
+    <AverageRating xmlns="4873beb7-5857-4685-be1f-d57550cc96cc" xsi:nil="true"/>
+    <FeatureTagsTaxHTField0 xmlns="4873beb7-5857-4685-be1f-d57550cc96cc">
+      <Terms xmlns="http://schemas.microsoft.com/office/infopath/2007/PartnerControls"/>
+    </FeatureTagsTaxHTField0>
+    <Provider xmlns="4873beb7-5857-4685-be1f-d57550cc96cc" xsi:nil="true"/>
+    <UACurrentWords xmlns="4873beb7-5857-4685-be1f-d57550cc96cc" xsi:nil="true"/>
+    <AssetId xmlns="4873beb7-5857-4685-be1f-d57550cc96cc">TP103749966</AssetId>
+    <TPClientViewer xmlns="4873beb7-5857-4685-be1f-d57550cc96cc" xsi:nil="true"/>
+    <DSATActionTaken xmlns="4873beb7-5857-4685-be1f-d57550cc96cc" xsi:nil="true"/>
+    <APEditor xmlns="4873beb7-5857-4685-be1f-d57550cc96cc">
+      <UserInfo>
+        <DisplayName/>
+        <AccountId xsi:nil="true"/>
+        <AccountType/>
+      </UserInfo>
+    </APEditor>
+    <TPInstallLocation xmlns="4873beb7-5857-4685-be1f-d57550cc96cc" xsi:nil="true"/>
+    <OOCacheId xmlns="4873beb7-5857-4685-be1f-d57550cc96cc" xsi:nil="true"/>
+    <IsDeleted xmlns="4873beb7-5857-4685-be1f-d57550cc96cc">false</IsDeleted>
+    <PublishTargets xmlns="4873beb7-5857-4685-be1f-d57550cc96cc">OfficeOnlineVNext</PublishTargets>
+    <ApprovalLog xmlns="4873beb7-5857-4685-be1f-d57550cc96cc" xsi:nil="true"/>
+    <BugNumber xmlns="4873beb7-5857-4685-be1f-d57550cc96cc" xsi:nil="true"/>
+    <CrawlForDependencies xmlns="4873beb7-5857-4685-be1f-d57550cc96cc">false</CrawlForDependencies>
+    <InternalTagsTaxHTField0 xmlns="4873beb7-5857-4685-be1f-d57550cc96cc">
+      <Terms xmlns="http://schemas.microsoft.com/office/infopath/2007/PartnerControls"/>
+    </InternalTagsTaxHTField0>
+    <LastHandOff xmlns="4873beb7-5857-4685-be1f-d57550cc96cc" xsi:nil="true"/>
+    <Milestone xmlns="4873beb7-5857-4685-be1f-d57550cc96cc" xsi:nil="true"/>
+    <OriginalRelease xmlns="4873beb7-5857-4685-be1f-d57550cc96cc">15</OriginalRelease>
+    <RecommendationsModifier xmlns="4873beb7-5857-4685-be1f-d57550cc96cc" xsi:nil="true"/>
+    <ScenarioTagsTaxHTField0 xmlns="4873beb7-5857-4685-be1f-d57550cc96cc">
+      <Terms xmlns="http://schemas.microsoft.com/office/infopath/2007/PartnerControls"/>
+    </ScenarioTagsTaxHTField0>
+    <UANotes xmlns="4873beb7-5857-4685-be1f-d57550cc96cc" xsi:nil="true"/>
+  </documentManagement>
+</p:properties>
+</file>
+
+<file path=customXml/item3.xml><?xml version="1.0" encoding="utf-8"?>
+<?mso-contentType ?>
+<FormTemplates xmlns="http://schemas.microsoft.com/sharepoint/v3/contenttype/forms">
+  <Display>DocumentLibraryForm</Display>
+  <Edit>AssetEditForm</Edit>
+  <New>DocumentLibraryForm</New>
+</FormTemplates>
+</file>
+
 <file path=customXml/item4.xml><?xml version="1.0" encoding="utf-8"?>
 <b:Sources xmlns:b="http://schemas.openxmlformats.org/officeDocument/2006/bibliography" SelectedStyle="\APA.XSL" StyleName="APA">
   <b:Source>
@@ -5861,24 +5969,6 @@
 </file>
 
 <file path=customXml/itemProps1.xml><?xml version="1.0" encoding="utf-8"?>
-<ds:datastoreItem xmlns:ds="http://schemas.openxmlformats.org/officeDocument/2006/customXml" ds:itemID="{FF740C13-C6A2-43D3-86C5-4CBB969C2CB1}">
-  <ds:schemaRefs>
-    <ds:schemaRef ds:uri="http://schemas.microsoft.com/sharepoint/v3/contenttype/forms"/>
-  </ds:schemaRefs>
-</ds:datastoreItem>
-</file>
-
-<file path=customXml/itemProps2.xml><?xml version="1.0" encoding="utf-8"?>
-<ds:datastoreItem xmlns:ds="http://schemas.openxmlformats.org/officeDocument/2006/customXml" ds:itemID="{83AE4ADC-D632-40A7-A0C1-0481BB069C4F}">
-  <ds:schemaRefs>
-    <ds:schemaRef ds:uri="http://schemas.microsoft.com/office/2006/metadata/properties"/>
-    <ds:schemaRef ds:uri="http://schemas.microsoft.com/office/infopath/2007/PartnerControls"/>
-    <ds:schemaRef ds:uri="4873beb7-5857-4685-be1f-d57550cc96cc"/>
-  </ds:schemaRefs>
-</ds:datastoreItem>
-</file>
-
-<file path=customXml/itemProps3.xml><?xml version="1.0" encoding="utf-8"?>
 <ds:datastoreItem xmlns:ds="http://schemas.openxmlformats.org/officeDocument/2006/customXml" ds:itemID="{88FF2527-3592-4DBF-9FD9-FEA06E5BF9A7}">
   <ds:schemaRefs>
     <ds:schemaRef ds:uri="http://schemas.microsoft.com/office/2006/metadata/contentType"/>
@@ -5896,8 +5986,26 @@
 </ds:datastoreItem>
 </file>
 
+<file path=customXml/itemProps2.xml><?xml version="1.0" encoding="utf-8"?>
+<ds:datastoreItem xmlns:ds="http://schemas.openxmlformats.org/officeDocument/2006/customXml" ds:itemID="{83AE4ADC-D632-40A7-A0C1-0481BB069C4F}">
+  <ds:schemaRefs>
+    <ds:schemaRef ds:uri="http://schemas.microsoft.com/office/2006/metadata/properties"/>
+    <ds:schemaRef ds:uri="http://schemas.microsoft.com/office/infopath/2007/PartnerControls"/>
+    <ds:schemaRef ds:uri="4873beb7-5857-4685-be1f-d57550cc96cc"/>
+  </ds:schemaRefs>
+</ds:datastoreItem>
+</file>
+
+<file path=customXml/itemProps3.xml><?xml version="1.0" encoding="utf-8"?>
+<ds:datastoreItem xmlns:ds="http://schemas.openxmlformats.org/officeDocument/2006/customXml" ds:itemID="{FF740C13-C6A2-43D3-86C5-4CBB969C2CB1}">
+  <ds:schemaRefs>
+    <ds:schemaRef ds:uri="http://schemas.microsoft.com/sharepoint/v3/contenttype/forms"/>
+  </ds:schemaRefs>
+</ds:datastoreItem>
+</file>
+
 <file path=customXml/itemProps4.xml><?xml version="1.0" encoding="utf-8"?>
-<ds:datastoreItem xmlns:ds="http://schemas.openxmlformats.org/officeDocument/2006/customXml" ds:itemID="{8A841463-91F8-403B-942E-2E42DF2F14FD}">
+<ds:datastoreItem xmlns:ds="http://schemas.openxmlformats.org/officeDocument/2006/customXml" ds:itemID="{AA1BF57C-995C-46BB-82C8-65B9AE744F0C}">
   <ds:schemaRefs>
     <ds:schemaRef ds:uri="http://schemas.openxmlformats.org/officeDocument/2006/bibliography"/>
   </ds:schemaRefs>

</xml_diff>

<commit_message>
Obtener personajes con la función de llamado a la API
</commit_message>
<xml_diff>
--- a/CursoSinglePageApplication/Curso_SinglePageApplication.docx
+++ b/CursoSinglePageApplication/Curso_SinglePageApplication.docx
@@ -1648,8 +1648,6 @@
         <w:lastRenderedPageBreak/>
         <w:t>Implementar y probar las conexiones</w:t>
       </w:r>
-      <w:bookmarkStart w:id="0" w:name="_GoBack"/>
-      <w:bookmarkEnd w:id="0"/>
     </w:p>
     <w:p>
       <w:pPr>
@@ -1661,8 +1659,9 @@
       </w:pPr>
       <w:r>
         <w:rPr>
+          <w:noProof/>
           <w:u w:val="single"/>
-          <w:lang w:val="es-MX"/>
+          <w:lang w:val="es-MX" w:eastAsia="es-MX"/>
         </w:rPr>
         <w:drawing>
           <wp:inline distT="0" distB="0" distL="0" distR="0" wp14:anchorId="052CDD07" wp14:editId="6A952008">
@@ -1701,8 +1700,86 @@
         </w:drawing>
       </w:r>
     </w:p>
+    <w:p>
+      <w:pPr>
+        <w:jc w:val="center"/>
+        <w:rPr>
+          <w:u w:val="single"/>
+          <w:lang w:val="es-MX"/>
+        </w:rPr>
+      </w:pPr>
+    </w:p>
+    <w:p>
+      <w:pPr>
+        <w:jc w:val="center"/>
+        <w:rPr>
+          <w:u w:val="single"/>
+          <w:lang w:val="es-MX"/>
+        </w:rPr>
+      </w:pPr>
+    </w:p>
+    <w:p>
+      <w:pPr>
+        <w:pStyle w:val="Ttulo1"/>
+      </w:pPr>
+      <w:r>
+        <w:t>Obtener personajes con la función de llamado a la API</w:t>
+      </w:r>
+      <w:bookmarkStart w:id="0" w:name="_GoBack"/>
+      <w:bookmarkEnd w:id="0"/>
+    </w:p>
+    <w:p>
+      <w:pPr>
+        <w:jc w:val="center"/>
+        <w:rPr>
+          <w:u w:val="single"/>
+          <w:lang w:val="es-MX"/>
+        </w:rPr>
+      </w:pPr>
+      <w:r>
+        <w:rPr>
+          <w:u w:val="single"/>
+          <w:lang w:val="es-MX"/>
+        </w:rPr>
+        <w:drawing>
+          <wp:inline distT="0" distB="0" distL="0" distR="0" wp14:anchorId="56C3EA73" wp14:editId="6942B85B">
+            <wp:extent cx="5732145" cy="2153285"/>
+            <wp:effectExtent l="0" t="0" r="1905" b="0"/>
+            <wp:docPr id="11" name="Imagen 11"/>
+            <wp:cNvGraphicFramePr>
+              <a:graphicFrameLocks xmlns:a="http://schemas.openxmlformats.org/drawingml/2006/main" noChangeAspect="1"/>
+            </wp:cNvGraphicFramePr>
+            <a:graphic xmlns:a="http://schemas.openxmlformats.org/drawingml/2006/main">
+              <a:graphicData uri="http://schemas.openxmlformats.org/drawingml/2006/picture">
+                <pic:pic xmlns:pic="http://schemas.openxmlformats.org/drawingml/2006/picture">
+                  <pic:nvPicPr>
+                    <pic:cNvPr id="1" name=""/>
+                    <pic:cNvPicPr/>
+                  </pic:nvPicPr>
+                  <pic:blipFill>
+                    <a:blip r:embed="rId21"/>
+                    <a:stretch>
+                      <a:fillRect/>
+                    </a:stretch>
+                  </pic:blipFill>
+                  <pic:spPr>
+                    <a:xfrm>
+                      <a:off x="0" y="0"/>
+                      <a:ext cx="5732145" cy="2153285"/>
+                    </a:xfrm>
+                    <a:prstGeom prst="rect">
+                      <a:avLst/>
+                    </a:prstGeom>
+                  </pic:spPr>
+                </pic:pic>
+              </a:graphicData>
+            </a:graphic>
+          </wp:inline>
+        </w:drawing>
+      </w:r>
+    </w:p>
     <w:sectPr>
-      <w:footerReference w:type="default" r:id="rId21"/>
+      <w:footerReference w:type="default" r:id="rId22"/>
       <w:pgSz w:w="11907" w:h="16839" w:code="9"/>
       <w:pgMar w:top="1440" w:right="1440" w:bottom="1440" w:left="1440" w:header="720" w:footer="720" w:gutter="0"/>
       <w:cols w:space="720"/>
@@ -1781,7 +1858,7 @@
             <w:noProof/>
             <w:lang w:bidi="es-ES"/>
           </w:rPr>
-          <w:t>6</w:t>
+          <w:t>5</w:t>
         </w:r>
         <w:r>
           <w:rPr>
@@ -4741,6 +4818,141 @@
 </file>
 
 <file path=customXml/item1.xml><?xml version="1.0" encoding="utf-8"?>
+<?mso-contentType ?>
+<FormTemplates xmlns="http://schemas.microsoft.com/sharepoint/v3/contenttype/forms">
+  <Display>DocumentLibraryForm</Display>
+  <Edit>AssetEditForm</Edit>
+  <New>DocumentLibraryForm</New>
+</FormTemplates>
+</file>
+
+<file path=customXml/item2.xml><?xml version="1.0" encoding="utf-8"?>
+<p:properties xmlns:p="http://schemas.microsoft.com/office/2006/metadata/properties" xmlns:xsi="http://www.w3.org/2001/XMLSchema-instance" xmlns:pc="http://schemas.microsoft.com/office/infopath/2007/PartnerControls">
+  <documentManagement>
+    <APDescription xmlns="4873beb7-5857-4685-be1f-d57550cc96cc" xsi:nil="true"/>
+    <AssetExpire xmlns="4873beb7-5857-4685-be1f-d57550cc96cc">2029-01-01T08:00:00+00:00</AssetExpire>
+    <CampaignTagsTaxHTField0 xmlns="4873beb7-5857-4685-be1f-d57550cc96cc">
+      <Terms xmlns="http://schemas.microsoft.com/office/infopath/2007/PartnerControls"/>
+    </CampaignTagsTaxHTField0>
+    <IntlLangReviewDate xmlns="4873beb7-5857-4685-be1f-d57550cc96cc" xsi:nil="true"/>
+    <TPFriendlyName xmlns="4873beb7-5857-4685-be1f-d57550cc96cc" xsi:nil="true"/>
+    <IntlLangReview xmlns="4873beb7-5857-4685-be1f-d57550cc96cc">false</IntlLangReview>
+    <LocLastLocAttemptVersionLookup xmlns="4873beb7-5857-4685-be1f-d57550cc96cc">864570</LocLastLocAttemptVersionLookup>
+    <PolicheckWords xmlns="4873beb7-5857-4685-be1f-d57550cc96cc" xsi:nil="true"/>
+    <SubmitterId xmlns="4873beb7-5857-4685-be1f-d57550cc96cc" xsi:nil="true"/>
+    <AcquiredFrom xmlns="4873beb7-5857-4685-be1f-d57550cc96cc">Internal MS</AcquiredFrom>
+    <EditorialStatus xmlns="4873beb7-5857-4685-be1f-d57550cc96cc">Complete</EditorialStatus>
+    <Markets xmlns="4873beb7-5857-4685-be1f-d57550cc96cc"/>
+    <OriginAsset xmlns="4873beb7-5857-4685-be1f-d57550cc96cc" xsi:nil="true"/>
+    <AssetStart xmlns="4873beb7-5857-4685-be1f-d57550cc96cc">2012-11-01T04:53:00+00:00</AssetStart>
+    <FriendlyTitle xmlns="4873beb7-5857-4685-be1f-d57550cc96cc" xsi:nil="true"/>
+    <MarketSpecific xmlns="4873beb7-5857-4685-be1f-d57550cc96cc">false</MarketSpecific>
+    <TPNamespace xmlns="4873beb7-5857-4685-be1f-d57550cc96cc" xsi:nil="true"/>
+    <PublishStatusLookup xmlns="4873beb7-5857-4685-be1f-d57550cc96cc">
+      <Value>1655138</Value>
+    </PublishStatusLookup>
+    <APAuthor xmlns="4873beb7-5857-4685-be1f-d57550cc96cc">
+      <UserInfo>
+        <DisplayName>MIDDLEEAST\v-keerth</DisplayName>
+        <AccountId>2799</AccountId>
+        <AccountType/>
+      </UserInfo>
+    </APAuthor>
+    <TPCommandLine xmlns="4873beb7-5857-4685-be1f-d57550cc96cc" xsi:nil="true"/>
+    <IntlLangReviewer xmlns="4873beb7-5857-4685-be1f-d57550cc96cc" xsi:nil="true"/>
+    <OpenTemplate xmlns="4873beb7-5857-4685-be1f-d57550cc96cc">true</OpenTemplate>
+    <CSXSubmissionDate xmlns="4873beb7-5857-4685-be1f-d57550cc96cc" xsi:nil="true"/>
+    <TaxCatchAll xmlns="4873beb7-5857-4685-be1f-d57550cc96cc"/>
+    <Manager xmlns="4873beb7-5857-4685-be1f-d57550cc96cc" xsi:nil="true"/>
+    <NumericId xmlns="4873beb7-5857-4685-be1f-d57550cc96cc" xsi:nil="true"/>
+    <ParentAssetId xmlns="4873beb7-5857-4685-be1f-d57550cc96cc" xsi:nil="true"/>
+    <OriginalSourceMarket xmlns="4873beb7-5857-4685-be1f-d57550cc96cc" xsi:nil="true"/>
+    <ApprovalStatus xmlns="4873beb7-5857-4685-be1f-d57550cc96cc">InProgress</ApprovalStatus>
+    <TPComponent xmlns="4873beb7-5857-4685-be1f-d57550cc96cc" xsi:nil="true"/>
+    <EditorialTags xmlns="4873beb7-5857-4685-be1f-d57550cc96cc" xsi:nil="true"/>
+    <TPExecutable xmlns="4873beb7-5857-4685-be1f-d57550cc96cc" xsi:nil="true"/>
+    <TPLaunchHelpLink xmlns="4873beb7-5857-4685-be1f-d57550cc96cc" xsi:nil="true"/>
+    <LocComments xmlns="4873beb7-5857-4685-be1f-d57550cc96cc" xsi:nil="true"/>
+    <LocRecommendedHandoff xmlns="4873beb7-5857-4685-be1f-d57550cc96cc" xsi:nil="true"/>
+    <SourceTitle xmlns="4873beb7-5857-4685-be1f-d57550cc96cc" xsi:nil="true"/>
+    <CSXUpdate xmlns="4873beb7-5857-4685-be1f-d57550cc96cc">false</CSXUpdate>
+    <IntlLocPriority xmlns="4873beb7-5857-4685-be1f-d57550cc96cc" xsi:nil="true"/>
+    <UAProjectedTotalWords xmlns="4873beb7-5857-4685-be1f-d57550cc96cc" xsi:nil="true"/>
+    <AssetType xmlns="4873beb7-5857-4685-be1f-d57550cc96cc">TP</AssetType>
+    <MachineTranslated xmlns="4873beb7-5857-4685-be1f-d57550cc96cc">false</MachineTranslated>
+    <OutputCachingOn xmlns="4873beb7-5857-4685-be1f-d57550cc96cc">false</OutputCachingOn>
+    <TemplateStatus xmlns="4873beb7-5857-4685-be1f-d57550cc96cc">Complete</TemplateStatus>
+    <IsSearchable xmlns="4873beb7-5857-4685-be1f-d57550cc96cc">true</IsSearchable>
+    <ContentItem xmlns="4873beb7-5857-4685-be1f-d57550cc96cc" xsi:nil="true"/>
+    <HandoffToMSDN xmlns="4873beb7-5857-4685-be1f-d57550cc96cc" xsi:nil="true"/>
+    <ShowIn xmlns="4873beb7-5857-4685-be1f-d57550cc96cc">Show everywhere</ShowIn>
+    <ThumbnailAssetId xmlns="4873beb7-5857-4685-be1f-d57550cc96cc" xsi:nil="true"/>
+    <UALocComments xmlns="4873beb7-5857-4685-be1f-d57550cc96cc" xsi:nil="true"/>
+    <UALocRecommendation xmlns="4873beb7-5857-4685-be1f-d57550cc96cc">Localize</UALocRecommendation>
+    <LastModifiedDateTime xmlns="4873beb7-5857-4685-be1f-d57550cc96cc" xsi:nil="true"/>
+    <LegacyData xmlns="4873beb7-5857-4685-be1f-d57550cc96cc" xsi:nil="true"/>
+    <LocManualTestRequired xmlns="4873beb7-5857-4685-be1f-d57550cc96cc">false</LocManualTestRequired>
+    <LocMarketGroupTiers2 xmlns="4873beb7-5857-4685-be1f-d57550cc96cc" xsi:nil="true"/>
+    <ClipArtFilename xmlns="4873beb7-5857-4685-be1f-d57550cc96cc" xsi:nil="true"/>
+    <TPApplication xmlns="4873beb7-5857-4685-be1f-d57550cc96cc" xsi:nil="true"/>
+    <CSXHash xmlns="4873beb7-5857-4685-be1f-d57550cc96cc" xsi:nil="true"/>
+    <DirectSourceMarket xmlns="4873beb7-5857-4685-be1f-d57550cc96cc" xsi:nil="true"/>
+    <PrimaryImageGen xmlns="4873beb7-5857-4685-be1f-d57550cc96cc">true</PrimaryImageGen>
+    <PlannedPubDate xmlns="4873beb7-5857-4685-be1f-d57550cc96cc" xsi:nil="true"/>
+    <CSXSubmissionMarket xmlns="4873beb7-5857-4685-be1f-d57550cc96cc" xsi:nil="true"/>
+    <Downloads xmlns="4873beb7-5857-4685-be1f-d57550cc96cc">0</Downloads>
+    <ArtSampleDocs xmlns="4873beb7-5857-4685-be1f-d57550cc96cc" xsi:nil="true"/>
+    <TrustLevel xmlns="4873beb7-5857-4685-be1f-d57550cc96cc">1 Microsoft Managed Content</TrustLevel>
+    <BlockPublish xmlns="4873beb7-5857-4685-be1f-d57550cc96cc">false</BlockPublish>
+    <TPLaunchHelpLinkType xmlns="4873beb7-5857-4685-be1f-d57550cc96cc">Template</TPLaunchHelpLinkType>
+    <LocalizationTagsTaxHTField0 xmlns="4873beb7-5857-4685-be1f-d57550cc96cc">
+      <Terms xmlns="http://schemas.microsoft.com/office/infopath/2007/PartnerControls"/>
+    </LocalizationTagsTaxHTField0>
+    <BusinessGroup xmlns="4873beb7-5857-4685-be1f-d57550cc96cc" xsi:nil="true"/>
+    <Providers xmlns="4873beb7-5857-4685-be1f-d57550cc96cc" xsi:nil="true"/>
+    <TemplateTemplateType xmlns="4873beb7-5857-4685-be1f-d57550cc96cc">Word Document Template</TemplateTemplateType>
+    <TimesCloned xmlns="4873beb7-5857-4685-be1f-d57550cc96cc" xsi:nil="true"/>
+    <TPAppVersion xmlns="4873beb7-5857-4685-be1f-d57550cc96cc" xsi:nil="true"/>
+    <VoteCount xmlns="4873beb7-5857-4685-be1f-d57550cc96cc" xsi:nil="true"/>
+    <AverageRating xmlns="4873beb7-5857-4685-be1f-d57550cc96cc" xsi:nil="true"/>
+    <FeatureTagsTaxHTField0 xmlns="4873beb7-5857-4685-be1f-d57550cc96cc">
+      <Terms xmlns="http://schemas.microsoft.com/office/infopath/2007/PartnerControls"/>
+    </FeatureTagsTaxHTField0>
+    <Provider xmlns="4873beb7-5857-4685-be1f-d57550cc96cc" xsi:nil="true"/>
+    <UACurrentWords xmlns="4873beb7-5857-4685-be1f-d57550cc96cc" xsi:nil="true"/>
+    <AssetId xmlns="4873beb7-5857-4685-be1f-d57550cc96cc">TP103749966</AssetId>
+    <TPClientViewer xmlns="4873beb7-5857-4685-be1f-d57550cc96cc" xsi:nil="true"/>
+    <DSATActionTaken xmlns="4873beb7-5857-4685-be1f-d57550cc96cc" xsi:nil="true"/>
+    <APEditor xmlns="4873beb7-5857-4685-be1f-d57550cc96cc">
+      <UserInfo>
+        <DisplayName/>
+        <AccountId xsi:nil="true"/>
+        <AccountType/>
+      </UserInfo>
+    </APEditor>
+    <TPInstallLocation xmlns="4873beb7-5857-4685-be1f-d57550cc96cc" xsi:nil="true"/>
+    <OOCacheId xmlns="4873beb7-5857-4685-be1f-d57550cc96cc" xsi:nil="true"/>
+    <IsDeleted xmlns="4873beb7-5857-4685-be1f-d57550cc96cc">false</IsDeleted>
+    <PublishTargets xmlns="4873beb7-5857-4685-be1f-d57550cc96cc">OfficeOnlineVNext</PublishTargets>
+    <ApprovalLog xmlns="4873beb7-5857-4685-be1f-d57550cc96cc" xsi:nil="true"/>
+    <BugNumber xmlns="4873beb7-5857-4685-be1f-d57550cc96cc" xsi:nil="true"/>
+    <CrawlForDependencies xmlns="4873beb7-5857-4685-be1f-d57550cc96cc">false</CrawlForDependencies>
+    <InternalTagsTaxHTField0 xmlns="4873beb7-5857-4685-be1f-d57550cc96cc">
+      <Terms xmlns="http://schemas.microsoft.com/office/infopath/2007/PartnerControls"/>
+    </InternalTagsTaxHTField0>
+    <LastHandOff xmlns="4873beb7-5857-4685-be1f-d57550cc96cc" xsi:nil="true"/>
+    <Milestone xmlns="4873beb7-5857-4685-be1f-d57550cc96cc" xsi:nil="true"/>
+    <OriginalRelease xmlns="4873beb7-5857-4685-be1f-d57550cc96cc">15</OriginalRelease>
+    <RecommendationsModifier xmlns="4873beb7-5857-4685-be1f-d57550cc96cc" xsi:nil="true"/>
+    <ScenarioTagsTaxHTField0 xmlns="4873beb7-5857-4685-be1f-d57550cc96cc">
+      <Terms xmlns="http://schemas.microsoft.com/office/infopath/2007/PartnerControls"/>
+    </ScenarioTagsTaxHTField0>
+    <UANotes xmlns="4873beb7-5857-4685-be1f-d57550cc96cc" xsi:nil="true"/>
+  </documentManagement>
+</p:properties>
+</file>
+
+<file path=customXml/item3.xml><?xml version="1.0" encoding="utf-8"?>
 <ct:contentTypeSchema xmlns:ct="http://schemas.microsoft.com/office/2006/metadata/contentType" xmlns:ma="http://schemas.microsoft.com/office/2006/metadata/properties/metaAttributes" ct:_="" ma:_="" ma:contentTypeName="TemplateFile" ma:contentTypeID="0x0101006EDDDB5EE6D98C44930B742096920B300400F5B6D36B3EF94B4E9A635CDF2A18F5B8" ma:contentTypeVersion="72" ma:contentTypeDescription="Create a new document." ma:contentTypeScope="" ma:versionID="a23e56308344d904b51738559c3d67c9">
   <xsd:schema xmlns:xsd="http://www.w3.org/2001/XMLSchema" xmlns:xs="http://www.w3.org/2001/XMLSchema" xmlns:p="http://schemas.microsoft.com/office/2006/metadata/properties" xmlns:ns2="4873beb7-5857-4685-be1f-d57550cc96cc" targetNamespace="http://schemas.microsoft.com/office/2006/metadata/properties" ma:root="true" ma:fieldsID="cd0908cc4600e77bf5da051303e00c8d" ns2:_="">
     <xsd:import namespace="4873beb7-5857-4685-be1f-d57550cc96cc"/>
@@ -5780,141 +5992,6 @@
 </ct:contentTypeSchema>
 </file>
 
-<file path=customXml/item2.xml><?xml version="1.0" encoding="utf-8"?>
-<p:properties xmlns:p="http://schemas.microsoft.com/office/2006/metadata/properties" xmlns:xsi="http://www.w3.org/2001/XMLSchema-instance" xmlns:pc="http://schemas.microsoft.com/office/infopath/2007/PartnerControls">
-  <documentManagement>
-    <APDescription xmlns="4873beb7-5857-4685-be1f-d57550cc96cc" xsi:nil="true"/>
-    <AssetExpire xmlns="4873beb7-5857-4685-be1f-d57550cc96cc">2029-01-01T08:00:00+00:00</AssetExpire>
-    <CampaignTagsTaxHTField0 xmlns="4873beb7-5857-4685-be1f-d57550cc96cc">
-      <Terms xmlns="http://schemas.microsoft.com/office/infopath/2007/PartnerControls"/>
-    </CampaignTagsTaxHTField0>
-    <IntlLangReviewDate xmlns="4873beb7-5857-4685-be1f-d57550cc96cc" xsi:nil="true"/>
-    <TPFriendlyName xmlns="4873beb7-5857-4685-be1f-d57550cc96cc" xsi:nil="true"/>
-    <IntlLangReview xmlns="4873beb7-5857-4685-be1f-d57550cc96cc">false</IntlLangReview>
-    <LocLastLocAttemptVersionLookup xmlns="4873beb7-5857-4685-be1f-d57550cc96cc">864570</LocLastLocAttemptVersionLookup>
-    <PolicheckWords xmlns="4873beb7-5857-4685-be1f-d57550cc96cc" xsi:nil="true"/>
-    <SubmitterId xmlns="4873beb7-5857-4685-be1f-d57550cc96cc" xsi:nil="true"/>
-    <AcquiredFrom xmlns="4873beb7-5857-4685-be1f-d57550cc96cc">Internal MS</AcquiredFrom>
-    <EditorialStatus xmlns="4873beb7-5857-4685-be1f-d57550cc96cc">Complete</EditorialStatus>
-    <Markets xmlns="4873beb7-5857-4685-be1f-d57550cc96cc"/>
-    <OriginAsset xmlns="4873beb7-5857-4685-be1f-d57550cc96cc" xsi:nil="true"/>
-    <AssetStart xmlns="4873beb7-5857-4685-be1f-d57550cc96cc">2012-11-01T04:53:00+00:00</AssetStart>
-    <FriendlyTitle xmlns="4873beb7-5857-4685-be1f-d57550cc96cc" xsi:nil="true"/>
-    <MarketSpecific xmlns="4873beb7-5857-4685-be1f-d57550cc96cc">false</MarketSpecific>
-    <TPNamespace xmlns="4873beb7-5857-4685-be1f-d57550cc96cc" xsi:nil="true"/>
-    <PublishStatusLookup xmlns="4873beb7-5857-4685-be1f-d57550cc96cc">
-      <Value>1655138</Value>
-    </PublishStatusLookup>
-    <APAuthor xmlns="4873beb7-5857-4685-be1f-d57550cc96cc">
-      <UserInfo>
-        <DisplayName>MIDDLEEAST\v-keerth</DisplayName>
-        <AccountId>2799</AccountId>
-        <AccountType/>
-      </UserInfo>
-    </APAuthor>
-    <TPCommandLine xmlns="4873beb7-5857-4685-be1f-d57550cc96cc" xsi:nil="true"/>
-    <IntlLangReviewer xmlns="4873beb7-5857-4685-be1f-d57550cc96cc" xsi:nil="true"/>
-    <OpenTemplate xmlns="4873beb7-5857-4685-be1f-d57550cc96cc">true</OpenTemplate>
-    <CSXSubmissionDate xmlns="4873beb7-5857-4685-be1f-d57550cc96cc" xsi:nil="true"/>
-    <TaxCatchAll xmlns="4873beb7-5857-4685-be1f-d57550cc96cc"/>
-    <Manager xmlns="4873beb7-5857-4685-be1f-d57550cc96cc" xsi:nil="true"/>
-    <NumericId xmlns="4873beb7-5857-4685-be1f-d57550cc96cc" xsi:nil="true"/>
-    <ParentAssetId xmlns="4873beb7-5857-4685-be1f-d57550cc96cc" xsi:nil="true"/>
-    <OriginalSourceMarket xmlns="4873beb7-5857-4685-be1f-d57550cc96cc" xsi:nil="true"/>
-    <ApprovalStatus xmlns="4873beb7-5857-4685-be1f-d57550cc96cc">InProgress</ApprovalStatus>
-    <TPComponent xmlns="4873beb7-5857-4685-be1f-d57550cc96cc" xsi:nil="true"/>
-    <EditorialTags xmlns="4873beb7-5857-4685-be1f-d57550cc96cc" xsi:nil="true"/>
-    <TPExecutable xmlns="4873beb7-5857-4685-be1f-d57550cc96cc" xsi:nil="true"/>
-    <TPLaunchHelpLink xmlns="4873beb7-5857-4685-be1f-d57550cc96cc" xsi:nil="true"/>
-    <LocComments xmlns="4873beb7-5857-4685-be1f-d57550cc96cc" xsi:nil="true"/>
-    <LocRecommendedHandoff xmlns="4873beb7-5857-4685-be1f-d57550cc96cc" xsi:nil="true"/>
-    <SourceTitle xmlns="4873beb7-5857-4685-be1f-d57550cc96cc" xsi:nil="true"/>
-    <CSXUpdate xmlns="4873beb7-5857-4685-be1f-d57550cc96cc">false</CSXUpdate>
-    <IntlLocPriority xmlns="4873beb7-5857-4685-be1f-d57550cc96cc" xsi:nil="true"/>
-    <UAProjectedTotalWords xmlns="4873beb7-5857-4685-be1f-d57550cc96cc" xsi:nil="true"/>
-    <AssetType xmlns="4873beb7-5857-4685-be1f-d57550cc96cc">TP</AssetType>
-    <MachineTranslated xmlns="4873beb7-5857-4685-be1f-d57550cc96cc">false</MachineTranslated>
-    <OutputCachingOn xmlns="4873beb7-5857-4685-be1f-d57550cc96cc">false</OutputCachingOn>
-    <TemplateStatus xmlns="4873beb7-5857-4685-be1f-d57550cc96cc">Complete</TemplateStatus>
-    <IsSearchable xmlns="4873beb7-5857-4685-be1f-d57550cc96cc">true</IsSearchable>
-    <ContentItem xmlns="4873beb7-5857-4685-be1f-d57550cc96cc" xsi:nil="true"/>
-    <HandoffToMSDN xmlns="4873beb7-5857-4685-be1f-d57550cc96cc" xsi:nil="true"/>
-    <ShowIn xmlns="4873beb7-5857-4685-be1f-d57550cc96cc">Show everywhere</ShowIn>
-    <ThumbnailAssetId xmlns="4873beb7-5857-4685-be1f-d57550cc96cc" xsi:nil="true"/>
-    <UALocComments xmlns="4873beb7-5857-4685-be1f-d57550cc96cc" xsi:nil="true"/>
-    <UALocRecommendation xmlns="4873beb7-5857-4685-be1f-d57550cc96cc">Localize</UALocRecommendation>
-    <LastModifiedDateTime xmlns="4873beb7-5857-4685-be1f-d57550cc96cc" xsi:nil="true"/>
-    <LegacyData xmlns="4873beb7-5857-4685-be1f-d57550cc96cc" xsi:nil="true"/>
-    <LocManualTestRequired xmlns="4873beb7-5857-4685-be1f-d57550cc96cc">false</LocManualTestRequired>
-    <LocMarketGroupTiers2 xmlns="4873beb7-5857-4685-be1f-d57550cc96cc" xsi:nil="true"/>
-    <ClipArtFilename xmlns="4873beb7-5857-4685-be1f-d57550cc96cc" xsi:nil="true"/>
-    <TPApplication xmlns="4873beb7-5857-4685-be1f-d57550cc96cc" xsi:nil="true"/>
-    <CSXHash xmlns="4873beb7-5857-4685-be1f-d57550cc96cc" xsi:nil="true"/>
-    <DirectSourceMarket xmlns="4873beb7-5857-4685-be1f-d57550cc96cc" xsi:nil="true"/>
-    <PrimaryImageGen xmlns="4873beb7-5857-4685-be1f-d57550cc96cc">true</PrimaryImageGen>
-    <PlannedPubDate xmlns="4873beb7-5857-4685-be1f-d57550cc96cc" xsi:nil="true"/>
-    <CSXSubmissionMarket xmlns="4873beb7-5857-4685-be1f-d57550cc96cc" xsi:nil="true"/>
-    <Downloads xmlns="4873beb7-5857-4685-be1f-d57550cc96cc">0</Downloads>
-    <ArtSampleDocs xmlns="4873beb7-5857-4685-be1f-d57550cc96cc" xsi:nil="true"/>
-    <TrustLevel xmlns="4873beb7-5857-4685-be1f-d57550cc96cc">1 Microsoft Managed Content</TrustLevel>
-    <BlockPublish xmlns="4873beb7-5857-4685-be1f-d57550cc96cc">false</BlockPublish>
-    <TPLaunchHelpLinkType xmlns="4873beb7-5857-4685-be1f-d57550cc96cc">Template</TPLaunchHelpLinkType>
-    <LocalizationTagsTaxHTField0 xmlns="4873beb7-5857-4685-be1f-d57550cc96cc">
-      <Terms xmlns="http://schemas.microsoft.com/office/infopath/2007/PartnerControls"/>
-    </LocalizationTagsTaxHTField0>
-    <BusinessGroup xmlns="4873beb7-5857-4685-be1f-d57550cc96cc" xsi:nil="true"/>
-    <Providers xmlns="4873beb7-5857-4685-be1f-d57550cc96cc" xsi:nil="true"/>
-    <TemplateTemplateType xmlns="4873beb7-5857-4685-be1f-d57550cc96cc">Word Document Template</TemplateTemplateType>
-    <TimesCloned xmlns="4873beb7-5857-4685-be1f-d57550cc96cc" xsi:nil="true"/>
-    <TPAppVersion xmlns="4873beb7-5857-4685-be1f-d57550cc96cc" xsi:nil="true"/>
-    <VoteCount xmlns="4873beb7-5857-4685-be1f-d57550cc96cc" xsi:nil="true"/>
-    <AverageRating xmlns="4873beb7-5857-4685-be1f-d57550cc96cc" xsi:nil="true"/>
-    <FeatureTagsTaxHTField0 xmlns="4873beb7-5857-4685-be1f-d57550cc96cc">
-      <Terms xmlns="http://schemas.microsoft.com/office/infopath/2007/PartnerControls"/>
-    </FeatureTagsTaxHTField0>
-    <Provider xmlns="4873beb7-5857-4685-be1f-d57550cc96cc" xsi:nil="true"/>
-    <UACurrentWords xmlns="4873beb7-5857-4685-be1f-d57550cc96cc" xsi:nil="true"/>
-    <AssetId xmlns="4873beb7-5857-4685-be1f-d57550cc96cc">TP103749966</AssetId>
-    <TPClientViewer xmlns="4873beb7-5857-4685-be1f-d57550cc96cc" xsi:nil="true"/>
-    <DSATActionTaken xmlns="4873beb7-5857-4685-be1f-d57550cc96cc" xsi:nil="true"/>
-    <APEditor xmlns="4873beb7-5857-4685-be1f-d57550cc96cc">
-      <UserInfo>
-        <DisplayName/>
-        <AccountId xsi:nil="true"/>
-        <AccountType/>
-      </UserInfo>
-    </APEditor>
-    <TPInstallLocation xmlns="4873beb7-5857-4685-be1f-d57550cc96cc" xsi:nil="true"/>
-    <OOCacheId xmlns="4873beb7-5857-4685-be1f-d57550cc96cc" xsi:nil="true"/>
-    <IsDeleted xmlns="4873beb7-5857-4685-be1f-d57550cc96cc">false</IsDeleted>
-    <PublishTargets xmlns="4873beb7-5857-4685-be1f-d57550cc96cc">OfficeOnlineVNext</PublishTargets>
-    <ApprovalLog xmlns="4873beb7-5857-4685-be1f-d57550cc96cc" xsi:nil="true"/>
-    <BugNumber xmlns="4873beb7-5857-4685-be1f-d57550cc96cc" xsi:nil="true"/>
-    <CrawlForDependencies xmlns="4873beb7-5857-4685-be1f-d57550cc96cc">false</CrawlForDependencies>
-    <InternalTagsTaxHTField0 xmlns="4873beb7-5857-4685-be1f-d57550cc96cc">
-      <Terms xmlns="http://schemas.microsoft.com/office/infopath/2007/PartnerControls"/>
-    </InternalTagsTaxHTField0>
-    <LastHandOff xmlns="4873beb7-5857-4685-be1f-d57550cc96cc" xsi:nil="true"/>
-    <Milestone xmlns="4873beb7-5857-4685-be1f-d57550cc96cc" xsi:nil="true"/>
-    <OriginalRelease xmlns="4873beb7-5857-4685-be1f-d57550cc96cc">15</OriginalRelease>
-    <RecommendationsModifier xmlns="4873beb7-5857-4685-be1f-d57550cc96cc" xsi:nil="true"/>
-    <ScenarioTagsTaxHTField0 xmlns="4873beb7-5857-4685-be1f-d57550cc96cc">
-      <Terms xmlns="http://schemas.microsoft.com/office/infopath/2007/PartnerControls"/>
-    </ScenarioTagsTaxHTField0>
-    <UANotes xmlns="4873beb7-5857-4685-be1f-d57550cc96cc" xsi:nil="true"/>
-  </documentManagement>
-</p:properties>
-</file>
-
-<file path=customXml/item3.xml><?xml version="1.0" encoding="utf-8"?>
-<?mso-contentType ?>
-<FormTemplates xmlns="http://schemas.microsoft.com/sharepoint/v3/contenttype/forms">
-  <Display>DocumentLibraryForm</Display>
-  <Edit>AssetEditForm</Edit>
-  <New>DocumentLibraryForm</New>
-</FormTemplates>
-</file>
-
 <file path=customXml/item4.xml><?xml version="1.0" encoding="utf-8"?>
 <b:Sources xmlns:b="http://schemas.openxmlformats.org/officeDocument/2006/bibliography" SelectedStyle="\APA.XSL" StyleName="APA">
   <b:Source>
@@ -5969,6 +6046,24 @@
 </file>
 
 <file path=customXml/itemProps1.xml><?xml version="1.0" encoding="utf-8"?>
+<ds:datastoreItem xmlns:ds="http://schemas.openxmlformats.org/officeDocument/2006/customXml" ds:itemID="{FF740C13-C6A2-43D3-86C5-4CBB969C2CB1}">
+  <ds:schemaRefs>
+    <ds:schemaRef ds:uri="http://schemas.microsoft.com/sharepoint/v3/contenttype/forms"/>
+  </ds:schemaRefs>
+</ds:datastoreItem>
+</file>
+
+<file path=customXml/itemProps2.xml><?xml version="1.0" encoding="utf-8"?>
+<ds:datastoreItem xmlns:ds="http://schemas.openxmlformats.org/officeDocument/2006/customXml" ds:itemID="{83AE4ADC-D632-40A7-A0C1-0481BB069C4F}">
+  <ds:schemaRefs>
+    <ds:schemaRef ds:uri="http://schemas.microsoft.com/office/2006/metadata/properties"/>
+    <ds:schemaRef ds:uri="http://schemas.microsoft.com/office/infopath/2007/PartnerControls"/>
+    <ds:schemaRef ds:uri="4873beb7-5857-4685-be1f-d57550cc96cc"/>
+  </ds:schemaRefs>
+</ds:datastoreItem>
+</file>
+
+<file path=customXml/itemProps3.xml><?xml version="1.0" encoding="utf-8"?>
 <ds:datastoreItem xmlns:ds="http://schemas.openxmlformats.org/officeDocument/2006/customXml" ds:itemID="{88FF2527-3592-4DBF-9FD9-FEA06E5BF9A7}">
   <ds:schemaRefs>
     <ds:schemaRef ds:uri="http://schemas.microsoft.com/office/2006/metadata/contentType"/>
@@ -5986,26 +6081,8 @@
 </ds:datastoreItem>
 </file>
 
-<file path=customXml/itemProps2.xml><?xml version="1.0" encoding="utf-8"?>
-<ds:datastoreItem xmlns:ds="http://schemas.openxmlformats.org/officeDocument/2006/customXml" ds:itemID="{83AE4ADC-D632-40A7-A0C1-0481BB069C4F}">
-  <ds:schemaRefs>
-    <ds:schemaRef ds:uri="http://schemas.microsoft.com/office/2006/metadata/properties"/>
-    <ds:schemaRef ds:uri="http://schemas.microsoft.com/office/infopath/2007/PartnerControls"/>
-    <ds:schemaRef ds:uri="4873beb7-5857-4685-be1f-d57550cc96cc"/>
-  </ds:schemaRefs>
-</ds:datastoreItem>
-</file>
-
-<file path=customXml/itemProps3.xml><?xml version="1.0" encoding="utf-8"?>
-<ds:datastoreItem xmlns:ds="http://schemas.openxmlformats.org/officeDocument/2006/customXml" ds:itemID="{FF740C13-C6A2-43D3-86C5-4CBB969C2CB1}">
-  <ds:schemaRefs>
-    <ds:schemaRef ds:uri="http://schemas.microsoft.com/sharepoint/v3/contenttype/forms"/>
-  </ds:schemaRefs>
-</ds:datastoreItem>
-</file>
-
 <file path=customXml/itemProps4.xml><?xml version="1.0" encoding="utf-8"?>
-<ds:datastoreItem xmlns:ds="http://schemas.openxmlformats.org/officeDocument/2006/customXml" ds:itemID="{AA1BF57C-995C-46BB-82C8-65B9AE744F0C}">
+<ds:datastoreItem xmlns:ds="http://schemas.openxmlformats.org/officeDocument/2006/customXml" ds:itemID="{AE0E879C-A551-4D49-BBF7-9094402F5868}">
   <ds:schemaRefs>
     <ds:schemaRef ds:uri="http://schemas.openxmlformats.org/officeDocument/2006/bibliography"/>
   </ds:schemaRefs>

</xml_diff>

<commit_message>
Conectar la función con la descripción de personajes
</commit_message>
<xml_diff>
--- a/CursoSinglePageApplication/Curso_SinglePageApplication.docx
+++ b/CursoSinglePageApplication/Curso_SinglePageApplication.docx
@@ -1720,16 +1720,57 @@
     </w:p>
     <w:p>
       <w:pPr>
-        <w:pStyle w:val="Ttulo1"/>
-      </w:pPr>
-      <w:r>
-        <w:t>Obtener personajes con la función de llamado a la API</w:t>
-      </w:r>
+        <w:jc w:val="center"/>
+        <w:rPr>
+          <w:u w:val="single"/>
+          <w:lang w:val="es-MX"/>
+        </w:rPr>
+      </w:pPr>
+    </w:p>
+    <w:p>
+      <w:pPr>
+        <w:jc w:val="center"/>
+        <w:rPr>
+          <w:u w:val="single"/>
+          <w:lang w:val="es-MX"/>
+        </w:rPr>
+      </w:pPr>
+    </w:p>
+    <w:p>
+      <w:pPr>
+        <w:jc w:val="center"/>
+        <w:rPr>
+          <w:u w:val="single"/>
+          <w:lang w:val="es-MX"/>
+        </w:rPr>
+      </w:pPr>
       <w:bookmarkStart w:id="0" w:name="_GoBack"/>
       <w:bookmarkEnd w:id="0"/>
     </w:p>
     <w:p>
       <w:pPr>
+        <w:pStyle w:val="Puesto"/>
+        <w:rPr>
+          <w:sz w:val="40"/>
+        </w:rPr>
+      </w:pPr>
+      <w:r>
+        <w:rPr>
+          <w:sz w:val="40"/>
+        </w:rPr>
+        <w:t>Fetch Data</w:t>
+      </w:r>
+    </w:p>
+    <w:p>
+      <w:pPr>
+        <w:pStyle w:val="Ttulo1"/>
+      </w:pPr>
+      <w:r>
+        <w:t>Obtener personajes con la función de llamado a la API</w:t>
+      </w:r>
+    </w:p>
+    <w:p>
+      <w:pPr>
         <w:jc w:val="center"/>
         <w:rPr>
           <w:u w:val="single"/>
@@ -1738,8 +1779,9 @@
       </w:pPr>
       <w:r>
         <w:rPr>
+          <w:noProof/>
           <w:u w:val="single"/>
-          <w:lang w:val="es-MX"/>
+          <w:lang w:val="es-MX" w:eastAsia="es-MX"/>
         </w:rPr>
         <w:drawing>
           <wp:inline distT="0" distB="0" distL="0" distR="0" wp14:anchorId="56C3EA73" wp14:editId="6942B85B">
@@ -1778,8 +1820,85 @@
         </w:drawing>
       </w:r>
     </w:p>
+    <w:p>
+      <w:pPr>
+        <w:jc w:val="center"/>
+        <w:rPr>
+          <w:u w:val="single"/>
+          <w:lang w:val="es-MX"/>
+        </w:rPr>
+      </w:pPr>
+    </w:p>
+    <w:p>
+      <w:pPr>
+        <w:jc w:val="center"/>
+        <w:rPr>
+          <w:u w:val="single"/>
+          <w:lang w:val="es-MX"/>
+        </w:rPr>
+      </w:pPr>
+    </w:p>
+    <w:p>
+      <w:pPr>
+        <w:pStyle w:val="Ttulo1"/>
+      </w:pPr>
+      <w:r>
+        <w:lastRenderedPageBreak/>
+        <w:t>Conectar la función con la descripción de personajes</w:t>
+      </w:r>
+    </w:p>
+    <w:p>
+      <w:pPr>
+        <w:jc w:val="center"/>
+        <w:rPr>
+          <w:u w:val="single"/>
+          <w:lang w:val="es-MX"/>
+        </w:rPr>
+      </w:pPr>
+      <w:r>
+        <w:rPr>
+          <w:u w:val="single"/>
+          <w:lang w:val="es-MX"/>
+        </w:rPr>
+        <w:drawing>
+          <wp:inline distT="0" distB="0" distL="0" distR="0" wp14:anchorId="2B15218F" wp14:editId="69D2E117">
+            <wp:extent cx="5732145" cy="4450715"/>
+            <wp:effectExtent l="0" t="0" r="1905" b="6985"/>
+            <wp:docPr id="12" name="Imagen 12"/>
+            <wp:cNvGraphicFramePr>
+              <a:graphicFrameLocks xmlns:a="http://schemas.openxmlformats.org/drawingml/2006/main" noChangeAspect="1"/>
+            </wp:cNvGraphicFramePr>
+            <a:graphic xmlns:a="http://schemas.openxmlformats.org/drawingml/2006/main">
+              <a:graphicData uri="http://schemas.openxmlformats.org/drawingml/2006/picture">
+                <pic:pic xmlns:pic="http://schemas.openxmlformats.org/drawingml/2006/picture">
+                  <pic:nvPicPr>
+                    <pic:cNvPr id="1" name=""/>
+                    <pic:cNvPicPr/>
+                  </pic:nvPicPr>
+                  <pic:blipFill>
+                    <a:blip r:embed="rId22"/>
+                    <a:stretch>
+                      <a:fillRect/>
+                    </a:stretch>
+                  </pic:blipFill>
+                  <pic:spPr>
+                    <a:xfrm>
+                      <a:off x="0" y="0"/>
+                      <a:ext cx="5732145" cy="4450715"/>
+                    </a:xfrm>
+                    <a:prstGeom prst="rect">
+                      <a:avLst/>
+                    </a:prstGeom>
+                  </pic:spPr>
+                </pic:pic>
+              </a:graphicData>
+            </a:graphic>
+          </wp:inline>
+        </w:drawing>
+      </w:r>
+    </w:p>
     <w:sectPr>
-      <w:footerReference w:type="default" r:id="rId22"/>
+      <w:footerReference w:type="default" r:id="rId23"/>
       <w:pgSz w:w="11907" w:h="16839" w:code="9"/>
       <w:pgMar w:top="1440" w:right="1440" w:bottom="1440" w:left="1440" w:header="720" w:footer="720" w:gutter="0"/>
       <w:cols w:space="720"/>
@@ -1858,7 +1977,7 @@
             <w:noProof/>
             <w:lang w:bidi="es-ES"/>
           </w:rPr>
-          <w:t>5</w:t>
+          <w:t>7</w:t>
         </w:r>
         <w:r>
           <w:rPr>
@@ -4818,141 +4937,6 @@
 </file>
 
 <file path=customXml/item1.xml><?xml version="1.0" encoding="utf-8"?>
-<?mso-contentType ?>
-<FormTemplates xmlns="http://schemas.microsoft.com/sharepoint/v3/contenttype/forms">
-  <Display>DocumentLibraryForm</Display>
-  <Edit>AssetEditForm</Edit>
-  <New>DocumentLibraryForm</New>
-</FormTemplates>
-</file>
-
-<file path=customXml/item2.xml><?xml version="1.0" encoding="utf-8"?>
-<p:properties xmlns:p="http://schemas.microsoft.com/office/2006/metadata/properties" xmlns:xsi="http://www.w3.org/2001/XMLSchema-instance" xmlns:pc="http://schemas.microsoft.com/office/infopath/2007/PartnerControls">
-  <documentManagement>
-    <APDescription xmlns="4873beb7-5857-4685-be1f-d57550cc96cc" xsi:nil="true"/>
-    <AssetExpire xmlns="4873beb7-5857-4685-be1f-d57550cc96cc">2029-01-01T08:00:00+00:00</AssetExpire>
-    <CampaignTagsTaxHTField0 xmlns="4873beb7-5857-4685-be1f-d57550cc96cc">
-      <Terms xmlns="http://schemas.microsoft.com/office/infopath/2007/PartnerControls"/>
-    </CampaignTagsTaxHTField0>
-    <IntlLangReviewDate xmlns="4873beb7-5857-4685-be1f-d57550cc96cc" xsi:nil="true"/>
-    <TPFriendlyName xmlns="4873beb7-5857-4685-be1f-d57550cc96cc" xsi:nil="true"/>
-    <IntlLangReview xmlns="4873beb7-5857-4685-be1f-d57550cc96cc">false</IntlLangReview>
-    <LocLastLocAttemptVersionLookup xmlns="4873beb7-5857-4685-be1f-d57550cc96cc">864570</LocLastLocAttemptVersionLookup>
-    <PolicheckWords xmlns="4873beb7-5857-4685-be1f-d57550cc96cc" xsi:nil="true"/>
-    <SubmitterId xmlns="4873beb7-5857-4685-be1f-d57550cc96cc" xsi:nil="true"/>
-    <AcquiredFrom xmlns="4873beb7-5857-4685-be1f-d57550cc96cc">Internal MS</AcquiredFrom>
-    <EditorialStatus xmlns="4873beb7-5857-4685-be1f-d57550cc96cc">Complete</EditorialStatus>
-    <Markets xmlns="4873beb7-5857-4685-be1f-d57550cc96cc"/>
-    <OriginAsset xmlns="4873beb7-5857-4685-be1f-d57550cc96cc" xsi:nil="true"/>
-    <AssetStart xmlns="4873beb7-5857-4685-be1f-d57550cc96cc">2012-11-01T04:53:00+00:00</AssetStart>
-    <FriendlyTitle xmlns="4873beb7-5857-4685-be1f-d57550cc96cc" xsi:nil="true"/>
-    <MarketSpecific xmlns="4873beb7-5857-4685-be1f-d57550cc96cc">false</MarketSpecific>
-    <TPNamespace xmlns="4873beb7-5857-4685-be1f-d57550cc96cc" xsi:nil="true"/>
-    <PublishStatusLookup xmlns="4873beb7-5857-4685-be1f-d57550cc96cc">
-      <Value>1655138</Value>
-    </PublishStatusLookup>
-    <APAuthor xmlns="4873beb7-5857-4685-be1f-d57550cc96cc">
-      <UserInfo>
-        <DisplayName>MIDDLEEAST\v-keerth</DisplayName>
-        <AccountId>2799</AccountId>
-        <AccountType/>
-      </UserInfo>
-    </APAuthor>
-    <TPCommandLine xmlns="4873beb7-5857-4685-be1f-d57550cc96cc" xsi:nil="true"/>
-    <IntlLangReviewer xmlns="4873beb7-5857-4685-be1f-d57550cc96cc" xsi:nil="true"/>
-    <OpenTemplate xmlns="4873beb7-5857-4685-be1f-d57550cc96cc">true</OpenTemplate>
-    <CSXSubmissionDate xmlns="4873beb7-5857-4685-be1f-d57550cc96cc" xsi:nil="true"/>
-    <TaxCatchAll xmlns="4873beb7-5857-4685-be1f-d57550cc96cc"/>
-    <Manager xmlns="4873beb7-5857-4685-be1f-d57550cc96cc" xsi:nil="true"/>
-    <NumericId xmlns="4873beb7-5857-4685-be1f-d57550cc96cc" xsi:nil="true"/>
-    <ParentAssetId xmlns="4873beb7-5857-4685-be1f-d57550cc96cc" xsi:nil="true"/>
-    <OriginalSourceMarket xmlns="4873beb7-5857-4685-be1f-d57550cc96cc" xsi:nil="true"/>
-    <ApprovalStatus xmlns="4873beb7-5857-4685-be1f-d57550cc96cc">InProgress</ApprovalStatus>
-    <TPComponent xmlns="4873beb7-5857-4685-be1f-d57550cc96cc" xsi:nil="true"/>
-    <EditorialTags xmlns="4873beb7-5857-4685-be1f-d57550cc96cc" xsi:nil="true"/>
-    <TPExecutable xmlns="4873beb7-5857-4685-be1f-d57550cc96cc" xsi:nil="true"/>
-    <TPLaunchHelpLink xmlns="4873beb7-5857-4685-be1f-d57550cc96cc" xsi:nil="true"/>
-    <LocComments xmlns="4873beb7-5857-4685-be1f-d57550cc96cc" xsi:nil="true"/>
-    <LocRecommendedHandoff xmlns="4873beb7-5857-4685-be1f-d57550cc96cc" xsi:nil="true"/>
-    <SourceTitle xmlns="4873beb7-5857-4685-be1f-d57550cc96cc" xsi:nil="true"/>
-    <CSXUpdate xmlns="4873beb7-5857-4685-be1f-d57550cc96cc">false</CSXUpdate>
-    <IntlLocPriority xmlns="4873beb7-5857-4685-be1f-d57550cc96cc" xsi:nil="true"/>
-    <UAProjectedTotalWords xmlns="4873beb7-5857-4685-be1f-d57550cc96cc" xsi:nil="true"/>
-    <AssetType xmlns="4873beb7-5857-4685-be1f-d57550cc96cc">TP</AssetType>
-    <MachineTranslated xmlns="4873beb7-5857-4685-be1f-d57550cc96cc">false</MachineTranslated>
-    <OutputCachingOn xmlns="4873beb7-5857-4685-be1f-d57550cc96cc">false</OutputCachingOn>
-    <TemplateStatus xmlns="4873beb7-5857-4685-be1f-d57550cc96cc">Complete</TemplateStatus>
-    <IsSearchable xmlns="4873beb7-5857-4685-be1f-d57550cc96cc">true</IsSearchable>
-    <ContentItem xmlns="4873beb7-5857-4685-be1f-d57550cc96cc" xsi:nil="true"/>
-    <HandoffToMSDN xmlns="4873beb7-5857-4685-be1f-d57550cc96cc" xsi:nil="true"/>
-    <ShowIn xmlns="4873beb7-5857-4685-be1f-d57550cc96cc">Show everywhere</ShowIn>
-    <ThumbnailAssetId xmlns="4873beb7-5857-4685-be1f-d57550cc96cc" xsi:nil="true"/>
-    <UALocComments xmlns="4873beb7-5857-4685-be1f-d57550cc96cc" xsi:nil="true"/>
-    <UALocRecommendation xmlns="4873beb7-5857-4685-be1f-d57550cc96cc">Localize</UALocRecommendation>
-    <LastModifiedDateTime xmlns="4873beb7-5857-4685-be1f-d57550cc96cc" xsi:nil="true"/>
-    <LegacyData xmlns="4873beb7-5857-4685-be1f-d57550cc96cc" xsi:nil="true"/>
-    <LocManualTestRequired xmlns="4873beb7-5857-4685-be1f-d57550cc96cc">false</LocManualTestRequired>
-    <LocMarketGroupTiers2 xmlns="4873beb7-5857-4685-be1f-d57550cc96cc" xsi:nil="true"/>
-    <ClipArtFilename xmlns="4873beb7-5857-4685-be1f-d57550cc96cc" xsi:nil="true"/>
-    <TPApplication xmlns="4873beb7-5857-4685-be1f-d57550cc96cc" xsi:nil="true"/>
-    <CSXHash xmlns="4873beb7-5857-4685-be1f-d57550cc96cc" xsi:nil="true"/>
-    <DirectSourceMarket xmlns="4873beb7-5857-4685-be1f-d57550cc96cc" xsi:nil="true"/>
-    <PrimaryImageGen xmlns="4873beb7-5857-4685-be1f-d57550cc96cc">true</PrimaryImageGen>
-    <PlannedPubDate xmlns="4873beb7-5857-4685-be1f-d57550cc96cc" xsi:nil="true"/>
-    <CSXSubmissionMarket xmlns="4873beb7-5857-4685-be1f-d57550cc96cc" xsi:nil="true"/>
-    <Downloads xmlns="4873beb7-5857-4685-be1f-d57550cc96cc">0</Downloads>
-    <ArtSampleDocs xmlns="4873beb7-5857-4685-be1f-d57550cc96cc" xsi:nil="true"/>
-    <TrustLevel xmlns="4873beb7-5857-4685-be1f-d57550cc96cc">1 Microsoft Managed Content</TrustLevel>
-    <BlockPublish xmlns="4873beb7-5857-4685-be1f-d57550cc96cc">false</BlockPublish>
-    <TPLaunchHelpLinkType xmlns="4873beb7-5857-4685-be1f-d57550cc96cc">Template</TPLaunchHelpLinkType>
-    <LocalizationTagsTaxHTField0 xmlns="4873beb7-5857-4685-be1f-d57550cc96cc">
-      <Terms xmlns="http://schemas.microsoft.com/office/infopath/2007/PartnerControls"/>
-    </LocalizationTagsTaxHTField0>
-    <BusinessGroup xmlns="4873beb7-5857-4685-be1f-d57550cc96cc" xsi:nil="true"/>
-    <Providers xmlns="4873beb7-5857-4685-be1f-d57550cc96cc" xsi:nil="true"/>
-    <TemplateTemplateType xmlns="4873beb7-5857-4685-be1f-d57550cc96cc">Word Document Template</TemplateTemplateType>
-    <TimesCloned xmlns="4873beb7-5857-4685-be1f-d57550cc96cc" xsi:nil="true"/>
-    <TPAppVersion xmlns="4873beb7-5857-4685-be1f-d57550cc96cc" xsi:nil="true"/>
-    <VoteCount xmlns="4873beb7-5857-4685-be1f-d57550cc96cc" xsi:nil="true"/>
-    <AverageRating xmlns="4873beb7-5857-4685-be1f-d57550cc96cc" xsi:nil="true"/>
-    <FeatureTagsTaxHTField0 xmlns="4873beb7-5857-4685-be1f-d57550cc96cc">
-      <Terms xmlns="http://schemas.microsoft.com/office/infopath/2007/PartnerControls"/>
-    </FeatureTagsTaxHTField0>
-    <Provider xmlns="4873beb7-5857-4685-be1f-d57550cc96cc" xsi:nil="true"/>
-    <UACurrentWords xmlns="4873beb7-5857-4685-be1f-d57550cc96cc" xsi:nil="true"/>
-    <AssetId xmlns="4873beb7-5857-4685-be1f-d57550cc96cc">TP103749966</AssetId>
-    <TPClientViewer xmlns="4873beb7-5857-4685-be1f-d57550cc96cc" xsi:nil="true"/>
-    <DSATActionTaken xmlns="4873beb7-5857-4685-be1f-d57550cc96cc" xsi:nil="true"/>
-    <APEditor xmlns="4873beb7-5857-4685-be1f-d57550cc96cc">
-      <UserInfo>
-        <DisplayName/>
-        <AccountId xsi:nil="true"/>
-        <AccountType/>
-      </UserInfo>
-    </APEditor>
-    <TPInstallLocation xmlns="4873beb7-5857-4685-be1f-d57550cc96cc" xsi:nil="true"/>
-    <OOCacheId xmlns="4873beb7-5857-4685-be1f-d57550cc96cc" xsi:nil="true"/>
-    <IsDeleted xmlns="4873beb7-5857-4685-be1f-d57550cc96cc">false</IsDeleted>
-    <PublishTargets xmlns="4873beb7-5857-4685-be1f-d57550cc96cc">OfficeOnlineVNext</PublishTargets>
-    <ApprovalLog xmlns="4873beb7-5857-4685-be1f-d57550cc96cc" xsi:nil="true"/>
-    <BugNumber xmlns="4873beb7-5857-4685-be1f-d57550cc96cc" xsi:nil="true"/>
-    <CrawlForDependencies xmlns="4873beb7-5857-4685-be1f-d57550cc96cc">false</CrawlForDependencies>
-    <InternalTagsTaxHTField0 xmlns="4873beb7-5857-4685-be1f-d57550cc96cc">
-      <Terms xmlns="http://schemas.microsoft.com/office/infopath/2007/PartnerControls"/>
-    </InternalTagsTaxHTField0>
-    <LastHandOff xmlns="4873beb7-5857-4685-be1f-d57550cc96cc" xsi:nil="true"/>
-    <Milestone xmlns="4873beb7-5857-4685-be1f-d57550cc96cc" xsi:nil="true"/>
-    <OriginalRelease xmlns="4873beb7-5857-4685-be1f-d57550cc96cc">15</OriginalRelease>
-    <RecommendationsModifier xmlns="4873beb7-5857-4685-be1f-d57550cc96cc" xsi:nil="true"/>
-    <ScenarioTagsTaxHTField0 xmlns="4873beb7-5857-4685-be1f-d57550cc96cc">
-      <Terms xmlns="http://schemas.microsoft.com/office/infopath/2007/PartnerControls"/>
-    </ScenarioTagsTaxHTField0>
-    <UANotes xmlns="4873beb7-5857-4685-be1f-d57550cc96cc" xsi:nil="true"/>
-  </documentManagement>
-</p:properties>
-</file>
-
-<file path=customXml/item3.xml><?xml version="1.0" encoding="utf-8"?>
 <ct:contentTypeSchema xmlns:ct="http://schemas.microsoft.com/office/2006/metadata/contentType" xmlns:ma="http://schemas.microsoft.com/office/2006/metadata/properties/metaAttributes" ct:_="" ma:_="" ma:contentTypeName="TemplateFile" ma:contentTypeID="0x0101006EDDDB5EE6D98C44930B742096920B300400F5B6D36B3EF94B4E9A635CDF2A18F5B8" ma:contentTypeVersion="72" ma:contentTypeDescription="Create a new document." ma:contentTypeScope="" ma:versionID="a23e56308344d904b51738559c3d67c9">
   <xsd:schema xmlns:xsd="http://www.w3.org/2001/XMLSchema" xmlns:xs="http://www.w3.org/2001/XMLSchema" xmlns:p="http://schemas.microsoft.com/office/2006/metadata/properties" xmlns:ns2="4873beb7-5857-4685-be1f-d57550cc96cc" targetNamespace="http://schemas.microsoft.com/office/2006/metadata/properties" ma:root="true" ma:fieldsID="cd0908cc4600e77bf5da051303e00c8d" ns2:_="">
     <xsd:import namespace="4873beb7-5857-4685-be1f-d57550cc96cc"/>
@@ -5992,6 +5976,141 @@
 </ct:contentTypeSchema>
 </file>
 
+<file path=customXml/item2.xml><?xml version="1.0" encoding="utf-8"?>
+<p:properties xmlns:p="http://schemas.microsoft.com/office/2006/metadata/properties" xmlns:xsi="http://www.w3.org/2001/XMLSchema-instance" xmlns:pc="http://schemas.microsoft.com/office/infopath/2007/PartnerControls">
+  <documentManagement>
+    <APDescription xmlns="4873beb7-5857-4685-be1f-d57550cc96cc" xsi:nil="true"/>
+    <AssetExpire xmlns="4873beb7-5857-4685-be1f-d57550cc96cc">2029-01-01T08:00:00+00:00</AssetExpire>
+    <CampaignTagsTaxHTField0 xmlns="4873beb7-5857-4685-be1f-d57550cc96cc">
+      <Terms xmlns="http://schemas.microsoft.com/office/infopath/2007/PartnerControls"/>
+    </CampaignTagsTaxHTField0>
+    <IntlLangReviewDate xmlns="4873beb7-5857-4685-be1f-d57550cc96cc" xsi:nil="true"/>
+    <TPFriendlyName xmlns="4873beb7-5857-4685-be1f-d57550cc96cc" xsi:nil="true"/>
+    <IntlLangReview xmlns="4873beb7-5857-4685-be1f-d57550cc96cc">false</IntlLangReview>
+    <LocLastLocAttemptVersionLookup xmlns="4873beb7-5857-4685-be1f-d57550cc96cc">864570</LocLastLocAttemptVersionLookup>
+    <PolicheckWords xmlns="4873beb7-5857-4685-be1f-d57550cc96cc" xsi:nil="true"/>
+    <SubmitterId xmlns="4873beb7-5857-4685-be1f-d57550cc96cc" xsi:nil="true"/>
+    <AcquiredFrom xmlns="4873beb7-5857-4685-be1f-d57550cc96cc">Internal MS</AcquiredFrom>
+    <EditorialStatus xmlns="4873beb7-5857-4685-be1f-d57550cc96cc">Complete</EditorialStatus>
+    <Markets xmlns="4873beb7-5857-4685-be1f-d57550cc96cc"/>
+    <OriginAsset xmlns="4873beb7-5857-4685-be1f-d57550cc96cc" xsi:nil="true"/>
+    <AssetStart xmlns="4873beb7-5857-4685-be1f-d57550cc96cc">2012-11-01T04:53:00+00:00</AssetStart>
+    <FriendlyTitle xmlns="4873beb7-5857-4685-be1f-d57550cc96cc" xsi:nil="true"/>
+    <MarketSpecific xmlns="4873beb7-5857-4685-be1f-d57550cc96cc">false</MarketSpecific>
+    <TPNamespace xmlns="4873beb7-5857-4685-be1f-d57550cc96cc" xsi:nil="true"/>
+    <PublishStatusLookup xmlns="4873beb7-5857-4685-be1f-d57550cc96cc">
+      <Value>1655138</Value>
+    </PublishStatusLookup>
+    <APAuthor xmlns="4873beb7-5857-4685-be1f-d57550cc96cc">
+      <UserInfo>
+        <DisplayName>MIDDLEEAST\v-keerth</DisplayName>
+        <AccountId>2799</AccountId>
+        <AccountType/>
+      </UserInfo>
+    </APAuthor>
+    <TPCommandLine xmlns="4873beb7-5857-4685-be1f-d57550cc96cc" xsi:nil="true"/>
+    <IntlLangReviewer xmlns="4873beb7-5857-4685-be1f-d57550cc96cc" xsi:nil="true"/>
+    <OpenTemplate xmlns="4873beb7-5857-4685-be1f-d57550cc96cc">true</OpenTemplate>
+    <CSXSubmissionDate xmlns="4873beb7-5857-4685-be1f-d57550cc96cc" xsi:nil="true"/>
+    <TaxCatchAll xmlns="4873beb7-5857-4685-be1f-d57550cc96cc"/>
+    <Manager xmlns="4873beb7-5857-4685-be1f-d57550cc96cc" xsi:nil="true"/>
+    <NumericId xmlns="4873beb7-5857-4685-be1f-d57550cc96cc" xsi:nil="true"/>
+    <ParentAssetId xmlns="4873beb7-5857-4685-be1f-d57550cc96cc" xsi:nil="true"/>
+    <OriginalSourceMarket xmlns="4873beb7-5857-4685-be1f-d57550cc96cc" xsi:nil="true"/>
+    <ApprovalStatus xmlns="4873beb7-5857-4685-be1f-d57550cc96cc">InProgress</ApprovalStatus>
+    <TPComponent xmlns="4873beb7-5857-4685-be1f-d57550cc96cc" xsi:nil="true"/>
+    <EditorialTags xmlns="4873beb7-5857-4685-be1f-d57550cc96cc" xsi:nil="true"/>
+    <TPExecutable xmlns="4873beb7-5857-4685-be1f-d57550cc96cc" xsi:nil="true"/>
+    <TPLaunchHelpLink xmlns="4873beb7-5857-4685-be1f-d57550cc96cc" xsi:nil="true"/>
+    <LocComments xmlns="4873beb7-5857-4685-be1f-d57550cc96cc" xsi:nil="true"/>
+    <LocRecommendedHandoff xmlns="4873beb7-5857-4685-be1f-d57550cc96cc" xsi:nil="true"/>
+    <SourceTitle xmlns="4873beb7-5857-4685-be1f-d57550cc96cc" xsi:nil="true"/>
+    <CSXUpdate xmlns="4873beb7-5857-4685-be1f-d57550cc96cc">false</CSXUpdate>
+    <IntlLocPriority xmlns="4873beb7-5857-4685-be1f-d57550cc96cc" xsi:nil="true"/>
+    <UAProjectedTotalWords xmlns="4873beb7-5857-4685-be1f-d57550cc96cc" xsi:nil="true"/>
+    <AssetType xmlns="4873beb7-5857-4685-be1f-d57550cc96cc">TP</AssetType>
+    <MachineTranslated xmlns="4873beb7-5857-4685-be1f-d57550cc96cc">false</MachineTranslated>
+    <OutputCachingOn xmlns="4873beb7-5857-4685-be1f-d57550cc96cc">false</OutputCachingOn>
+    <TemplateStatus xmlns="4873beb7-5857-4685-be1f-d57550cc96cc">Complete</TemplateStatus>
+    <IsSearchable xmlns="4873beb7-5857-4685-be1f-d57550cc96cc">true</IsSearchable>
+    <ContentItem xmlns="4873beb7-5857-4685-be1f-d57550cc96cc" xsi:nil="true"/>
+    <HandoffToMSDN xmlns="4873beb7-5857-4685-be1f-d57550cc96cc" xsi:nil="true"/>
+    <ShowIn xmlns="4873beb7-5857-4685-be1f-d57550cc96cc">Show everywhere</ShowIn>
+    <ThumbnailAssetId xmlns="4873beb7-5857-4685-be1f-d57550cc96cc" xsi:nil="true"/>
+    <UALocComments xmlns="4873beb7-5857-4685-be1f-d57550cc96cc" xsi:nil="true"/>
+    <UALocRecommendation xmlns="4873beb7-5857-4685-be1f-d57550cc96cc">Localize</UALocRecommendation>
+    <LastModifiedDateTime xmlns="4873beb7-5857-4685-be1f-d57550cc96cc" xsi:nil="true"/>
+    <LegacyData xmlns="4873beb7-5857-4685-be1f-d57550cc96cc" xsi:nil="true"/>
+    <LocManualTestRequired xmlns="4873beb7-5857-4685-be1f-d57550cc96cc">false</LocManualTestRequired>
+    <LocMarketGroupTiers2 xmlns="4873beb7-5857-4685-be1f-d57550cc96cc" xsi:nil="true"/>
+    <ClipArtFilename xmlns="4873beb7-5857-4685-be1f-d57550cc96cc" xsi:nil="true"/>
+    <TPApplication xmlns="4873beb7-5857-4685-be1f-d57550cc96cc" xsi:nil="true"/>
+    <CSXHash xmlns="4873beb7-5857-4685-be1f-d57550cc96cc" xsi:nil="true"/>
+    <DirectSourceMarket xmlns="4873beb7-5857-4685-be1f-d57550cc96cc" xsi:nil="true"/>
+    <PrimaryImageGen xmlns="4873beb7-5857-4685-be1f-d57550cc96cc">true</PrimaryImageGen>
+    <PlannedPubDate xmlns="4873beb7-5857-4685-be1f-d57550cc96cc" xsi:nil="true"/>
+    <CSXSubmissionMarket xmlns="4873beb7-5857-4685-be1f-d57550cc96cc" xsi:nil="true"/>
+    <Downloads xmlns="4873beb7-5857-4685-be1f-d57550cc96cc">0</Downloads>
+    <ArtSampleDocs xmlns="4873beb7-5857-4685-be1f-d57550cc96cc" xsi:nil="true"/>
+    <TrustLevel xmlns="4873beb7-5857-4685-be1f-d57550cc96cc">1 Microsoft Managed Content</TrustLevel>
+    <BlockPublish xmlns="4873beb7-5857-4685-be1f-d57550cc96cc">false</BlockPublish>
+    <TPLaunchHelpLinkType xmlns="4873beb7-5857-4685-be1f-d57550cc96cc">Template</TPLaunchHelpLinkType>
+    <LocalizationTagsTaxHTField0 xmlns="4873beb7-5857-4685-be1f-d57550cc96cc">
+      <Terms xmlns="http://schemas.microsoft.com/office/infopath/2007/PartnerControls"/>
+    </LocalizationTagsTaxHTField0>
+    <BusinessGroup xmlns="4873beb7-5857-4685-be1f-d57550cc96cc" xsi:nil="true"/>
+    <Providers xmlns="4873beb7-5857-4685-be1f-d57550cc96cc" xsi:nil="true"/>
+    <TemplateTemplateType xmlns="4873beb7-5857-4685-be1f-d57550cc96cc">Word Document Template</TemplateTemplateType>
+    <TimesCloned xmlns="4873beb7-5857-4685-be1f-d57550cc96cc" xsi:nil="true"/>
+    <TPAppVersion xmlns="4873beb7-5857-4685-be1f-d57550cc96cc" xsi:nil="true"/>
+    <VoteCount xmlns="4873beb7-5857-4685-be1f-d57550cc96cc" xsi:nil="true"/>
+    <AverageRating xmlns="4873beb7-5857-4685-be1f-d57550cc96cc" xsi:nil="true"/>
+    <FeatureTagsTaxHTField0 xmlns="4873beb7-5857-4685-be1f-d57550cc96cc">
+      <Terms xmlns="http://schemas.microsoft.com/office/infopath/2007/PartnerControls"/>
+    </FeatureTagsTaxHTField0>
+    <Provider xmlns="4873beb7-5857-4685-be1f-d57550cc96cc" xsi:nil="true"/>
+    <UACurrentWords xmlns="4873beb7-5857-4685-be1f-d57550cc96cc" xsi:nil="true"/>
+    <AssetId xmlns="4873beb7-5857-4685-be1f-d57550cc96cc">TP103749966</AssetId>
+    <TPClientViewer xmlns="4873beb7-5857-4685-be1f-d57550cc96cc" xsi:nil="true"/>
+    <DSATActionTaken xmlns="4873beb7-5857-4685-be1f-d57550cc96cc" xsi:nil="true"/>
+    <APEditor xmlns="4873beb7-5857-4685-be1f-d57550cc96cc">
+      <UserInfo>
+        <DisplayName/>
+        <AccountId xsi:nil="true"/>
+        <AccountType/>
+      </UserInfo>
+    </APEditor>
+    <TPInstallLocation xmlns="4873beb7-5857-4685-be1f-d57550cc96cc" xsi:nil="true"/>
+    <OOCacheId xmlns="4873beb7-5857-4685-be1f-d57550cc96cc" xsi:nil="true"/>
+    <IsDeleted xmlns="4873beb7-5857-4685-be1f-d57550cc96cc">false</IsDeleted>
+    <PublishTargets xmlns="4873beb7-5857-4685-be1f-d57550cc96cc">OfficeOnlineVNext</PublishTargets>
+    <ApprovalLog xmlns="4873beb7-5857-4685-be1f-d57550cc96cc" xsi:nil="true"/>
+    <BugNumber xmlns="4873beb7-5857-4685-be1f-d57550cc96cc" xsi:nil="true"/>
+    <CrawlForDependencies xmlns="4873beb7-5857-4685-be1f-d57550cc96cc">false</CrawlForDependencies>
+    <InternalTagsTaxHTField0 xmlns="4873beb7-5857-4685-be1f-d57550cc96cc">
+      <Terms xmlns="http://schemas.microsoft.com/office/infopath/2007/PartnerControls"/>
+    </InternalTagsTaxHTField0>
+    <LastHandOff xmlns="4873beb7-5857-4685-be1f-d57550cc96cc" xsi:nil="true"/>
+    <Milestone xmlns="4873beb7-5857-4685-be1f-d57550cc96cc" xsi:nil="true"/>
+    <OriginalRelease xmlns="4873beb7-5857-4685-be1f-d57550cc96cc">15</OriginalRelease>
+    <RecommendationsModifier xmlns="4873beb7-5857-4685-be1f-d57550cc96cc" xsi:nil="true"/>
+    <ScenarioTagsTaxHTField0 xmlns="4873beb7-5857-4685-be1f-d57550cc96cc">
+      <Terms xmlns="http://schemas.microsoft.com/office/infopath/2007/PartnerControls"/>
+    </ScenarioTagsTaxHTField0>
+    <UANotes xmlns="4873beb7-5857-4685-be1f-d57550cc96cc" xsi:nil="true"/>
+  </documentManagement>
+</p:properties>
+</file>
+
+<file path=customXml/item3.xml><?xml version="1.0" encoding="utf-8"?>
+<?mso-contentType ?>
+<FormTemplates xmlns="http://schemas.microsoft.com/sharepoint/v3/contenttype/forms">
+  <Display>DocumentLibraryForm</Display>
+  <Edit>AssetEditForm</Edit>
+  <New>DocumentLibraryForm</New>
+</FormTemplates>
+</file>
+
 <file path=customXml/item4.xml><?xml version="1.0" encoding="utf-8"?>
 <b:Sources xmlns:b="http://schemas.openxmlformats.org/officeDocument/2006/bibliography" SelectedStyle="\APA.XSL" StyleName="APA">
   <b:Source>
@@ -6046,24 +6165,6 @@
 </file>
 
 <file path=customXml/itemProps1.xml><?xml version="1.0" encoding="utf-8"?>
-<ds:datastoreItem xmlns:ds="http://schemas.openxmlformats.org/officeDocument/2006/customXml" ds:itemID="{FF740C13-C6A2-43D3-86C5-4CBB969C2CB1}">
-  <ds:schemaRefs>
-    <ds:schemaRef ds:uri="http://schemas.microsoft.com/sharepoint/v3/contenttype/forms"/>
-  </ds:schemaRefs>
-</ds:datastoreItem>
-</file>
-
-<file path=customXml/itemProps2.xml><?xml version="1.0" encoding="utf-8"?>
-<ds:datastoreItem xmlns:ds="http://schemas.openxmlformats.org/officeDocument/2006/customXml" ds:itemID="{83AE4ADC-D632-40A7-A0C1-0481BB069C4F}">
-  <ds:schemaRefs>
-    <ds:schemaRef ds:uri="http://schemas.microsoft.com/office/2006/metadata/properties"/>
-    <ds:schemaRef ds:uri="http://schemas.microsoft.com/office/infopath/2007/PartnerControls"/>
-    <ds:schemaRef ds:uri="4873beb7-5857-4685-be1f-d57550cc96cc"/>
-  </ds:schemaRefs>
-</ds:datastoreItem>
-</file>
-
-<file path=customXml/itemProps3.xml><?xml version="1.0" encoding="utf-8"?>
 <ds:datastoreItem xmlns:ds="http://schemas.openxmlformats.org/officeDocument/2006/customXml" ds:itemID="{88FF2527-3592-4DBF-9FD9-FEA06E5BF9A7}">
   <ds:schemaRefs>
     <ds:schemaRef ds:uri="http://schemas.microsoft.com/office/2006/metadata/contentType"/>
@@ -6081,8 +6182,26 @@
 </ds:datastoreItem>
 </file>
 
+<file path=customXml/itemProps2.xml><?xml version="1.0" encoding="utf-8"?>
+<ds:datastoreItem xmlns:ds="http://schemas.openxmlformats.org/officeDocument/2006/customXml" ds:itemID="{83AE4ADC-D632-40A7-A0C1-0481BB069C4F}">
+  <ds:schemaRefs>
+    <ds:schemaRef ds:uri="http://schemas.microsoft.com/office/2006/metadata/properties"/>
+    <ds:schemaRef ds:uri="http://schemas.microsoft.com/office/infopath/2007/PartnerControls"/>
+    <ds:schemaRef ds:uri="4873beb7-5857-4685-be1f-d57550cc96cc"/>
+  </ds:schemaRefs>
+</ds:datastoreItem>
+</file>
+
+<file path=customXml/itemProps3.xml><?xml version="1.0" encoding="utf-8"?>
+<ds:datastoreItem xmlns:ds="http://schemas.openxmlformats.org/officeDocument/2006/customXml" ds:itemID="{FF740C13-C6A2-43D3-86C5-4CBB969C2CB1}">
+  <ds:schemaRefs>
+    <ds:schemaRef ds:uri="http://schemas.microsoft.com/sharepoint/v3/contenttype/forms"/>
+  </ds:schemaRefs>
+</ds:datastoreItem>
+</file>
+
 <file path=customXml/itemProps4.xml><?xml version="1.0" encoding="utf-8"?>
-<ds:datastoreItem xmlns:ds="http://schemas.openxmlformats.org/officeDocument/2006/customXml" ds:itemID="{AE0E879C-A551-4D49-BBF7-9094402F5868}">
+<ds:datastoreItem xmlns:ds="http://schemas.openxmlformats.org/officeDocument/2006/customXml" ds:itemID="{C29B2A3F-C827-485D-98F9-1645596D0AFB}">
   <ds:schemaRefs>
     <ds:schemaRef ds:uri="http://schemas.openxmlformats.org/officeDocument/2006/bibliography"/>
   </ds:schemaRefs>

</xml_diff>

<commit_message>
Configurar CSS para administrar elementos visuales
</commit_message>
<xml_diff>
--- a/CursoSinglePageApplication/Curso_SinglePageApplication.docx
+++ b/CursoSinglePageApplication/Curso_SinglePageApplication.docx
@@ -1744,8 +1744,6 @@
           <w:lang w:val="es-MX"/>
         </w:rPr>
       </w:pPr>
-      <w:bookmarkStart w:id="0" w:name="_GoBack"/>
-      <w:bookmarkEnd w:id="0"/>
     </w:p>
     <w:p>
       <w:pPr>
@@ -1857,13 +1855,14 @@
       </w:pPr>
       <w:r>
         <w:rPr>
+          <w:noProof/>
           <w:u w:val="single"/>
-          <w:lang w:val="es-MX"/>
+          <w:lang w:val="es-MX" w:eastAsia="es-MX"/>
         </w:rPr>
         <w:drawing>
           <wp:inline distT="0" distB="0" distL="0" distR="0" wp14:anchorId="2B15218F" wp14:editId="69D2E117">
-            <wp:extent cx="5732145" cy="4450715"/>
-            <wp:effectExtent l="0" t="0" r="1905" b="6985"/>
+            <wp:extent cx="4843868" cy="3761014"/>
+            <wp:effectExtent l="0" t="0" r="0" b="0"/>
             <wp:docPr id="12" name="Imagen 12"/>
             <wp:cNvGraphicFramePr>
               <a:graphicFrameLocks xmlns:a="http://schemas.openxmlformats.org/drawingml/2006/main" noChangeAspect="1"/>
@@ -1884,7 +1883,7 @@
                   <pic:spPr>
                     <a:xfrm>
                       <a:off x="0" y="0"/>
-                      <a:ext cx="5732145" cy="4450715"/>
+                      <a:ext cx="4844628" cy="3761604"/>
                     </a:xfrm>
                     <a:prstGeom prst="rect">
                       <a:avLst/>
@@ -1896,9 +1895,142 @@
           </wp:inline>
         </w:drawing>
       </w:r>
+      <w:bookmarkStart w:id="0" w:name="_GoBack"/>
+      <w:bookmarkEnd w:id="0"/>
+    </w:p>
+    <w:p>
+      <w:pPr>
+        <w:jc w:val="center"/>
+        <w:rPr>
+          <w:u w:val="single"/>
+          <w:lang w:val="es-MX"/>
+        </w:rPr>
+      </w:pPr>
+    </w:p>
+    <w:p>
+      <w:pPr>
+        <w:pStyle w:val="Puesto"/>
+        <w:rPr>
+          <w:sz w:val="40"/>
+        </w:rPr>
+      </w:pPr>
+      <w:r>
+        <w:rPr>
+          <w:sz w:val="40"/>
+        </w:rPr>
+        <w:t>Deploy</w:t>
+      </w:r>
+    </w:p>
+    <w:p>
+      <w:pPr>
+        <w:pStyle w:val="Ttulo1"/>
+      </w:pPr>
+      <w:r>
+        <w:t>Conectar la función con la descripción de personajes</w:t>
+      </w:r>
+    </w:p>
+    <w:p>
+      <w:pPr>
+        <w:jc w:val="center"/>
+        <w:rPr>
+          <w:u w:val="single"/>
+        </w:rPr>
+      </w:pPr>
+      <w:r>
+        <w:rPr>
+          <w:u w:val="single"/>
+        </w:rPr>
+        <w:drawing>
+          <wp:inline distT="0" distB="0" distL="0" distR="0" wp14:anchorId="174605B9" wp14:editId="2EB2B1CA">
+            <wp:extent cx="4794267" cy="3048000"/>
+            <wp:effectExtent l="0" t="0" r="6350" b="0"/>
+            <wp:docPr id="13" name="Imagen 13"/>
+            <wp:cNvGraphicFramePr>
+              <a:graphicFrameLocks xmlns:a="http://schemas.openxmlformats.org/drawingml/2006/main" noChangeAspect="1"/>
+            </wp:cNvGraphicFramePr>
+            <a:graphic xmlns:a="http://schemas.openxmlformats.org/drawingml/2006/main">
+              <a:graphicData uri="http://schemas.openxmlformats.org/drawingml/2006/picture">
+                <pic:pic xmlns:pic="http://schemas.openxmlformats.org/drawingml/2006/picture">
+                  <pic:nvPicPr>
+                    <pic:cNvPr id="1" name=""/>
+                    <pic:cNvPicPr/>
+                  </pic:nvPicPr>
+                  <pic:blipFill>
+                    <a:blip r:embed="rId23"/>
+                    <a:stretch>
+                      <a:fillRect/>
+                    </a:stretch>
+                  </pic:blipFill>
+                  <pic:spPr>
+                    <a:xfrm>
+                      <a:off x="0" y="0"/>
+                      <a:ext cx="4803222" cy="3053693"/>
+                    </a:xfrm>
+                    <a:prstGeom prst="rect">
+                      <a:avLst/>
+                    </a:prstGeom>
+                  </pic:spPr>
+                </pic:pic>
+              </a:graphicData>
+            </a:graphic>
+          </wp:inline>
+        </w:drawing>
+      </w:r>
+    </w:p>
+    <w:p>
+      <w:pPr>
+        <w:jc w:val="center"/>
+        <w:rPr>
+          <w:rFonts w:ascii="Arial" w:hAnsi="Arial" w:cs="Arial"/>
+          <w:sz w:val="20"/>
+        </w:rPr>
+      </w:pPr>
+      <w:proofErr w:type="spellStart"/>
+      <w:proofErr w:type="gramStart"/>
+      <w:r>
+        <w:rPr>
+          <w:rFonts w:ascii="Arial" w:hAnsi="Arial" w:cs="Arial"/>
+          <w:sz w:val="20"/>
+        </w:rPr>
+        <w:t>npm</w:t>
+      </w:r>
+      <w:proofErr w:type="spellEnd"/>
+      <w:proofErr w:type="gramEnd"/>
+      <w:r>
+        <w:rPr>
+          <w:rFonts w:ascii="Arial" w:hAnsi="Arial" w:cs="Arial"/>
+          <w:sz w:val="20"/>
+        </w:rPr>
+        <w:t xml:space="preserve"> </w:t>
+      </w:r>
+      <w:proofErr w:type="spellStart"/>
+      <w:r>
+        <w:rPr>
+          <w:rFonts w:ascii="Arial" w:hAnsi="Arial" w:cs="Arial"/>
+          <w:sz w:val="20"/>
+        </w:rPr>
+        <w:t>run</w:t>
+      </w:r>
+      <w:proofErr w:type="spellEnd"/>
+      <w:r>
+        <w:rPr>
+          <w:rFonts w:ascii="Arial" w:hAnsi="Arial" w:cs="Arial"/>
+          <w:sz w:val="20"/>
+        </w:rPr>
+        <w:t xml:space="preserve"> </w:t>
+      </w:r>
+      <w:proofErr w:type="spellStart"/>
+      <w:r>
+        <w:rPr>
+          <w:rFonts w:ascii="Arial" w:hAnsi="Arial" w:cs="Arial"/>
+          <w:sz w:val="20"/>
+        </w:rPr>
+        <w:t>build</w:t>
+      </w:r>
+      <w:proofErr w:type="spellEnd"/>
     </w:p>
     <w:sectPr>
-      <w:footerReference w:type="default" r:id="rId23"/>
+      <w:footerReference w:type="default" r:id="rId24"/>
       <w:pgSz w:w="11907" w:h="16839" w:code="9"/>
       <w:pgMar w:top="1440" w:right="1440" w:bottom="1440" w:left="1440" w:header="720" w:footer="720" w:gutter="0"/>
       <w:cols w:space="720"/>
@@ -4937,6 +5069,141 @@
 </file>
 
 <file path=customXml/item1.xml><?xml version="1.0" encoding="utf-8"?>
+<?mso-contentType ?>
+<FormTemplates xmlns="http://schemas.microsoft.com/sharepoint/v3/contenttype/forms">
+  <Display>DocumentLibraryForm</Display>
+  <Edit>AssetEditForm</Edit>
+  <New>DocumentLibraryForm</New>
+</FormTemplates>
+</file>
+
+<file path=customXml/item2.xml><?xml version="1.0" encoding="utf-8"?>
+<p:properties xmlns:p="http://schemas.microsoft.com/office/2006/metadata/properties" xmlns:xsi="http://www.w3.org/2001/XMLSchema-instance" xmlns:pc="http://schemas.microsoft.com/office/infopath/2007/PartnerControls">
+  <documentManagement>
+    <APDescription xmlns="4873beb7-5857-4685-be1f-d57550cc96cc" xsi:nil="true"/>
+    <AssetExpire xmlns="4873beb7-5857-4685-be1f-d57550cc96cc">2029-01-01T08:00:00+00:00</AssetExpire>
+    <CampaignTagsTaxHTField0 xmlns="4873beb7-5857-4685-be1f-d57550cc96cc">
+      <Terms xmlns="http://schemas.microsoft.com/office/infopath/2007/PartnerControls"/>
+    </CampaignTagsTaxHTField0>
+    <IntlLangReviewDate xmlns="4873beb7-5857-4685-be1f-d57550cc96cc" xsi:nil="true"/>
+    <TPFriendlyName xmlns="4873beb7-5857-4685-be1f-d57550cc96cc" xsi:nil="true"/>
+    <IntlLangReview xmlns="4873beb7-5857-4685-be1f-d57550cc96cc">false</IntlLangReview>
+    <LocLastLocAttemptVersionLookup xmlns="4873beb7-5857-4685-be1f-d57550cc96cc">864570</LocLastLocAttemptVersionLookup>
+    <PolicheckWords xmlns="4873beb7-5857-4685-be1f-d57550cc96cc" xsi:nil="true"/>
+    <SubmitterId xmlns="4873beb7-5857-4685-be1f-d57550cc96cc" xsi:nil="true"/>
+    <AcquiredFrom xmlns="4873beb7-5857-4685-be1f-d57550cc96cc">Internal MS</AcquiredFrom>
+    <EditorialStatus xmlns="4873beb7-5857-4685-be1f-d57550cc96cc">Complete</EditorialStatus>
+    <Markets xmlns="4873beb7-5857-4685-be1f-d57550cc96cc"/>
+    <OriginAsset xmlns="4873beb7-5857-4685-be1f-d57550cc96cc" xsi:nil="true"/>
+    <AssetStart xmlns="4873beb7-5857-4685-be1f-d57550cc96cc">2012-11-01T04:53:00+00:00</AssetStart>
+    <FriendlyTitle xmlns="4873beb7-5857-4685-be1f-d57550cc96cc" xsi:nil="true"/>
+    <MarketSpecific xmlns="4873beb7-5857-4685-be1f-d57550cc96cc">false</MarketSpecific>
+    <TPNamespace xmlns="4873beb7-5857-4685-be1f-d57550cc96cc" xsi:nil="true"/>
+    <PublishStatusLookup xmlns="4873beb7-5857-4685-be1f-d57550cc96cc">
+      <Value>1655138</Value>
+    </PublishStatusLookup>
+    <APAuthor xmlns="4873beb7-5857-4685-be1f-d57550cc96cc">
+      <UserInfo>
+        <DisplayName>MIDDLEEAST\v-keerth</DisplayName>
+        <AccountId>2799</AccountId>
+        <AccountType/>
+      </UserInfo>
+    </APAuthor>
+    <TPCommandLine xmlns="4873beb7-5857-4685-be1f-d57550cc96cc" xsi:nil="true"/>
+    <IntlLangReviewer xmlns="4873beb7-5857-4685-be1f-d57550cc96cc" xsi:nil="true"/>
+    <OpenTemplate xmlns="4873beb7-5857-4685-be1f-d57550cc96cc">true</OpenTemplate>
+    <CSXSubmissionDate xmlns="4873beb7-5857-4685-be1f-d57550cc96cc" xsi:nil="true"/>
+    <TaxCatchAll xmlns="4873beb7-5857-4685-be1f-d57550cc96cc"/>
+    <Manager xmlns="4873beb7-5857-4685-be1f-d57550cc96cc" xsi:nil="true"/>
+    <NumericId xmlns="4873beb7-5857-4685-be1f-d57550cc96cc" xsi:nil="true"/>
+    <ParentAssetId xmlns="4873beb7-5857-4685-be1f-d57550cc96cc" xsi:nil="true"/>
+    <OriginalSourceMarket xmlns="4873beb7-5857-4685-be1f-d57550cc96cc" xsi:nil="true"/>
+    <ApprovalStatus xmlns="4873beb7-5857-4685-be1f-d57550cc96cc">InProgress</ApprovalStatus>
+    <TPComponent xmlns="4873beb7-5857-4685-be1f-d57550cc96cc" xsi:nil="true"/>
+    <EditorialTags xmlns="4873beb7-5857-4685-be1f-d57550cc96cc" xsi:nil="true"/>
+    <TPExecutable xmlns="4873beb7-5857-4685-be1f-d57550cc96cc" xsi:nil="true"/>
+    <TPLaunchHelpLink xmlns="4873beb7-5857-4685-be1f-d57550cc96cc" xsi:nil="true"/>
+    <LocComments xmlns="4873beb7-5857-4685-be1f-d57550cc96cc" xsi:nil="true"/>
+    <LocRecommendedHandoff xmlns="4873beb7-5857-4685-be1f-d57550cc96cc" xsi:nil="true"/>
+    <SourceTitle xmlns="4873beb7-5857-4685-be1f-d57550cc96cc" xsi:nil="true"/>
+    <CSXUpdate xmlns="4873beb7-5857-4685-be1f-d57550cc96cc">false</CSXUpdate>
+    <IntlLocPriority xmlns="4873beb7-5857-4685-be1f-d57550cc96cc" xsi:nil="true"/>
+    <UAProjectedTotalWords xmlns="4873beb7-5857-4685-be1f-d57550cc96cc" xsi:nil="true"/>
+    <AssetType xmlns="4873beb7-5857-4685-be1f-d57550cc96cc">TP</AssetType>
+    <MachineTranslated xmlns="4873beb7-5857-4685-be1f-d57550cc96cc">false</MachineTranslated>
+    <OutputCachingOn xmlns="4873beb7-5857-4685-be1f-d57550cc96cc">false</OutputCachingOn>
+    <TemplateStatus xmlns="4873beb7-5857-4685-be1f-d57550cc96cc">Complete</TemplateStatus>
+    <IsSearchable xmlns="4873beb7-5857-4685-be1f-d57550cc96cc">true</IsSearchable>
+    <ContentItem xmlns="4873beb7-5857-4685-be1f-d57550cc96cc" xsi:nil="true"/>
+    <HandoffToMSDN xmlns="4873beb7-5857-4685-be1f-d57550cc96cc" xsi:nil="true"/>
+    <ShowIn xmlns="4873beb7-5857-4685-be1f-d57550cc96cc">Show everywhere</ShowIn>
+    <ThumbnailAssetId xmlns="4873beb7-5857-4685-be1f-d57550cc96cc" xsi:nil="true"/>
+    <UALocComments xmlns="4873beb7-5857-4685-be1f-d57550cc96cc" xsi:nil="true"/>
+    <UALocRecommendation xmlns="4873beb7-5857-4685-be1f-d57550cc96cc">Localize</UALocRecommendation>
+    <LastModifiedDateTime xmlns="4873beb7-5857-4685-be1f-d57550cc96cc" xsi:nil="true"/>
+    <LegacyData xmlns="4873beb7-5857-4685-be1f-d57550cc96cc" xsi:nil="true"/>
+    <LocManualTestRequired xmlns="4873beb7-5857-4685-be1f-d57550cc96cc">false</LocManualTestRequired>
+    <LocMarketGroupTiers2 xmlns="4873beb7-5857-4685-be1f-d57550cc96cc" xsi:nil="true"/>
+    <ClipArtFilename xmlns="4873beb7-5857-4685-be1f-d57550cc96cc" xsi:nil="true"/>
+    <TPApplication xmlns="4873beb7-5857-4685-be1f-d57550cc96cc" xsi:nil="true"/>
+    <CSXHash xmlns="4873beb7-5857-4685-be1f-d57550cc96cc" xsi:nil="true"/>
+    <DirectSourceMarket xmlns="4873beb7-5857-4685-be1f-d57550cc96cc" xsi:nil="true"/>
+    <PrimaryImageGen xmlns="4873beb7-5857-4685-be1f-d57550cc96cc">true</PrimaryImageGen>
+    <PlannedPubDate xmlns="4873beb7-5857-4685-be1f-d57550cc96cc" xsi:nil="true"/>
+    <CSXSubmissionMarket xmlns="4873beb7-5857-4685-be1f-d57550cc96cc" xsi:nil="true"/>
+    <Downloads xmlns="4873beb7-5857-4685-be1f-d57550cc96cc">0</Downloads>
+    <ArtSampleDocs xmlns="4873beb7-5857-4685-be1f-d57550cc96cc" xsi:nil="true"/>
+    <TrustLevel xmlns="4873beb7-5857-4685-be1f-d57550cc96cc">1 Microsoft Managed Content</TrustLevel>
+    <BlockPublish xmlns="4873beb7-5857-4685-be1f-d57550cc96cc">false</BlockPublish>
+    <TPLaunchHelpLinkType xmlns="4873beb7-5857-4685-be1f-d57550cc96cc">Template</TPLaunchHelpLinkType>
+    <LocalizationTagsTaxHTField0 xmlns="4873beb7-5857-4685-be1f-d57550cc96cc">
+      <Terms xmlns="http://schemas.microsoft.com/office/infopath/2007/PartnerControls"/>
+    </LocalizationTagsTaxHTField0>
+    <BusinessGroup xmlns="4873beb7-5857-4685-be1f-d57550cc96cc" xsi:nil="true"/>
+    <Providers xmlns="4873beb7-5857-4685-be1f-d57550cc96cc" xsi:nil="true"/>
+    <TemplateTemplateType xmlns="4873beb7-5857-4685-be1f-d57550cc96cc">Word Document Template</TemplateTemplateType>
+    <TimesCloned xmlns="4873beb7-5857-4685-be1f-d57550cc96cc" xsi:nil="true"/>
+    <TPAppVersion xmlns="4873beb7-5857-4685-be1f-d57550cc96cc" xsi:nil="true"/>
+    <VoteCount xmlns="4873beb7-5857-4685-be1f-d57550cc96cc" xsi:nil="true"/>
+    <AverageRating xmlns="4873beb7-5857-4685-be1f-d57550cc96cc" xsi:nil="true"/>
+    <FeatureTagsTaxHTField0 xmlns="4873beb7-5857-4685-be1f-d57550cc96cc">
+      <Terms xmlns="http://schemas.microsoft.com/office/infopath/2007/PartnerControls"/>
+    </FeatureTagsTaxHTField0>
+    <Provider xmlns="4873beb7-5857-4685-be1f-d57550cc96cc" xsi:nil="true"/>
+    <UACurrentWords xmlns="4873beb7-5857-4685-be1f-d57550cc96cc" xsi:nil="true"/>
+    <AssetId xmlns="4873beb7-5857-4685-be1f-d57550cc96cc">TP103749966</AssetId>
+    <TPClientViewer xmlns="4873beb7-5857-4685-be1f-d57550cc96cc" xsi:nil="true"/>
+    <DSATActionTaken xmlns="4873beb7-5857-4685-be1f-d57550cc96cc" xsi:nil="true"/>
+    <APEditor xmlns="4873beb7-5857-4685-be1f-d57550cc96cc">
+      <UserInfo>
+        <DisplayName/>
+        <AccountId xsi:nil="true"/>
+        <AccountType/>
+      </UserInfo>
+    </APEditor>
+    <TPInstallLocation xmlns="4873beb7-5857-4685-be1f-d57550cc96cc" xsi:nil="true"/>
+    <OOCacheId xmlns="4873beb7-5857-4685-be1f-d57550cc96cc" xsi:nil="true"/>
+    <IsDeleted xmlns="4873beb7-5857-4685-be1f-d57550cc96cc">false</IsDeleted>
+    <PublishTargets xmlns="4873beb7-5857-4685-be1f-d57550cc96cc">OfficeOnlineVNext</PublishTargets>
+    <ApprovalLog xmlns="4873beb7-5857-4685-be1f-d57550cc96cc" xsi:nil="true"/>
+    <BugNumber xmlns="4873beb7-5857-4685-be1f-d57550cc96cc" xsi:nil="true"/>
+    <CrawlForDependencies xmlns="4873beb7-5857-4685-be1f-d57550cc96cc">false</CrawlForDependencies>
+    <InternalTagsTaxHTField0 xmlns="4873beb7-5857-4685-be1f-d57550cc96cc">
+      <Terms xmlns="http://schemas.microsoft.com/office/infopath/2007/PartnerControls"/>
+    </InternalTagsTaxHTField0>
+    <LastHandOff xmlns="4873beb7-5857-4685-be1f-d57550cc96cc" xsi:nil="true"/>
+    <Milestone xmlns="4873beb7-5857-4685-be1f-d57550cc96cc" xsi:nil="true"/>
+    <OriginalRelease xmlns="4873beb7-5857-4685-be1f-d57550cc96cc">15</OriginalRelease>
+    <RecommendationsModifier xmlns="4873beb7-5857-4685-be1f-d57550cc96cc" xsi:nil="true"/>
+    <ScenarioTagsTaxHTField0 xmlns="4873beb7-5857-4685-be1f-d57550cc96cc">
+      <Terms xmlns="http://schemas.microsoft.com/office/infopath/2007/PartnerControls"/>
+    </ScenarioTagsTaxHTField0>
+    <UANotes xmlns="4873beb7-5857-4685-be1f-d57550cc96cc" xsi:nil="true"/>
+  </documentManagement>
+</p:properties>
+</file>
+
+<file path=customXml/item3.xml><?xml version="1.0" encoding="utf-8"?>
 <ct:contentTypeSchema xmlns:ct="http://schemas.microsoft.com/office/2006/metadata/contentType" xmlns:ma="http://schemas.microsoft.com/office/2006/metadata/properties/metaAttributes" ct:_="" ma:_="" ma:contentTypeName="TemplateFile" ma:contentTypeID="0x0101006EDDDB5EE6D98C44930B742096920B300400F5B6D36B3EF94B4E9A635CDF2A18F5B8" ma:contentTypeVersion="72" ma:contentTypeDescription="Create a new document." ma:contentTypeScope="" ma:versionID="a23e56308344d904b51738559c3d67c9">
   <xsd:schema xmlns:xsd="http://www.w3.org/2001/XMLSchema" xmlns:xs="http://www.w3.org/2001/XMLSchema" xmlns:p="http://schemas.microsoft.com/office/2006/metadata/properties" xmlns:ns2="4873beb7-5857-4685-be1f-d57550cc96cc" targetNamespace="http://schemas.microsoft.com/office/2006/metadata/properties" ma:root="true" ma:fieldsID="cd0908cc4600e77bf5da051303e00c8d" ns2:_="">
     <xsd:import namespace="4873beb7-5857-4685-be1f-d57550cc96cc"/>
@@ -5976,141 +6243,6 @@
 </ct:contentTypeSchema>
 </file>
 
-<file path=customXml/item2.xml><?xml version="1.0" encoding="utf-8"?>
-<p:properties xmlns:p="http://schemas.microsoft.com/office/2006/metadata/properties" xmlns:xsi="http://www.w3.org/2001/XMLSchema-instance" xmlns:pc="http://schemas.microsoft.com/office/infopath/2007/PartnerControls">
-  <documentManagement>
-    <APDescription xmlns="4873beb7-5857-4685-be1f-d57550cc96cc" xsi:nil="true"/>
-    <AssetExpire xmlns="4873beb7-5857-4685-be1f-d57550cc96cc">2029-01-01T08:00:00+00:00</AssetExpire>
-    <CampaignTagsTaxHTField0 xmlns="4873beb7-5857-4685-be1f-d57550cc96cc">
-      <Terms xmlns="http://schemas.microsoft.com/office/infopath/2007/PartnerControls"/>
-    </CampaignTagsTaxHTField0>
-    <IntlLangReviewDate xmlns="4873beb7-5857-4685-be1f-d57550cc96cc" xsi:nil="true"/>
-    <TPFriendlyName xmlns="4873beb7-5857-4685-be1f-d57550cc96cc" xsi:nil="true"/>
-    <IntlLangReview xmlns="4873beb7-5857-4685-be1f-d57550cc96cc">false</IntlLangReview>
-    <LocLastLocAttemptVersionLookup xmlns="4873beb7-5857-4685-be1f-d57550cc96cc">864570</LocLastLocAttemptVersionLookup>
-    <PolicheckWords xmlns="4873beb7-5857-4685-be1f-d57550cc96cc" xsi:nil="true"/>
-    <SubmitterId xmlns="4873beb7-5857-4685-be1f-d57550cc96cc" xsi:nil="true"/>
-    <AcquiredFrom xmlns="4873beb7-5857-4685-be1f-d57550cc96cc">Internal MS</AcquiredFrom>
-    <EditorialStatus xmlns="4873beb7-5857-4685-be1f-d57550cc96cc">Complete</EditorialStatus>
-    <Markets xmlns="4873beb7-5857-4685-be1f-d57550cc96cc"/>
-    <OriginAsset xmlns="4873beb7-5857-4685-be1f-d57550cc96cc" xsi:nil="true"/>
-    <AssetStart xmlns="4873beb7-5857-4685-be1f-d57550cc96cc">2012-11-01T04:53:00+00:00</AssetStart>
-    <FriendlyTitle xmlns="4873beb7-5857-4685-be1f-d57550cc96cc" xsi:nil="true"/>
-    <MarketSpecific xmlns="4873beb7-5857-4685-be1f-d57550cc96cc">false</MarketSpecific>
-    <TPNamespace xmlns="4873beb7-5857-4685-be1f-d57550cc96cc" xsi:nil="true"/>
-    <PublishStatusLookup xmlns="4873beb7-5857-4685-be1f-d57550cc96cc">
-      <Value>1655138</Value>
-    </PublishStatusLookup>
-    <APAuthor xmlns="4873beb7-5857-4685-be1f-d57550cc96cc">
-      <UserInfo>
-        <DisplayName>MIDDLEEAST\v-keerth</DisplayName>
-        <AccountId>2799</AccountId>
-        <AccountType/>
-      </UserInfo>
-    </APAuthor>
-    <TPCommandLine xmlns="4873beb7-5857-4685-be1f-d57550cc96cc" xsi:nil="true"/>
-    <IntlLangReviewer xmlns="4873beb7-5857-4685-be1f-d57550cc96cc" xsi:nil="true"/>
-    <OpenTemplate xmlns="4873beb7-5857-4685-be1f-d57550cc96cc">true</OpenTemplate>
-    <CSXSubmissionDate xmlns="4873beb7-5857-4685-be1f-d57550cc96cc" xsi:nil="true"/>
-    <TaxCatchAll xmlns="4873beb7-5857-4685-be1f-d57550cc96cc"/>
-    <Manager xmlns="4873beb7-5857-4685-be1f-d57550cc96cc" xsi:nil="true"/>
-    <NumericId xmlns="4873beb7-5857-4685-be1f-d57550cc96cc" xsi:nil="true"/>
-    <ParentAssetId xmlns="4873beb7-5857-4685-be1f-d57550cc96cc" xsi:nil="true"/>
-    <OriginalSourceMarket xmlns="4873beb7-5857-4685-be1f-d57550cc96cc" xsi:nil="true"/>
-    <ApprovalStatus xmlns="4873beb7-5857-4685-be1f-d57550cc96cc">InProgress</ApprovalStatus>
-    <TPComponent xmlns="4873beb7-5857-4685-be1f-d57550cc96cc" xsi:nil="true"/>
-    <EditorialTags xmlns="4873beb7-5857-4685-be1f-d57550cc96cc" xsi:nil="true"/>
-    <TPExecutable xmlns="4873beb7-5857-4685-be1f-d57550cc96cc" xsi:nil="true"/>
-    <TPLaunchHelpLink xmlns="4873beb7-5857-4685-be1f-d57550cc96cc" xsi:nil="true"/>
-    <LocComments xmlns="4873beb7-5857-4685-be1f-d57550cc96cc" xsi:nil="true"/>
-    <LocRecommendedHandoff xmlns="4873beb7-5857-4685-be1f-d57550cc96cc" xsi:nil="true"/>
-    <SourceTitle xmlns="4873beb7-5857-4685-be1f-d57550cc96cc" xsi:nil="true"/>
-    <CSXUpdate xmlns="4873beb7-5857-4685-be1f-d57550cc96cc">false</CSXUpdate>
-    <IntlLocPriority xmlns="4873beb7-5857-4685-be1f-d57550cc96cc" xsi:nil="true"/>
-    <UAProjectedTotalWords xmlns="4873beb7-5857-4685-be1f-d57550cc96cc" xsi:nil="true"/>
-    <AssetType xmlns="4873beb7-5857-4685-be1f-d57550cc96cc">TP</AssetType>
-    <MachineTranslated xmlns="4873beb7-5857-4685-be1f-d57550cc96cc">false</MachineTranslated>
-    <OutputCachingOn xmlns="4873beb7-5857-4685-be1f-d57550cc96cc">false</OutputCachingOn>
-    <TemplateStatus xmlns="4873beb7-5857-4685-be1f-d57550cc96cc">Complete</TemplateStatus>
-    <IsSearchable xmlns="4873beb7-5857-4685-be1f-d57550cc96cc">true</IsSearchable>
-    <ContentItem xmlns="4873beb7-5857-4685-be1f-d57550cc96cc" xsi:nil="true"/>
-    <HandoffToMSDN xmlns="4873beb7-5857-4685-be1f-d57550cc96cc" xsi:nil="true"/>
-    <ShowIn xmlns="4873beb7-5857-4685-be1f-d57550cc96cc">Show everywhere</ShowIn>
-    <ThumbnailAssetId xmlns="4873beb7-5857-4685-be1f-d57550cc96cc" xsi:nil="true"/>
-    <UALocComments xmlns="4873beb7-5857-4685-be1f-d57550cc96cc" xsi:nil="true"/>
-    <UALocRecommendation xmlns="4873beb7-5857-4685-be1f-d57550cc96cc">Localize</UALocRecommendation>
-    <LastModifiedDateTime xmlns="4873beb7-5857-4685-be1f-d57550cc96cc" xsi:nil="true"/>
-    <LegacyData xmlns="4873beb7-5857-4685-be1f-d57550cc96cc" xsi:nil="true"/>
-    <LocManualTestRequired xmlns="4873beb7-5857-4685-be1f-d57550cc96cc">false</LocManualTestRequired>
-    <LocMarketGroupTiers2 xmlns="4873beb7-5857-4685-be1f-d57550cc96cc" xsi:nil="true"/>
-    <ClipArtFilename xmlns="4873beb7-5857-4685-be1f-d57550cc96cc" xsi:nil="true"/>
-    <TPApplication xmlns="4873beb7-5857-4685-be1f-d57550cc96cc" xsi:nil="true"/>
-    <CSXHash xmlns="4873beb7-5857-4685-be1f-d57550cc96cc" xsi:nil="true"/>
-    <DirectSourceMarket xmlns="4873beb7-5857-4685-be1f-d57550cc96cc" xsi:nil="true"/>
-    <PrimaryImageGen xmlns="4873beb7-5857-4685-be1f-d57550cc96cc">true</PrimaryImageGen>
-    <PlannedPubDate xmlns="4873beb7-5857-4685-be1f-d57550cc96cc" xsi:nil="true"/>
-    <CSXSubmissionMarket xmlns="4873beb7-5857-4685-be1f-d57550cc96cc" xsi:nil="true"/>
-    <Downloads xmlns="4873beb7-5857-4685-be1f-d57550cc96cc">0</Downloads>
-    <ArtSampleDocs xmlns="4873beb7-5857-4685-be1f-d57550cc96cc" xsi:nil="true"/>
-    <TrustLevel xmlns="4873beb7-5857-4685-be1f-d57550cc96cc">1 Microsoft Managed Content</TrustLevel>
-    <BlockPublish xmlns="4873beb7-5857-4685-be1f-d57550cc96cc">false</BlockPublish>
-    <TPLaunchHelpLinkType xmlns="4873beb7-5857-4685-be1f-d57550cc96cc">Template</TPLaunchHelpLinkType>
-    <LocalizationTagsTaxHTField0 xmlns="4873beb7-5857-4685-be1f-d57550cc96cc">
-      <Terms xmlns="http://schemas.microsoft.com/office/infopath/2007/PartnerControls"/>
-    </LocalizationTagsTaxHTField0>
-    <BusinessGroup xmlns="4873beb7-5857-4685-be1f-d57550cc96cc" xsi:nil="true"/>
-    <Providers xmlns="4873beb7-5857-4685-be1f-d57550cc96cc" xsi:nil="true"/>
-    <TemplateTemplateType xmlns="4873beb7-5857-4685-be1f-d57550cc96cc">Word Document Template</TemplateTemplateType>
-    <TimesCloned xmlns="4873beb7-5857-4685-be1f-d57550cc96cc" xsi:nil="true"/>
-    <TPAppVersion xmlns="4873beb7-5857-4685-be1f-d57550cc96cc" xsi:nil="true"/>
-    <VoteCount xmlns="4873beb7-5857-4685-be1f-d57550cc96cc" xsi:nil="true"/>
-    <AverageRating xmlns="4873beb7-5857-4685-be1f-d57550cc96cc" xsi:nil="true"/>
-    <FeatureTagsTaxHTField0 xmlns="4873beb7-5857-4685-be1f-d57550cc96cc">
-      <Terms xmlns="http://schemas.microsoft.com/office/infopath/2007/PartnerControls"/>
-    </FeatureTagsTaxHTField0>
-    <Provider xmlns="4873beb7-5857-4685-be1f-d57550cc96cc" xsi:nil="true"/>
-    <UACurrentWords xmlns="4873beb7-5857-4685-be1f-d57550cc96cc" xsi:nil="true"/>
-    <AssetId xmlns="4873beb7-5857-4685-be1f-d57550cc96cc">TP103749966</AssetId>
-    <TPClientViewer xmlns="4873beb7-5857-4685-be1f-d57550cc96cc" xsi:nil="true"/>
-    <DSATActionTaken xmlns="4873beb7-5857-4685-be1f-d57550cc96cc" xsi:nil="true"/>
-    <APEditor xmlns="4873beb7-5857-4685-be1f-d57550cc96cc">
-      <UserInfo>
-        <DisplayName/>
-        <AccountId xsi:nil="true"/>
-        <AccountType/>
-      </UserInfo>
-    </APEditor>
-    <TPInstallLocation xmlns="4873beb7-5857-4685-be1f-d57550cc96cc" xsi:nil="true"/>
-    <OOCacheId xmlns="4873beb7-5857-4685-be1f-d57550cc96cc" xsi:nil="true"/>
-    <IsDeleted xmlns="4873beb7-5857-4685-be1f-d57550cc96cc">false</IsDeleted>
-    <PublishTargets xmlns="4873beb7-5857-4685-be1f-d57550cc96cc">OfficeOnlineVNext</PublishTargets>
-    <ApprovalLog xmlns="4873beb7-5857-4685-be1f-d57550cc96cc" xsi:nil="true"/>
-    <BugNumber xmlns="4873beb7-5857-4685-be1f-d57550cc96cc" xsi:nil="true"/>
-    <CrawlForDependencies xmlns="4873beb7-5857-4685-be1f-d57550cc96cc">false</CrawlForDependencies>
-    <InternalTagsTaxHTField0 xmlns="4873beb7-5857-4685-be1f-d57550cc96cc">
-      <Terms xmlns="http://schemas.microsoft.com/office/infopath/2007/PartnerControls"/>
-    </InternalTagsTaxHTField0>
-    <LastHandOff xmlns="4873beb7-5857-4685-be1f-d57550cc96cc" xsi:nil="true"/>
-    <Milestone xmlns="4873beb7-5857-4685-be1f-d57550cc96cc" xsi:nil="true"/>
-    <OriginalRelease xmlns="4873beb7-5857-4685-be1f-d57550cc96cc">15</OriginalRelease>
-    <RecommendationsModifier xmlns="4873beb7-5857-4685-be1f-d57550cc96cc" xsi:nil="true"/>
-    <ScenarioTagsTaxHTField0 xmlns="4873beb7-5857-4685-be1f-d57550cc96cc">
-      <Terms xmlns="http://schemas.microsoft.com/office/infopath/2007/PartnerControls"/>
-    </ScenarioTagsTaxHTField0>
-    <UANotes xmlns="4873beb7-5857-4685-be1f-d57550cc96cc" xsi:nil="true"/>
-  </documentManagement>
-</p:properties>
-</file>
-
-<file path=customXml/item3.xml><?xml version="1.0" encoding="utf-8"?>
-<?mso-contentType ?>
-<FormTemplates xmlns="http://schemas.microsoft.com/sharepoint/v3/contenttype/forms">
-  <Display>DocumentLibraryForm</Display>
-  <Edit>AssetEditForm</Edit>
-  <New>DocumentLibraryForm</New>
-</FormTemplates>
-</file>
-
 <file path=customXml/item4.xml><?xml version="1.0" encoding="utf-8"?>
 <b:Sources xmlns:b="http://schemas.openxmlformats.org/officeDocument/2006/bibliography" SelectedStyle="\APA.XSL" StyleName="APA">
   <b:Source>
@@ -6165,6 +6297,24 @@
 </file>
 
 <file path=customXml/itemProps1.xml><?xml version="1.0" encoding="utf-8"?>
+<ds:datastoreItem xmlns:ds="http://schemas.openxmlformats.org/officeDocument/2006/customXml" ds:itemID="{FF740C13-C6A2-43D3-86C5-4CBB969C2CB1}">
+  <ds:schemaRefs>
+    <ds:schemaRef ds:uri="http://schemas.microsoft.com/sharepoint/v3/contenttype/forms"/>
+  </ds:schemaRefs>
+</ds:datastoreItem>
+</file>
+
+<file path=customXml/itemProps2.xml><?xml version="1.0" encoding="utf-8"?>
+<ds:datastoreItem xmlns:ds="http://schemas.openxmlformats.org/officeDocument/2006/customXml" ds:itemID="{83AE4ADC-D632-40A7-A0C1-0481BB069C4F}">
+  <ds:schemaRefs>
+    <ds:schemaRef ds:uri="http://schemas.microsoft.com/office/2006/metadata/properties"/>
+    <ds:schemaRef ds:uri="http://schemas.microsoft.com/office/infopath/2007/PartnerControls"/>
+    <ds:schemaRef ds:uri="4873beb7-5857-4685-be1f-d57550cc96cc"/>
+  </ds:schemaRefs>
+</ds:datastoreItem>
+</file>
+
+<file path=customXml/itemProps3.xml><?xml version="1.0" encoding="utf-8"?>
 <ds:datastoreItem xmlns:ds="http://schemas.openxmlformats.org/officeDocument/2006/customXml" ds:itemID="{88FF2527-3592-4DBF-9FD9-FEA06E5BF9A7}">
   <ds:schemaRefs>
     <ds:schemaRef ds:uri="http://schemas.microsoft.com/office/2006/metadata/contentType"/>
@@ -6182,26 +6332,8 @@
 </ds:datastoreItem>
 </file>
 
-<file path=customXml/itemProps2.xml><?xml version="1.0" encoding="utf-8"?>
-<ds:datastoreItem xmlns:ds="http://schemas.openxmlformats.org/officeDocument/2006/customXml" ds:itemID="{83AE4ADC-D632-40A7-A0C1-0481BB069C4F}">
-  <ds:schemaRefs>
-    <ds:schemaRef ds:uri="http://schemas.microsoft.com/office/2006/metadata/properties"/>
-    <ds:schemaRef ds:uri="http://schemas.microsoft.com/office/infopath/2007/PartnerControls"/>
-    <ds:schemaRef ds:uri="4873beb7-5857-4685-be1f-d57550cc96cc"/>
-  </ds:schemaRefs>
-</ds:datastoreItem>
-</file>
-
-<file path=customXml/itemProps3.xml><?xml version="1.0" encoding="utf-8"?>
-<ds:datastoreItem xmlns:ds="http://schemas.openxmlformats.org/officeDocument/2006/customXml" ds:itemID="{FF740C13-C6A2-43D3-86C5-4CBB969C2CB1}">
-  <ds:schemaRefs>
-    <ds:schemaRef ds:uri="http://schemas.microsoft.com/sharepoint/v3/contenttype/forms"/>
-  </ds:schemaRefs>
-</ds:datastoreItem>
-</file>
-
 <file path=customXml/itemProps4.xml><?xml version="1.0" encoding="utf-8"?>
-<ds:datastoreItem xmlns:ds="http://schemas.openxmlformats.org/officeDocument/2006/customXml" ds:itemID="{C29B2A3F-C827-485D-98F9-1645596D0AFB}">
+<ds:datastoreItem xmlns:ds="http://schemas.openxmlformats.org/officeDocument/2006/customXml" ds:itemID="{87B0F6A9-328B-4487-B311-E82BD0275F4E}">
   <ds:schemaRefs>
     <ds:schemaRef ds:uri="http://schemas.openxmlformats.org/officeDocument/2006/bibliography"/>
   </ds:schemaRefs>

</xml_diff>